<commit_message>
Teraz macierz korelacji !
</commit_message>
<xml_diff>
--- a/Projekt/Projekt-WORD.docx
+++ b/Projekt/Projekt-WORD.docx
@@ -120,14 +120,7 @@
     <w:p>
       <w:pPr>
         <w:spacing w:after="0" w:line="240" w:lineRule="auto"/>
-        <w:rPr>
-          <w:rFonts w:ascii="Titillium" w:eastAsia="Calibri" w:hAnsi="Titillium"/>
-        </w:rPr>
-      </w:pPr>
-    </w:p>
-    <w:p>
-      <w:pPr>
-        <w:spacing w:after="0" w:line="240" w:lineRule="auto"/>
+        <w:ind w:firstLine="0"/>
         <w:rPr>
           <w:rFonts w:ascii="Titillium" w:eastAsia="Calibri" w:hAnsi="Titillium"/>
         </w:rPr>
@@ -180,7 +173,47 @@
           <w:sz w:val="56"/>
           <w:szCs w:val="56"/>
         </w:rPr>
-        <w:t>w powiatach w Polsce w 2021r.</w:t>
+        <w:t xml:space="preserve">w </w:t>
+      </w:r>
+      <w:r>
+        <w:rPr>
+          <w:rFonts w:eastAsia="Calibri"/>
+          <w:b/>
+          <w:bCs/>
+          <w:sz w:val="56"/>
+          <w:szCs w:val="56"/>
+        </w:rPr>
+        <w:t>podregionach</w:t>
+      </w:r>
+      <w:r>
+        <w:rPr>
+          <w:rFonts w:eastAsia="Calibri"/>
+          <w:b/>
+          <w:bCs/>
+          <w:sz w:val="56"/>
+          <w:szCs w:val="56"/>
+        </w:rPr>
+        <w:t xml:space="preserve"> w Polsce </w:t>
+      </w:r>
+      <w:r>
+        <w:rPr>
+          <w:rFonts w:eastAsia="Calibri"/>
+          <w:b/>
+          <w:bCs/>
+          <w:sz w:val="56"/>
+          <w:szCs w:val="56"/>
+        </w:rPr>
+        <w:br/>
+      </w:r>
+      <w:r>
+        <w:rPr>
+          <w:rFonts w:eastAsia="Calibri"/>
+          <w:b/>
+          <w:bCs/>
+          <w:sz w:val="56"/>
+          <w:szCs w:val="56"/>
+        </w:rPr>
+        <w:t>w 2021r.</w:t>
       </w:r>
     </w:p>
     <w:p>
@@ -235,14 +268,6 @@
         </w:rPr>
         <w:tab/>
       </w:r>
-    </w:p>
-    <w:p>
-      <w:pPr>
-        <w:spacing w:after="0" w:line="240" w:lineRule="auto"/>
-        <w:rPr>
-          <w:rFonts w:ascii="Titillium" w:eastAsia="Calibri" w:hAnsi="Titillium"/>
-        </w:rPr>
-      </w:pPr>
     </w:p>
     <w:p>
       <w:pPr>
@@ -666,13 +691,6 @@
         <w:lastRenderedPageBreak/>
         <w:t xml:space="preserve">Cel projektu </w:t>
       </w:r>
-    </w:p>
-    <w:p>
-      <w:pPr>
-        <w:rPr>
-          <w:rFonts w:eastAsia="Calibri"/>
-        </w:rPr>
-      </w:pPr>
       <w:r>
         <w:rPr>
           <w:rFonts w:eastAsia="Calibri"/>
@@ -731,13 +749,13 @@
         <mc:AlternateContent>
           <mc:Choice Requires="wps">
             <w:drawing>
-              <wp:anchor distT="0" distB="0" distL="114300" distR="114300" simplePos="0" relativeHeight="251660288" behindDoc="0" locked="0" layoutInCell="1" allowOverlap="1" wp14:anchorId="79677D31" wp14:editId="5BFA7511">
+              <wp:anchor distT="0" distB="0" distL="114300" distR="114300" simplePos="0" relativeHeight="251660288" behindDoc="0" locked="0" layoutInCell="1" allowOverlap="1" wp14:anchorId="79677D31" wp14:editId="2ABA0D82">
                 <wp:simplePos x="0" y="0"/>
                 <wp:positionH relativeFrom="margin">
                   <wp:align>center</wp:align>
                 </wp:positionH>
                 <wp:positionV relativeFrom="paragraph">
-                  <wp:posOffset>3625850</wp:posOffset>
+                  <wp:posOffset>3873500</wp:posOffset>
                 </wp:positionV>
                 <wp:extent cx="6088380" cy="635"/>
                 <wp:effectExtent l="0" t="0" r="7620" b="5715"/>
@@ -811,7 +829,7 @@
                 <v:stroke joinstyle="miter"/>
                 <v:path gradientshapeok="t" o:connecttype="rect"/>
               </v:shapetype>
-              <v:shape id="Pole tekstowe 1" o:spid="_x0000_s1026" type="#_x0000_t202" style="position:absolute;left:0;text-align:left;margin-left:0;margin-top:285.5pt;width:479.4pt;height:.05pt;z-index:251660288;visibility:visible;mso-wrap-style:square;mso-width-percent:0;mso-wrap-distance-left:9pt;mso-wrap-distance-top:0;mso-wrap-distance-right:9pt;mso-wrap-distance-bottom:0;mso-position-horizontal:center;mso-position-horizontal-relative:margin;mso-position-vertical:absolute;mso-position-vertical-relative:text;mso-width-percent:0;mso-width-relative:margin;v-text-anchor:top" o:gfxdata="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" stroked="f">
+              <v:shape id="Pole tekstowe 1" o:spid="_x0000_s1026" type="#_x0000_t202" style="position:absolute;left:0;text-align:left;margin-left:0;margin-top:305pt;width:479.4pt;height:.05pt;z-index:251660288;visibility:visible;mso-wrap-style:square;mso-width-percent:0;mso-wrap-distance-left:9pt;mso-wrap-distance-top:0;mso-wrap-distance-right:9pt;mso-wrap-distance-bottom:0;mso-position-horizontal:center;mso-position-horizontal-relative:margin;mso-position-vertical:absolute;mso-position-vertical-relative:text;mso-width-percent:0;mso-width-relative:margin;v-text-anchor:top" o:gfxdata="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" stroked="f">
                 <v:textbox style="mso-fit-shape-to-text:t" inset="0,0,0,0">
                   <w:txbxContent>
                     <w:p>
@@ -847,79 +865,21 @@
       </w:r>
       <w:r>
         <w:rPr>
-          <w:rFonts w:eastAsia="Calibri"/>
-        </w:rPr>
-        <w:t>Wskaźnikiem najczęściej używanym do opisu wynagrodzeń w Polsce jest przeciętne miesięczne wynagrodzenie brutto</w:t>
-      </w:r>
-      <w:r>
-        <w:rPr>
-          <w:rFonts w:eastAsia="Calibri"/>
-        </w:rPr>
-        <w:t>.</w:t>
-      </w:r>
-      <w:r>
-        <w:t xml:space="preserve"> </w:t>
-      </w:r>
-      <w:r>
-        <w:rPr>
-          <w:rFonts w:eastAsia="Calibri"/>
-        </w:rPr>
-        <w:t>W okresie od 2004 r. do 2012 r. przeciętne</w:t>
-      </w:r>
-      <w:r>
-        <w:rPr>
-          <w:rFonts w:eastAsia="Calibri"/>
-        </w:rPr>
-        <w:t xml:space="preserve"> </w:t>
-      </w:r>
-      <w:r>
-        <w:rPr>
-          <w:rFonts w:eastAsia="Calibri"/>
-        </w:rPr>
-        <w:t>wynagrodzenie wzrosło z 2289,57 zł do 3521,67, czyli o 54%. Dynamika wzrostu była mocno zróżnicowana: w latach 2004–2006 nie przekraczała 5%, w latach 2007 i 2008 zwiększyła się, a w latach 2009–2011 utrzymywała się na wyraźnie niższym poziomie, nieznacznie przekraczającym wskaźnik wzrostu cen towarów i usług konsumpcyjnych</w:t>
-      </w:r>
-      <w:r>
-        <w:rPr>
-          <w:rStyle w:val="Odwoanieprzypisudolnego"/>
-          <w:rFonts w:eastAsia="Calibri"/>
-        </w:rPr>
-        <w:footnoteReference w:id="2"/>
-      </w:r>
-      <w:r>
-        <w:rPr>
-          <w:rFonts w:eastAsia="Calibri"/>
-        </w:rPr>
-        <w:t>.</w:t>
-      </w:r>
-    </w:p>
-    <w:p>
-      <w:pPr>
-        <w:tabs>
-          <w:tab w:val="left" w:pos="2835"/>
-        </w:tabs>
-        <w:spacing w:after="0" w:line="240" w:lineRule="auto"/>
-        <w:rPr>
           <w:rFonts w:ascii="Titillium" w:eastAsia="Calibri" w:hAnsi="Titillium"/>
         </w:rPr>
-      </w:pPr>
-      <w:r>
-        <w:rPr>
-          <w:rFonts w:ascii="Titillium" w:eastAsia="Calibri" w:hAnsi="Titillium"/>
-          <w:noProof/>
-        </w:rPr>
         <w:drawing>
-          <wp:anchor distT="0" distB="0" distL="114300" distR="114300" simplePos="0" relativeHeight="251658240" behindDoc="0" locked="0" layoutInCell="1" allowOverlap="1" wp14:anchorId="7B29FB02" wp14:editId="178919AA">
+          <wp:anchor distT="0" distB="0" distL="114300" distR="114300" simplePos="0" relativeHeight="251661312" behindDoc="0" locked="0" layoutInCell="1" allowOverlap="1" wp14:anchorId="5F1AF668" wp14:editId="3ABD8A14">
             <wp:simplePos x="0" y="0"/>
             <wp:positionH relativeFrom="margin">
-              <wp:posOffset>878205</wp:posOffset>
+              <wp:align>center</wp:align>
             </wp:positionH>
             <wp:positionV relativeFrom="paragraph">
-              <wp:posOffset>140508</wp:posOffset>
+              <wp:posOffset>1203325</wp:posOffset>
             </wp:positionV>
-            <wp:extent cx="4004310" cy="2417445"/>
-            <wp:effectExtent l="0" t="0" r="0" b="1905"/>
+            <wp:extent cx="4476750" cy="2600325"/>
+            <wp:effectExtent l="0" t="0" r="0" b="9525"/>
             <wp:wrapTopAndBottom/>
-            <wp:docPr id="212440550" name="Obraz 1"/>
+            <wp:docPr id="1329916270" name="Obraz 1" descr="Obraz zawierający tekst, linia, zrzut ekranu, Wykres&#10;&#10;Opis wygenerowany automatycznie"/>
             <wp:cNvGraphicFramePr>
               <a:graphicFrameLocks xmlns:a="http://schemas.openxmlformats.org/drawingml/2006/main" noChangeAspect="1"/>
             </wp:cNvGraphicFramePr>
@@ -927,7 +887,7 @@
               <a:graphicData uri="http://schemas.openxmlformats.org/drawingml/2006/picture">
                 <pic:pic xmlns:pic="http://schemas.openxmlformats.org/drawingml/2006/picture">
                   <pic:nvPicPr>
-                    <pic:cNvPr id="212440550" name=""/>
+                    <pic:cNvPr id="1329916270" name="Obraz 1" descr="Obraz zawierający tekst, linia, zrzut ekranu, Wykres&#10;&#10;Opis wygenerowany automatycznie"/>
                     <pic:cNvPicPr/>
                   </pic:nvPicPr>
                   <pic:blipFill>
@@ -945,7 +905,7 @@
                   <pic:spPr>
                     <a:xfrm>
                       <a:off x="0" y="0"/>
-                      <a:ext cx="4004310" cy="2417445"/>
+                      <a:ext cx="4476750" cy="2600325"/>
                     </a:xfrm>
                     <a:prstGeom prst="rect">
                       <a:avLst/>
@@ -954,14 +914,54 @@
                 </pic:pic>
               </a:graphicData>
             </a:graphic>
-            <wp14:sizeRelH relativeFrom="margin">
-              <wp14:pctWidth>0</wp14:pctWidth>
-            </wp14:sizeRelH>
-            <wp14:sizeRelV relativeFrom="margin">
-              <wp14:pctHeight>0</wp14:pctHeight>
-            </wp14:sizeRelV>
           </wp:anchor>
         </w:drawing>
+      </w:r>
+      <w:r>
+        <w:rPr>
+          <w:rFonts w:eastAsia="Calibri"/>
+        </w:rPr>
+        <w:t>Wskaźnikiem najczęściej używanym do opisu wynagrodzeń w Polsce jest przeciętne miesięczne wynagrodzenie brutto</w:t>
+      </w:r>
+      <w:r>
+        <w:rPr>
+          <w:rFonts w:eastAsia="Calibri"/>
+        </w:rPr>
+        <w:t>.</w:t>
+      </w:r>
+      <w:r>
+        <w:t xml:space="preserve"> </w:t>
+      </w:r>
+      <w:r>
+        <w:rPr>
+          <w:rFonts w:eastAsia="Calibri"/>
+        </w:rPr>
+        <w:t>W okresie od 2004 r. do 2012 r. przeciętne</w:t>
+      </w:r>
+      <w:r>
+        <w:rPr>
+          <w:rFonts w:eastAsia="Calibri"/>
+        </w:rPr>
+        <w:t xml:space="preserve"> </w:t>
+      </w:r>
+      <w:r>
+        <w:rPr>
+          <w:rFonts w:eastAsia="Calibri"/>
+        </w:rPr>
+        <w:t>wynagrodzenie wzrosło z 2289,57 zł do 3521,67, czyli o 54%. Dynamika wzrostu była mocno zróżnicowana: w latach 2004–2006 nie przekraczała 5%, w latach 2007 i 2008 zwiększyła się, a w latach 2009–2011 utrzymywała się na wyraźnie niższym poziomie, nieznacznie przekraczającym wskaźnik wzrostu cen towarów i usług konsumpcyjnych</w:t>
+      </w:r>
+      <w:r>
+        <w:rPr>
+          <w:rStyle w:val="Odwoanieprzypisudolnego"/>
+          <w:rFonts w:eastAsia="Calibri"/>
+        </w:rPr>
+        <w:footnoteReference w:id="2"/>
+      </w:r>
+      <w:r>
+        <w:rPr>
+          <w:rFonts w:eastAsia="Calibri"/>
+        </w:rPr>
+        <w:t>.</w:t>
       </w:r>
     </w:p>
     <w:p>
@@ -1029,12 +1029,24 @@
         <w:rPr>
           <w:rFonts w:ascii="Titillium" w:eastAsia="Calibri" w:hAnsi="Titillium"/>
         </w:rPr>
-        <w:t xml:space="preserve">projekcie chce zbadać wpływ wybranych czynników na średnie wynagrodzenie w powiatach w Polsce w 2021 r. W kolejnych częściach przedstawię bliżej zmienne objaśniające, które wziąłem pod uwagę oraz wybiorę właściwy model i zweryfikuje postawione </w:t>
+        <w:t xml:space="preserve">projekcie chce zbadać wpływ wybranych czynników na średnie wynagrodzenie w </w:t>
       </w:r>
       <w:r>
         <w:rPr>
           <w:rFonts w:ascii="Titillium" w:eastAsia="Calibri" w:hAnsi="Titillium"/>
         </w:rPr>
+        <w:t xml:space="preserve">podregionach </w:t>
+      </w:r>
+      <w:r>
+        <w:rPr>
+          <w:rFonts w:ascii="Titillium" w:eastAsia="Calibri" w:hAnsi="Titillium"/>
+        </w:rPr>
+        <w:t xml:space="preserve"> w Polsce w 2021 r. W kolejnych częściach przedstawię bliżej zmienne objaśniające, które wziąłem pod uwagę oraz wybiorę właściwy model i zweryfikuje postawione </w:t>
+      </w:r>
+      <w:r>
+        <w:rPr>
+          <w:rFonts w:ascii="Titillium" w:eastAsia="Calibri" w:hAnsi="Titillium"/>
+        </w:rPr>
         <w:t>hipotezy</w:t>
       </w:r>
       <w:r>
@@ -1044,6 +1056,7 @@
         <w:t>.</w:t>
       </w:r>
     </w:p>
+    <w:p/>
     <w:p>
       <w:pPr>
         <w:tabs>
@@ -1061,28 +1074,7 @@
           <w:tab w:val="left" w:pos="2835"/>
         </w:tabs>
         <w:spacing w:after="0" w:line="240" w:lineRule="auto"/>
-        <w:rPr>
-          <w:rFonts w:ascii="Titillium" w:eastAsia="Calibri" w:hAnsi="Titillium"/>
-        </w:rPr>
-      </w:pPr>
-    </w:p>
-    <w:p>
-      <w:pPr>
-        <w:tabs>
-          <w:tab w:val="left" w:pos="2835"/>
-        </w:tabs>
-        <w:spacing w:after="0" w:line="240" w:lineRule="auto"/>
-        <w:rPr>
-          <w:rFonts w:ascii="Titillium" w:eastAsia="Calibri" w:hAnsi="Titillium"/>
-        </w:rPr>
-      </w:pPr>
-    </w:p>
-    <w:p>
-      <w:pPr>
-        <w:tabs>
-          <w:tab w:val="left" w:pos="2835"/>
-        </w:tabs>
-        <w:spacing w:after="0" w:line="240" w:lineRule="auto"/>
+        <w:ind w:firstLine="0"/>
         <w:rPr>
           <w:rFonts w:ascii="Titillium" w:eastAsia="Calibri" w:hAnsi="Titillium"/>
         </w:rPr>
@@ -1136,7 +1128,7 @@
         <w:rPr>
           <w:rFonts w:eastAsia="Calibri"/>
         </w:rPr>
-        <w:t xml:space="preserve">Wyższy poziom edukacji skutkuje wyższym średnim wynagrodzeniem </w:t>
+        <w:t>Wyższy stopień zgłaszania wynalazków skutkuje wyższym średnim wynagrodzeniem</w:t>
       </w:r>
     </w:p>
     <w:p>
@@ -1190,7 +1182,13 @@
         <w:rPr>
           <w:rFonts w:eastAsia="Calibri"/>
         </w:rPr>
-        <w:t>Czym mniejszy poziom emisji CO</w:t>
+        <w:t xml:space="preserve">Czym mniejszy poziom emisji </w:t>
+      </w:r>
+      <w:r>
+        <w:rPr>
+          <w:rFonts w:eastAsia="Calibri"/>
+        </w:rPr>
+        <w:t>SO</w:t>
       </w:r>
       <w:r>
         <w:rPr>
@@ -1239,7 +1237,31 @@
         <w:rPr>
           <w:rFonts w:eastAsia="Calibri"/>
         </w:rPr>
-        <w:t xml:space="preserve">Zwiększanie się współczynnika małżeństw przyczynia się istotnie do zmniejszania się średniego wynagrodzenia </w:t>
+        <w:t xml:space="preserve">Zwiększanie się </w:t>
+      </w:r>
+      <w:r>
+        <w:rPr>
+          <w:rFonts w:eastAsia="Calibri"/>
+        </w:rPr>
+        <w:t>przyrostu naturalnego</w:t>
+      </w:r>
+      <w:r>
+        <w:rPr>
+          <w:rFonts w:eastAsia="Calibri"/>
+        </w:rPr>
+        <w:t xml:space="preserve"> przyczynia się istotnie do </w:t>
+      </w:r>
+      <w:r>
+        <w:rPr>
+          <w:rFonts w:eastAsia="Calibri"/>
+        </w:rPr>
+        <w:t>zwiększania</w:t>
+      </w:r>
+      <w:r>
+        <w:rPr>
+          <w:rFonts w:eastAsia="Calibri"/>
+        </w:rPr>
+        <w:t xml:space="preserve"> się średniego wynagrodzenia </w:t>
       </w:r>
     </w:p>
     <w:p>
@@ -1313,13 +1335,31 @@
         <w:rPr>
           <w:rFonts w:eastAsia="Calibri"/>
         </w:rPr>
-        <w:t xml:space="preserve">Dane przedstawiają jedną zmienną objaśnianą Y oraz X1…X6 zmiennych objaśniających dla wszystkich powiatów - </w:t>
-      </w:r>
-      <w:r>
-        <w:rPr>
-          <w:rFonts w:eastAsia="Calibri"/>
-        </w:rPr>
-        <w:t>365 obserwacji - w 2021 r. Model ten można zapisać w następującej postaci:</w:t>
+        <w:t xml:space="preserve">Dane przedstawiają jedną zmienną objaśnianą Y oraz X1…X6 zmiennych objaśniających dla wszystkich </w:t>
+      </w:r>
+      <w:r>
+        <w:rPr>
+          <w:rFonts w:eastAsia="Calibri"/>
+        </w:rPr>
+        <w:t>podregionów</w:t>
+      </w:r>
+      <w:r>
+        <w:rPr>
+          <w:rFonts w:eastAsia="Calibri"/>
+        </w:rPr>
+        <w:t xml:space="preserve"> - </w:t>
+      </w:r>
+      <w:r>
+        <w:rPr>
+          <w:rFonts w:eastAsia="Calibri"/>
+        </w:rPr>
+        <w:t>73</w:t>
+      </w:r>
+      <w:r>
+        <w:rPr>
+          <w:rFonts w:eastAsia="Calibri"/>
+        </w:rPr>
+        <w:t xml:space="preserve"> obserwacji - w 2021 r. Model ten można zapisać w następującej postaci:</w:t>
       </w:r>
     </w:p>
     <w:p>
@@ -1755,7 +1795,19 @@
         <w:rPr>
           <w:rFonts w:eastAsia="Calibri"/>
         </w:rPr>
-        <w:t>Y - Średnia wartość wynagrodzenia [zł]</w:t>
+        <w:t>Y - Średnia wartość wynagrodzenia</w:t>
+      </w:r>
+      <w:r>
+        <w:rPr>
+          <w:rFonts w:eastAsia="Calibri"/>
+        </w:rPr>
+        <w:t xml:space="preserve"> brutto </w:t>
+      </w:r>
+      <w:r>
+        <w:rPr>
+          <w:rFonts w:eastAsia="Calibri"/>
+        </w:rPr>
+        <w:t>[zł]</w:t>
       </w:r>
     </w:p>
     <w:p>
@@ -1806,19 +1858,56 @@
         <w:rPr>
           <w:rFonts w:eastAsia="Calibri"/>
         </w:rPr>
-        <w:t xml:space="preserve"> - Współczynnik skolaryzacji netto, czyli relacja liczby osób uczących się(stan na początku roku szkolnego) na </w:t>
-      </w:r>
-      <w:r>
-        <w:rPr>
-          <w:rFonts w:eastAsia="Calibri"/>
-        </w:rPr>
-        <w:t>poziomie szkoły podstawowej do liczby ludności(stan w dniu 31 grudnia) w grupie wieku określonej jako odpowiadająca temu poziomowi</w:t>
-      </w:r>
-      <w:r>
-        <w:rPr>
-          <w:rFonts w:eastAsia="Calibri"/>
-        </w:rPr>
-        <w:t xml:space="preserve"> [%]</w:t>
+        <w:t xml:space="preserve"> - Poziom emisji </w:t>
+      </w:r>
+      <w:r>
+        <w:rPr>
+          <w:rFonts w:eastAsia="Calibri"/>
+        </w:rPr>
+        <w:t>SO</w:t>
+      </w:r>
+      <w:r>
+        <w:rPr>
+          <w:rFonts w:eastAsia="Calibri"/>
+          <w:vertAlign w:val="subscript"/>
+        </w:rPr>
+        <w:t>2</w:t>
+      </w:r>
+      <w:r>
+        <w:rPr>
+          <w:rFonts w:eastAsia="Calibri"/>
+        </w:rPr>
+        <w:t xml:space="preserve"> na </w:t>
+      </w:r>
+      <w:r>
+        <w:rPr>
+          <w:rFonts w:eastAsia="Calibri"/>
+        </w:rPr>
+        <w:t>1 mieszkańca</w:t>
+      </w:r>
+      <w:r>
+        <w:rPr>
+          <w:rFonts w:eastAsia="Calibri"/>
+        </w:rPr>
+        <w:t xml:space="preserve"> </w:t>
+      </w:r>
+      <w:r>
+        <w:rPr>
+          <w:rFonts w:eastAsia="Calibri"/>
+        </w:rPr>
+        <w:t>[</w:t>
+      </w:r>
+      <w:r>
+        <w:rPr>
+          <w:rFonts w:eastAsia="Calibri"/>
+        </w:rPr>
+        <w:t>kg</w:t>
+      </w:r>
+      <w:r>
+        <w:rPr>
+          <w:rFonts w:eastAsia="Calibri"/>
+        </w:rPr>
+        <w:t>]</w:t>
       </w:r>
     </w:p>
     <w:p>
@@ -1849,19 +1938,37 @@
         <w:rPr>
           <w:rFonts w:eastAsia="Calibri"/>
         </w:rPr>
-        <w:t xml:space="preserve"> - </w:t>
-      </w:r>
-      <w:r>
-        <w:rPr>
-          <w:rFonts w:eastAsia="Calibri"/>
-        </w:rPr>
-        <w:t>Stopa bezrobocia</w:t>
-      </w:r>
-      <w:r>
-        <w:rPr>
-          <w:rFonts w:eastAsia="Calibri"/>
-        </w:rPr>
-        <w:t>, obliczono jako stosunek liczby bezrobotnych do liczby cywilnej ludności aktywnej zawodowo(bez osób odbywających czynną służbę wojskową itd.) [%]</w:t>
+        <w:t xml:space="preserve"> </w:t>
+      </w:r>
+      <w:r>
+        <w:rPr>
+          <w:rFonts w:eastAsia="Calibri"/>
+        </w:rPr>
+        <w:t>–</w:t>
+      </w:r>
+      <w:r>
+        <w:rPr>
+          <w:rFonts w:eastAsia="Calibri"/>
+        </w:rPr>
+        <w:t xml:space="preserve"> </w:t>
+      </w:r>
+      <w:r>
+        <w:rPr>
+          <w:rFonts w:eastAsia="Calibri"/>
+        </w:rPr>
+        <w:t>Przyrost naturalny na</w:t>
+      </w:r>
+      <w:r>
+        <w:rPr>
+          <w:rFonts w:eastAsia="Calibri"/>
+        </w:rPr>
+        <w:t xml:space="preserve"> 1000 ludności</w:t>
+      </w:r>
+      <w:r>
+        <w:rPr>
+          <w:rFonts w:eastAsia="Calibri"/>
+        </w:rPr>
+        <w:t xml:space="preserve"> [%]</w:t>
       </w:r>
     </w:p>
     <w:p>
@@ -1892,13 +1999,7 @@
         <w:rPr>
           <w:rFonts w:eastAsia="Calibri"/>
         </w:rPr>
-        <w:t xml:space="preserve"> - </w:t>
-      </w:r>
-      <w:r>
-        <w:rPr>
-          <w:rFonts w:eastAsia="Calibri"/>
-        </w:rPr>
-        <w:t>Stopa poszkodowanych w wypadkach przy pracy [1 poszkodowany/1000 pracujących]</w:t>
+        <w:t xml:space="preserve"> - Nakłady inwestycyjne w przedsiębiorstwach na 1 mieszkańca [zł]</w:t>
       </w:r>
     </w:p>
     <w:p>
@@ -1929,33 +2030,19 @@
         <w:rPr>
           <w:rFonts w:eastAsia="Calibri"/>
         </w:rPr>
-        <w:t xml:space="preserve"> - Poziom emisji CO</w:t>
-      </w:r>
-      <w:r>
-        <w:rPr>
-          <w:rFonts w:eastAsia="Calibri"/>
-          <w:vertAlign w:val="subscript"/>
-        </w:rPr>
-        <w:t>2</w:t>
-      </w:r>
-      <w:r>
-        <w:rPr>
-          <w:rFonts w:eastAsia="Calibri"/>
-        </w:rPr>
-        <w:t xml:space="preserve"> na km</w:t>
-      </w:r>
-      <w:r>
-        <w:rPr>
-          <w:rFonts w:eastAsia="Calibri"/>
-          <w:vertAlign w:val="superscript"/>
-        </w:rPr>
-        <w:t xml:space="preserve">2 </w:t>
-      </w:r>
-      <w:r>
-        <w:rPr>
-          <w:rFonts w:eastAsia="Calibri"/>
-        </w:rPr>
-        <w:t>[t]</w:t>
+        <w:t xml:space="preserve"> – Poszkodowani w wypadkach przy pracy na 1000 pracujących</w:t>
+      </w:r>
+      <w:r>
+        <w:rPr>
+          <w:rFonts w:eastAsia="Calibri"/>
+        </w:rPr>
+        <w:t xml:space="preserve"> </w:t>
+      </w:r>
+      <w:r>
+        <w:rPr>
+          <w:rFonts w:eastAsia="Calibri"/>
+        </w:rPr>
+        <w:t>[%]</w:t>
       </w:r>
     </w:p>
     <w:p>
@@ -1986,13 +2073,61 @@
         <w:rPr>
           <w:rFonts w:eastAsia="Calibri"/>
         </w:rPr>
-        <w:t xml:space="preserve"> - Nakłady inwestycyjne w przedsiębiorstwach na 1 mieszkańca </w:t>
-      </w:r>
-      <w:r>
-        <w:rPr>
-          <w:rFonts w:eastAsia="Calibri"/>
-        </w:rPr>
-        <w:t>[zł]</w:t>
+        <w:t xml:space="preserve"> </w:t>
+      </w:r>
+      <w:r>
+        <w:rPr>
+          <w:rFonts w:eastAsia="Calibri"/>
+        </w:rPr>
+        <w:t>–</w:t>
+      </w:r>
+      <w:r>
+        <w:rPr>
+          <w:rFonts w:eastAsia="Calibri"/>
+        </w:rPr>
+        <w:t xml:space="preserve"> </w:t>
+      </w:r>
+      <w:r>
+        <w:rPr>
+          <w:rFonts w:eastAsia="Calibri"/>
+        </w:rPr>
+        <w:t>Liczba z</w:t>
+      </w:r>
+      <w:r>
+        <w:rPr>
+          <w:rFonts w:eastAsia="Calibri"/>
+        </w:rPr>
+        <w:t>głosze</w:t>
+      </w:r>
+      <w:r>
+        <w:rPr>
+          <w:rFonts w:eastAsia="Calibri"/>
+        </w:rPr>
+        <w:t xml:space="preserve">ń </w:t>
+      </w:r>
+      <w:r>
+        <w:rPr>
+          <w:rFonts w:eastAsia="Calibri"/>
+        </w:rPr>
+        <w:t>wynalazków w UPRP</w:t>
+      </w:r>
+      <w:r>
+        <w:rPr>
+          <w:rFonts w:eastAsia="Calibri"/>
+        </w:rPr>
+        <w:t>(Urząd Patentowy RP)</w:t>
+      </w:r>
+      <w:r>
+        <w:rPr>
+          <w:rFonts w:eastAsia="Calibri"/>
+        </w:rPr>
+        <w:t xml:space="preserve"> na 1 mln mieszkańców</w:t>
+      </w:r>
+      <w:r>
+        <w:rPr>
+          <w:rFonts w:eastAsia="Calibri"/>
+        </w:rPr>
+        <w:t xml:space="preserve"> [%]</w:t>
       </w:r>
     </w:p>
     <w:p>
@@ -2023,20 +2158,17 @@
         <w:rPr>
           <w:rFonts w:eastAsia="Calibri"/>
         </w:rPr>
-        <w:t xml:space="preserve"> - </w:t>
-      </w:r>
-      <w:r>
-        <w:rPr>
-          <w:rFonts w:eastAsia="Calibri"/>
-        </w:rPr>
-        <w:t>Współczynnik zawartych małżeństw na 1000 ludności</w:t>
-      </w:r>
-      <w:r>
-        <w:rPr>
-          <w:rFonts w:eastAsia="Calibri"/>
-        </w:rPr>
-        <w:t xml:space="preserve"> [%]</w:t>
-      </w:r>
+        <w:t xml:space="preserve"> - Stopa bezrobocia, obliczono jako stosunek liczby bezrobotnych do liczby cywilnej ludności aktywnej zawodowo(bez osób odbywających czynną służbę wojskową itd.) [%]</w:t>
+      </w:r>
+    </w:p>
+    <w:p>
+      <w:pPr>
+        <w:pStyle w:val="Akapitzlist"/>
+        <w:ind w:left="1429" w:firstLine="0"/>
+        <w:rPr>
+          <w:rFonts w:eastAsia="Calibri"/>
+        </w:rPr>
+      </w:pPr>
     </w:p>
     <w:p>
       <w:pPr>
@@ -2489,7 +2621,7 @@
                 <w:rFonts w:ascii="Calibri" w:hAnsi="Calibri" w:cs="Calibri"/>
                 <w:color w:val="000000"/>
               </w:rPr>
-              <w:t>5224,5</w:t>
+              <w:t>5466,8</w:t>
             </w:r>
           </w:p>
         </w:tc>
@@ -2522,7 +2654,7 @@
                 <w:rFonts w:ascii="Calibri" w:hAnsi="Calibri" w:cs="Calibri"/>
                 <w:color w:val="000000"/>
               </w:rPr>
-              <w:t>2529,8</w:t>
+              <w:t>4,7178</w:t>
             </w:r>
           </w:p>
         </w:tc>
@@ -2555,7 +2687,7 @@
                 <w:rFonts w:ascii="Calibri" w:hAnsi="Calibri" w:cs="Calibri"/>
                 <w:color w:val="000000"/>
               </w:rPr>
-              <w:t>4,3079</w:t>
+              <w:t>-5,2253</w:t>
             </w:r>
           </w:p>
         </w:tc>
@@ -2588,7 +2720,7 @@
                 <w:rFonts w:ascii="Calibri" w:hAnsi="Calibri" w:cs="Calibri"/>
                 <w:color w:val="000000"/>
               </w:rPr>
-              <w:t>4227,5</w:t>
+              <w:t>4793,2</w:t>
             </w:r>
           </w:p>
         </w:tc>
@@ -2621,7 +2753,7 @@
                 <w:rFonts w:ascii="Calibri" w:hAnsi="Calibri" w:cs="Calibri"/>
                 <w:color w:val="000000"/>
               </w:rPr>
-              <w:t>5,3968</w:t>
+              <w:t>5,3579</w:t>
             </w:r>
           </w:p>
         </w:tc>
@@ -2654,7 +2786,7 @@
                 <w:rFonts w:ascii="Calibri" w:hAnsi="Calibri" w:cs="Calibri"/>
                 <w:color w:val="000000"/>
               </w:rPr>
-              <w:t>93,15</w:t>
+              <w:t>72,816</w:t>
             </w:r>
           </w:p>
         </w:tc>
@@ -2687,7 +2819,7 @@
                 <w:rFonts w:ascii="Calibri" w:hAnsi="Calibri" w:cs="Calibri"/>
                 <w:color w:val="000000"/>
               </w:rPr>
-              <w:t>8,0112</w:t>
+              <w:t>6,8836</w:t>
             </w:r>
           </w:p>
         </w:tc>
@@ -2752,7 +2884,7 @@
                 <w:rFonts w:ascii="Calibri" w:hAnsi="Calibri" w:cs="Calibri"/>
                 <w:color w:val="000000"/>
               </w:rPr>
-              <w:t>5088,4</w:t>
+              <w:t>5319,6</w:t>
             </w:r>
           </w:p>
         </w:tc>
@@ -2785,7 +2917,7 @@
                 <w:rFonts w:ascii="Calibri" w:hAnsi="Calibri" w:cs="Calibri"/>
                 <w:color w:val="000000"/>
               </w:rPr>
-              <w:t>62,86</w:t>
+              <w:t>2,3</w:t>
             </w:r>
           </w:p>
         </w:tc>
@@ -2818,7 +2950,7 @@
                 <w:rFonts w:ascii="Calibri" w:hAnsi="Calibri" w:cs="Calibri"/>
                 <w:color w:val="000000"/>
               </w:rPr>
-              <w:t>4,3</w:t>
+              <w:t>-5,72</w:t>
             </w:r>
           </w:p>
         </w:tc>
@@ -2851,7 +2983,7 @@
                 <w:rFonts w:ascii="Calibri" w:hAnsi="Calibri" w:cs="Calibri"/>
                 <w:color w:val="000000"/>
               </w:rPr>
-              <w:t>3388</w:t>
+              <w:t>4217</w:t>
             </w:r>
           </w:p>
         </w:tc>
@@ -2884,7 +3016,7 @@
                 <w:rFonts w:ascii="Calibri" w:hAnsi="Calibri" w:cs="Calibri"/>
                 <w:color w:val="000000"/>
               </w:rPr>
-              <w:t>5,11</w:t>
+              <w:t>5,34</w:t>
             </w:r>
           </w:p>
         </w:tc>
@@ -2917,7 +3049,7 @@
                 <w:rFonts w:ascii="Calibri" w:hAnsi="Calibri" w:cs="Calibri"/>
                 <w:color w:val="000000"/>
               </w:rPr>
-              <w:t>92,27</w:t>
+              <w:t>37</w:t>
             </w:r>
           </w:p>
         </w:tc>
@@ -2950,7 +3082,7 @@
                 <w:rFonts w:ascii="Calibri" w:hAnsi="Calibri" w:cs="Calibri"/>
                 <w:color w:val="000000"/>
               </w:rPr>
-              <w:t>7</w:t>
+              <w:t>6,7</w:t>
             </w:r>
           </w:p>
         </w:tc>
@@ -3010,15 +3142,13 @@
                 <w:rFonts w:ascii="Titillium" w:eastAsia="Calibri" w:hAnsi="Titillium"/>
               </w:rPr>
             </w:pPr>
-            <w:bookmarkStart w:id="0" w:name="_Hlk136700799"/>
             <w:r>
               <w:rPr>
                 <w:rFonts w:ascii="Calibri" w:hAnsi="Calibri" w:cs="Calibri"/>
                 <w:color w:val="000000"/>
               </w:rPr>
-              <w:t>4244,6</w:t>
+              <w:t>4671,2</w:t>
             </w:r>
-            <w:bookmarkEnd w:id="0"/>
           </w:p>
         </w:tc>
         <w:tc>
@@ -3050,7 +3180,7 @@
                 <w:rFonts w:ascii="Calibri" w:hAnsi="Calibri" w:cs="Calibri"/>
                 <w:color w:val="000000"/>
               </w:rPr>
-              <w:t>0,03</w:t>
+              <w:t>0,3</w:t>
             </w:r>
           </w:p>
         </w:tc>
@@ -3083,7 +3213,7 @@
                 <w:rFonts w:ascii="Calibri" w:hAnsi="Calibri" w:cs="Calibri"/>
                 <w:color w:val="000000"/>
               </w:rPr>
-              <w:t>2,8</w:t>
+              <w:t>-10,34</w:t>
             </w:r>
           </w:p>
         </w:tc>
@@ -3116,7 +3246,7 @@
                 <w:rFonts w:ascii="Calibri" w:hAnsi="Calibri" w:cs="Calibri"/>
                 <w:color w:val="000000"/>
               </w:rPr>
-              <w:t>474</w:t>
+              <w:t>1573</w:t>
             </w:r>
           </w:p>
         </w:tc>
@@ -3149,7 +3279,7 @@
                 <w:rFonts w:ascii="Calibri" w:hAnsi="Calibri" w:cs="Calibri"/>
                 <w:color w:val="000000"/>
               </w:rPr>
-              <w:t>1</w:t>
+              <w:t>3,32</w:t>
             </w:r>
           </w:p>
         </w:tc>
@@ -3182,7 +3312,7 @@
                 <w:rFonts w:ascii="Calibri" w:hAnsi="Calibri" w:cs="Calibri"/>
                 <w:color w:val="000000"/>
               </w:rPr>
-              <w:t>71,04</w:t>
+              <w:t>5,5</w:t>
             </w:r>
           </w:p>
         </w:tc>
@@ -3280,7 +3410,7 @@
                 <w:rFonts w:ascii="Calibri" w:hAnsi="Calibri" w:cs="Calibri"/>
                 <w:color w:val="000000"/>
               </w:rPr>
-              <w:t>10077</w:t>
+              <w:t>7687,6</w:t>
             </w:r>
           </w:p>
         </w:tc>
@@ -3313,7 +3443,7 @@
                 <w:rFonts w:ascii="Calibri" w:hAnsi="Calibri" w:cs="Calibri"/>
                 <w:color w:val="000000"/>
               </w:rPr>
-              <w:t>79865</w:t>
+              <w:t>79,6</w:t>
             </w:r>
           </w:p>
         </w:tc>
@@ -3346,7 +3476,7 @@
                 <w:rFonts w:ascii="Calibri" w:hAnsi="Calibri" w:cs="Calibri"/>
                 <w:color w:val="000000"/>
               </w:rPr>
-              <w:t>6,1</w:t>
+              <w:t>1,96</w:t>
             </w:r>
           </w:p>
         </w:tc>
@@ -3379,7 +3509,7 @@
                 <w:rFonts w:ascii="Calibri" w:hAnsi="Calibri" w:cs="Calibri"/>
                 <w:color w:val="000000"/>
               </w:rPr>
-              <w:t>29138</w:t>
+              <w:t>19592</w:t>
             </w:r>
           </w:p>
         </w:tc>
@@ -3412,7 +3542,7 @@
                 <w:rFonts w:ascii="Calibri" w:hAnsi="Calibri" w:cs="Calibri"/>
                 <w:color w:val="000000"/>
               </w:rPr>
-              <w:t>15,52</w:t>
+              <w:t>8,02</w:t>
             </w:r>
           </w:p>
         </w:tc>
@@ -3445,7 +3575,7 @@
                 <w:rFonts w:ascii="Calibri" w:hAnsi="Calibri" w:cs="Calibri"/>
                 <w:color w:val="000000"/>
               </w:rPr>
-              <w:t>116,93</w:t>
+              <w:t>327,5</w:t>
             </w:r>
           </w:p>
         </w:tc>
@@ -3478,7 +3608,7 @@
                 <w:rFonts w:ascii="Calibri" w:hAnsi="Calibri" w:cs="Calibri"/>
                 <w:color w:val="000000"/>
               </w:rPr>
-              <w:t>26,3</w:t>
+              <w:t>14,2</w:t>
             </w:r>
           </w:p>
         </w:tc>
@@ -3559,7 +3689,7 @@
                 <w:rFonts w:ascii="Calibri" w:hAnsi="Calibri" w:cs="Calibri"/>
                 <w:color w:val="000000"/>
               </w:rPr>
-              <w:t>642,4</w:t>
+              <w:t>643,13</w:t>
             </w:r>
           </w:p>
         </w:tc>
@@ -3592,7 +3722,7 @@
                 <w:rFonts w:ascii="Calibri" w:hAnsi="Calibri" w:cs="Calibri"/>
                 <w:color w:val="000000"/>
               </w:rPr>
-              <w:t>9625,2</w:t>
+              <w:t>10,028</w:t>
             </w:r>
           </w:p>
         </w:tc>
@@ -3625,7 +3755,7 @@
                 <w:rFonts w:ascii="Calibri" w:hAnsi="Calibri" w:cs="Calibri"/>
                 <w:color w:val="000000"/>
               </w:rPr>
-              <w:t>0,45648</w:t>
+              <w:t>2,5546</w:t>
             </w:r>
           </w:p>
         </w:tc>
@@ -3658,7 +3788,7 @@
                 <w:rFonts w:ascii="Calibri" w:hAnsi="Calibri" w:cs="Calibri"/>
                 <w:color w:val="000000"/>
               </w:rPr>
-              <w:t>3490,7</w:t>
+              <w:t>2651,7</w:t>
             </w:r>
           </w:p>
         </w:tc>
@@ -3691,7 +3821,7 @@
                 <w:rFonts w:ascii="Calibri" w:hAnsi="Calibri" w:cs="Calibri"/>
                 <w:color w:val="000000"/>
               </w:rPr>
-              <w:t>1,9808</w:t>
+              <w:t>1,1645</w:t>
             </w:r>
           </w:p>
         </w:tc>
@@ -3724,7 +3854,7 @@
                 <w:rFonts w:ascii="Calibri" w:hAnsi="Calibri" w:cs="Calibri"/>
                 <w:color w:val="000000"/>
               </w:rPr>
-              <w:t>7,1322</w:t>
+              <w:t>86,616</w:t>
             </w:r>
           </w:p>
         </w:tc>
@@ -3757,7 +3887,7 @@
                 <w:rFonts w:ascii="Calibri" w:hAnsi="Calibri" w:cs="Calibri"/>
                 <w:color w:val="000000"/>
               </w:rPr>
-              <w:t>4,4278</w:t>
+              <w:t>3,01</w:t>
             </w:r>
           </w:p>
         </w:tc>
@@ -3838,7 +3968,7 @@
                 <w:rFonts w:ascii="Calibri" w:hAnsi="Calibri" w:cs="Calibri"/>
                 <w:color w:val="000000"/>
               </w:rPr>
-              <w:t>0,12296</w:t>
+              <w:t>0,11764</w:t>
             </w:r>
           </w:p>
         </w:tc>
@@ -3871,7 +4001,7 @@
                 <w:rFonts w:ascii="Calibri" w:hAnsi="Calibri" w:cs="Calibri"/>
                 <w:color w:val="000000"/>
               </w:rPr>
-              <w:t>3,8047</w:t>
+              <w:t>2,1255</w:t>
             </w:r>
           </w:p>
         </w:tc>
@@ -3904,7 +4034,7 @@
                 <w:rFonts w:ascii="Calibri" w:hAnsi="Calibri" w:cs="Calibri"/>
                 <w:color w:val="000000"/>
               </w:rPr>
-              <w:t>0,10596</w:t>
+              <w:t>0,48889</w:t>
             </w:r>
           </w:p>
         </w:tc>
@@ -3937,7 +4067,7 @@
                 <w:rFonts w:ascii="Calibri" w:hAnsi="Calibri" w:cs="Calibri"/>
                 <w:color w:val="000000"/>
               </w:rPr>
-              <w:t>0,82571</w:t>
+              <w:t>0,55322</w:t>
             </w:r>
           </w:p>
         </w:tc>
@@ -3970,7 +4100,7 @@
                 <w:rFonts w:ascii="Calibri" w:hAnsi="Calibri" w:cs="Calibri"/>
                 <w:color w:val="000000"/>
               </w:rPr>
-              <w:t>0,36703</w:t>
+              <w:t>0,21735</w:t>
             </w:r>
           </w:p>
         </w:tc>
@@ -4003,7 +4133,7 @@
                 <w:rFonts w:ascii="Calibri" w:hAnsi="Calibri" w:cs="Calibri"/>
                 <w:color w:val="000000"/>
               </w:rPr>
-              <w:t>0,076567</w:t>
+              <w:t>1,1895</w:t>
             </w:r>
           </w:p>
         </w:tc>
@@ -4036,7 +4166,7 @@
                 <w:rFonts w:ascii="Calibri" w:hAnsi="Calibri" w:cs="Calibri"/>
                 <w:color w:val="000000"/>
               </w:rPr>
-              <w:t>0,5527</w:t>
+              <w:t>0,43727</w:t>
             </w:r>
           </w:p>
         </w:tc>
@@ -4101,7 +4231,7 @@
                 <w:rFonts w:ascii="Calibri" w:hAnsi="Calibri" w:cs="Calibri"/>
                 <w:color w:val="000000"/>
               </w:rPr>
-              <w:t>2,6929</w:t>
+              <w:t>1,4119</w:t>
             </w:r>
           </w:p>
         </w:tc>
@@ -4134,7 +4264,7 @@
                 <w:rFonts w:ascii="Calibri" w:hAnsi="Calibri" w:cs="Calibri"/>
                 <w:color w:val="000000"/>
               </w:rPr>
-              <w:t>6,0182</w:t>
+              <w:t>6,1174</w:t>
             </w:r>
           </w:p>
         </w:tc>
@@ -4167,7 +4297,7 @@
                 <w:rFonts w:ascii="Calibri" w:hAnsi="Calibri" w:cs="Calibri"/>
                 <w:color w:val="000000"/>
               </w:rPr>
-              <w:t>0,11583</w:t>
+              <w:t>0,41698</w:t>
             </w:r>
           </w:p>
         </w:tc>
@@ -4200,7 +4330,7 @@
                 <w:rFonts w:ascii="Calibri" w:hAnsi="Calibri" w:cs="Calibri"/>
                 <w:color w:val="000000"/>
               </w:rPr>
-              <w:t>3,0641</w:t>
+              <w:t>2,8864</w:t>
             </w:r>
           </w:p>
         </w:tc>
@@ -4233,7 +4363,7 @@
                 <w:rFonts w:ascii="Calibri" w:hAnsi="Calibri" w:cs="Calibri"/>
                 <w:color w:val="000000"/>
               </w:rPr>
-              <w:t>1,0401</w:t>
+              <w:t>0,18885</w:t>
             </w:r>
           </w:p>
         </w:tc>
@@ -4266,7 +4396,7 @@
                 <w:rFonts w:ascii="Calibri" w:hAnsi="Calibri" w:cs="Calibri"/>
                 <w:color w:val="000000"/>
               </w:rPr>
-              <w:t>0,60132</w:t>
+              <w:t>1,8236</w:t>
             </w:r>
           </w:p>
         </w:tc>
@@ -4299,7 +4429,7 @@
                 <w:rFonts w:ascii="Calibri" w:hAnsi="Calibri" w:cs="Calibri"/>
                 <w:color w:val="000000"/>
               </w:rPr>
-              <w:t>1,0027</w:t>
+              <w:t>0,37061</w:t>
             </w:r>
           </w:p>
         </w:tc>
@@ -4364,7 +4494,7 @@
                 <w:rFonts w:ascii="Calibri" w:hAnsi="Calibri" w:cs="Calibri"/>
                 <w:color w:val="000000"/>
               </w:rPr>
-              <w:t>12,591</w:t>
+              <w:t>1,5879</w:t>
             </w:r>
           </w:p>
         </w:tc>
@@ -4397,7 +4527,7 @@
                 <w:rFonts w:ascii="Calibri" w:hAnsi="Calibri" w:cs="Calibri"/>
                 <w:color w:val="000000"/>
               </w:rPr>
-              <w:t>39,169</w:t>
+              <w:t>41,528</w:t>
             </w:r>
           </w:p>
         </w:tc>
@@ -4430,7 +4560,7 @@
                 <w:rFonts w:ascii="Calibri" w:hAnsi="Calibri" w:cs="Calibri"/>
                 <w:color w:val="000000"/>
               </w:rPr>
-              <w:t>0,32128</w:t>
+              <w:t>-0,0172</w:t>
             </w:r>
           </w:p>
         </w:tc>
@@ -4463,7 +4593,7 @@
                 <w:rFonts w:ascii="Calibri" w:hAnsi="Calibri" w:cs="Calibri"/>
                 <w:color w:val="000000"/>
               </w:rPr>
-              <w:t>14,014</w:t>
+              <w:t>12,077</w:t>
             </w:r>
           </w:p>
         </w:tc>
@@ -4496,7 +4626,7 @@
                 <w:rFonts w:ascii="Calibri" w:hAnsi="Calibri" w:cs="Calibri"/>
                 <w:color w:val="000000"/>
               </w:rPr>
-              <w:t>2,5851</w:t>
+              <w:t>-0,66116</w:t>
             </w:r>
           </w:p>
         </w:tc>
@@ -4529,7 +4659,7 @@
                 <w:rFonts w:ascii="Calibri" w:hAnsi="Calibri" w:cs="Calibri"/>
                 <w:color w:val="000000"/>
               </w:rPr>
-              <w:t>1,6322</w:t>
+              <w:t>2,0328</w:t>
             </w:r>
           </w:p>
         </w:tc>
@@ -4562,7 +4692,7 @@
                 <w:rFonts w:ascii="Calibri" w:hAnsi="Calibri" w:cs="Calibri"/>
                 <w:color w:val="000000"/>
               </w:rPr>
-              <w:t>0,76403</w:t>
+              <w:t>-0,30807</w:t>
             </w:r>
           </w:p>
         </w:tc>
@@ -4626,10 +4756,19 @@
         <w:t xml:space="preserve"> </w:t>
       </w:r>
       <w:r>
-        <w:t xml:space="preserve">Wartość minimalna wynosi </w:t>
-      </w:r>
-      <w:r>
-        <w:t>4244</w:t>
+        <w:t>Wartość minimalna wynosi</w:t>
+      </w:r>
+      <w:r>
+        <w:t xml:space="preserve"> 4671.2</w:t>
+      </w:r>
+      <w:r>
+        <w:t xml:space="preserve">, a wartość maksymalna </w:t>
+      </w:r>
+      <w:r>
+        <w:t>5</w:t>
+      </w:r>
+      <w:r>
+        <w:t>319</w:t>
       </w:r>
       <w:r>
         <w:t>.</w:t>
@@ -4638,22 +4777,28 @@
         <w:t>6</w:t>
       </w:r>
       <w:r>
-        <w:t xml:space="preserve">, a wartość maksymalna </w:t>
-      </w:r>
-      <w:r>
-        <w:t>5088.4</w:t>
-      </w:r>
-      <w:r>
         <w:t xml:space="preserve">. W zmiennej objaśnianej Y średnia jest większa od mediany, co wskazuje na wystąpienie asymetrii prawostronnej, potwierdza to współczynnik skośności wynoszący </w:t>
       </w:r>
       <w:r>
-        <w:t>2.69</w:t>
+        <w:t>1.411</w:t>
       </w:r>
       <w:r>
         <w:t xml:space="preserve">. Typowa wielkość Y różni się od wartości przeciętnej średnio </w:t>
       </w:r>
       <w:r>
-        <w:t>642.4.</w:t>
+        <w:t>64</w:t>
+      </w:r>
+      <w:r>
+        <w:t>3</w:t>
+      </w:r>
+      <w:r>
+        <w:t>.</w:t>
+      </w:r>
+      <w:r>
+        <w:t>13</w:t>
+      </w:r>
+      <w:r>
+        <w:t>.</w:t>
       </w:r>
     </w:p>
     <w:p>
@@ -4680,7 +4825,13 @@
         <w:t xml:space="preserve">wartość emisji szkodliwych gazów wynosi </w:t>
       </w:r>
       <w:r>
-        <w:t xml:space="preserve">0.03, </w:t>
+        <w:t>0.</w:t>
+      </w:r>
+      <w:r>
+        <w:t>3</w:t>
+      </w:r>
+      <w:r>
+        <w:t xml:space="preserve">, </w:t>
       </w:r>
     </w:p>
     <w:p>
@@ -4692,7 +4843,10 @@
         <w:t>a maksymalna</w:t>
       </w:r>
       <w:r>
-        <w:t xml:space="preserve"> 79865</w:t>
+        <w:t xml:space="preserve"> 79</w:t>
+      </w:r>
+      <w:r>
+        <w:t>.6</w:t>
       </w:r>
       <w:r>
         <w:t>.</w:t>
@@ -4704,7 +4858,7 @@
         <w:t xml:space="preserve">W zmiennej objaśniającej X1 średnia jest większa od mediany, co wskazuje na wystąpienie asymetrii prawostronnej, potwierdza to współczynnik skośności wynoszący </w:t>
       </w:r>
       <w:r>
-        <w:t>2.69</w:t>
+        <w:t>6.12</w:t>
       </w:r>
       <w:r>
         <w:t>. Typowa</w:t>
@@ -4713,7 +4867,13 @@
         <w:t xml:space="preserve"> </w:t>
       </w:r>
       <w:r>
-        <w:t>wielkość X1 różni się od wartości przeciętnej średnio o 531,89.</w:t>
+        <w:t xml:space="preserve">wielkość X1 różni się od wartości przeciętnej średnio o </w:t>
+      </w:r>
+      <w:r>
+        <w:t>10.03</w:t>
+      </w:r>
+      <w:r>
+        <w:t>.</w:t>
       </w:r>
     </w:p>
     <w:p>
@@ -4731,13 +4891,31 @@
         </w:numPr>
       </w:pPr>
       <w:r>
-        <w:t>Zmienna X2 – Minimalna wartość przeciętnego wynagrodzenia brutto wynosi 4319,5,</w:t>
+        <w:t xml:space="preserve">Zmienna X2 – Minimalna wartość </w:t>
+      </w:r>
+      <w:r>
+        <w:t xml:space="preserve">przyrostu naturalnego </w:t>
+      </w:r>
+      <w:r>
+        <w:t xml:space="preserve">wynosi </w:t>
+      </w:r>
+      <w:r>
+        <w:t>-10.34</w:t>
+      </w:r>
+      <w:r>
+        <w:t>,</w:t>
       </w:r>
       <w:r>
         <w:t xml:space="preserve"> </w:t>
       </w:r>
       <w:r>
-        <w:t xml:space="preserve">a wartość maksymalna 2342,1. W zmiennej objaśniającej X2 średnia jest większa od </w:t>
+        <w:t xml:space="preserve">a wartość maksymalna </w:t>
+      </w:r>
+      <w:r>
+        <w:t>1.96</w:t>
+      </w:r>
+      <w:r>
+        <w:t xml:space="preserve">. W zmiennej objaśniającej X2 średnia jest większa od </w:t>
       </w:r>
       <w:r>
         <w:t>mediany, co</w:t>
@@ -4749,7 +4927,22 @@
         <w:t xml:space="preserve"> </w:t>
       </w:r>
       <w:r>
-        <w:t>wynoszący 1,6470. Typowa wielkość X2 różni się od wartości przeciętnej średnio o 481,43.</w:t>
+        <w:t xml:space="preserve">wynoszący </w:t>
+      </w:r>
+      <w:r>
+        <w:t>0.42</w:t>
+      </w:r>
+      <w:r>
+        <w:t xml:space="preserve">. Typowa wielkość X2 różni się od wartości przeciętnej średnio o </w:t>
+      </w:r>
+      <w:r>
+        <w:t>2.5</w:t>
+      </w:r>
+      <w:r>
+        <w:t>4</w:t>
+      </w:r>
+      <w:r>
+        <w:t>.</w:t>
       </w:r>
     </w:p>
     <w:p>
@@ -4767,13 +4960,25 @@
         </w:numPr>
       </w:pPr>
       <w:r>
-        <w:t>Zmienna X3 – Minimalna ilość nowo utworzonych miejsc pracy wynosi 11,00 tys., a wartość</w:t>
+        <w:t xml:space="preserve">Zmienna X3 – Minimalna </w:t>
+      </w:r>
+      <w:r>
+        <w:t>ilość nakładów inwestycyjnych w przedsiębiorstwach jest równa 1573</w:t>
+      </w:r>
+      <w:r>
+        <w:t>, a wartość</w:t>
       </w:r>
       <w:r>
         <w:t xml:space="preserve"> </w:t>
       </w:r>
       <w:r>
-        <w:t>maksymalna 135,30 tys. W zmiennej objaśniającej X3 średnia jest większa od mediany,</w:t>
+        <w:t>maksymalna</w:t>
+      </w:r>
+      <w:r>
+        <w:t xml:space="preserve"> 19592.</w:t>
+      </w:r>
+      <w:r>
+        <w:t xml:space="preserve"> W zmiennej objaśniającej X3 średnia jest większa od mediany,</w:t>
       </w:r>
       <w:r>
         <w:t xml:space="preserve"> </w:t>
@@ -4785,7 +4990,25 @@
         <w:t xml:space="preserve"> </w:t>
       </w:r>
       <w:r>
-        <w:t>wynoszący 1,3323. Typowa wielkość X3 różni się od wartości przeciętnej średnio o 34,282.</w:t>
+        <w:t xml:space="preserve">wynoszący </w:t>
+      </w:r>
+      <w:r>
+        <w:t>2.87</w:t>
+      </w:r>
+      <w:r>
+        <w:t>.</w:t>
+      </w:r>
+      <w:r>
+        <w:t xml:space="preserve"> </w:t>
+      </w:r>
+      <w:r>
+        <w:t xml:space="preserve">Typowa wielkość X3 różni się od wartości przeciętnej średnio o </w:t>
+      </w:r>
+      <w:r>
+        <w:t>2651.7</w:t>
+      </w:r>
+      <w:r>
+        <w:t>.</w:t>
       </w:r>
     </w:p>
     <w:p>
@@ -4803,41 +5026,56 @@
         </w:numPr>
       </w:pPr>
       <w:r>
-        <w:t>Zmienna X4 – Minimalna ilość absolwentów studiów na poziomie magisterskim wynosi 1437,</w:t>
+        <w:t xml:space="preserve">Zmienna X4 – Minimalna </w:t>
+      </w:r>
+      <w:r>
+        <w:t>liczba poszkodowanych w wypadkach przy pracy osób wynosi 3.32</w:t>
+      </w:r>
+      <w:r>
+        <w:t>,</w:t>
       </w:r>
       <w:r>
         <w:t xml:space="preserve"> </w:t>
       </w:r>
       <w:r>
-        <w:t>a wielkość maksymalna 28030. W zmiennej objaśniającej X4 średnia jest większa od mediany,</w:t>
+        <w:t>a wielkość maksymalna</w:t>
+      </w:r>
+      <w:r>
+        <w:t xml:space="preserve"> 8.02</w:t>
+      </w:r>
+      <w:r>
+        <w:t xml:space="preserve">. </w:t>
+      </w:r>
+      <w:r>
+        <w:t>W</w:t>
+      </w:r>
+      <w:r>
+        <w:t>spółczynnik skośności</w:t>
       </w:r>
       <w:r>
         <w:t xml:space="preserve"> </w:t>
       </w:r>
       <w:r>
-        <w:t xml:space="preserve">co wskazuje na wystąpienie asymetrii </w:t>
-      </w:r>
-      <w:r>
-        <w:lastRenderedPageBreak/>
-        <w:t>prawostronnej, potwierdza to współczynnik skośności</w:t>
+        <w:t xml:space="preserve">wynoszący </w:t>
+      </w:r>
+      <w:r>
+        <w:t>0</w:t>
+      </w:r>
+      <w:r>
+        <w:t>.</w:t>
+      </w:r>
+      <w:r>
+        <w:t>19, wskazuje na słabą asymetrię prawostronną.</w:t>
       </w:r>
       <w:r>
         <w:t xml:space="preserve"> </w:t>
       </w:r>
       <w:r>
-        <w:t>wynoszący 1,2762. Typowa wielkość X4 różni się od wartości przeciętnej średnio o 7170,7.</w:t>
-      </w:r>
-    </w:p>
-    <w:p>
-      <w:pPr>
-        <w:pStyle w:val="Akapitzlist"/>
-      </w:pPr>
-    </w:p>
-    <w:p>
-      <w:pPr>
-        <w:pStyle w:val="Akapitzlist"/>
-        <w:ind w:left="1069" w:firstLine="0"/>
-      </w:pPr>
+        <w:t>Typowa wielkość X4 różni się od wartości przeciętnej średnio o</w:t>
+      </w:r>
+      <w:r>
+        <w:t xml:space="preserve"> 1.15. </w:t>
+      </w:r>
     </w:p>
     <w:p>
       <w:pPr>
@@ -4848,25 +5086,59 @@
         </w:numPr>
       </w:pPr>
       <w:r>
-        <w:t>Zmienna X5 – Minimalna ilość wypłaconych dodatków mieszkaniowych użytkownikom lokali</w:t>
+        <w:lastRenderedPageBreak/>
+        <w:t>Zmienna X5 – Minimalna ilość</w:t>
+      </w:r>
+      <w:r>
+        <w:t xml:space="preserve"> zgłoszonych wynalazków jest równa 5.5</w:t>
+      </w:r>
+      <w:r>
+        <w:t>, a wielkość maksymaln</w:t>
+      </w:r>
+      <w:r>
+        <w:t>a 327.5</w:t>
+      </w:r>
+      <w:r>
+        <w:t>. W zmiennej objaśniającej X5 średnia jest</w:t>
       </w:r>
       <w:r>
         <w:t xml:space="preserve"> </w:t>
       </w:r>
       <w:r>
-        <w:t>wynosi 48178, a wielkość maksymalna 5,1246e+05. W zmiennej objaśniającej X5 średnia jest</w:t>
+        <w:t>większa od mediany</w:t>
+      </w:r>
+      <w:r>
+        <w:t>,</w:t>
       </w:r>
       <w:r>
         <w:t xml:space="preserve"> </w:t>
       </w:r>
       <w:r>
-        <w:t>większa od mediany. Współczynnik skośności wynosi 1,4934. Typowa wielkość X5 różni się</w:t>
+        <w:t>co wskazuje na wystąpienie asymetrii prawostronnej, potwierdza to współczynnik skośności</w:t>
       </w:r>
       <w:r>
         <w:t xml:space="preserve"> </w:t>
       </w:r>
       <w:r>
-        <w:t>od wartości przeciętnej średnio o 1,1478e+05.</w:t>
+        <w:t xml:space="preserve">wynoszący </w:t>
+      </w:r>
+      <w:r>
+        <w:t xml:space="preserve">1.81. </w:t>
+      </w:r>
+      <w:r>
+        <w:t>Typowa wielkość X5 różni się</w:t>
+      </w:r>
+      <w:r>
+        <w:t xml:space="preserve"> </w:t>
+      </w:r>
+      <w:r>
+        <w:t>od wartości przeciętnej średnio o</w:t>
+      </w:r>
+      <w:r>
+        <w:t xml:space="preserve"> 86.62</w:t>
+      </w:r>
+      <w:r>
+        <w:t>.</w:t>
       </w:r>
     </w:p>
     <w:p>
@@ -4884,19 +5156,40 @@
         </w:numPr>
       </w:pPr>
       <w:r>
-        <w:t>Zmienna X6 – Minimalna wartość gęstości zaludnienia powierzchni zabudowanej</w:t>
+        <w:t xml:space="preserve">Zmienna X6 – Minimalna wartość </w:t>
+      </w:r>
+      <w:r>
+        <w:t>stopy bezrobocia wynosi</w:t>
+      </w:r>
+      <w:r>
+        <w:t xml:space="preserve"> 1.6</w:t>
+      </w:r>
+      <w:r>
+        <w:t xml:space="preserve">, a wartość maksymalna </w:t>
+      </w:r>
+      <w:r>
+        <w:t>6.7</w:t>
+      </w:r>
+      <w:r>
+        <w:t>. Współczynnik skośności wynosi</w:t>
       </w:r>
       <w:r>
         <w:t xml:space="preserve"> </w:t>
       </w:r>
       <w:r>
-        <w:t>i zurbanizowanej wynosi 1508, a wartość maksymalna 3407. Współczynnik skośności wynosi</w:t>
-      </w:r>
-      <w:r>
-        <w:t xml:space="preserve"> </w:t>
-      </w:r>
-      <w:r>
-        <w:t>0,77440. Typowa wielkość X6 różni się od wartości przeciętnej średnio o 516,28.</w:t>
+        <w:t>0,</w:t>
+      </w:r>
+      <w:r>
+        <w:t>0.38</w:t>
+      </w:r>
+      <w:r>
+        <w:t xml:space="preserve">. Typowa wielkość X6 różni się od wartości przeciętnej średnio o </w:t>
+      </w:r>
+      <w:r>
+        <w:t>3.01</w:t>
+      </w:r>
+      <w:r>
+        <w:t>.</w:t>
       </w:r>
     </w:p>
     <w:p>
@@ -4909,6 +5202,186 @@
           <w:rFonts w:ascii="Titillium" w:eastAsia="Calibri" w:hAnsi="Titillium"/>
         </w:rPr>
       </w:pPr>
+      <w:r>
+        <w:rPr>
+          <w:noProof/>
+        </w:rPr>
+        <mc:AlternateContent>
+          <mc:Choice Requires="wps">
+            <w:drawing>
+              <wp:anchor distT="0" distB="0" distL="114300" distR="114300" simplePos="0" relativeHeight="251664384" behindDoc="0" locked="0" layoutInCell="1" allowOverlap="1" wp14:anchorId="3CE8445B" wp14:editId="0F7C0100">
+                <wp:simplePos x="0" y="0"/>
+                <wp:positionH relativeFrom="margin">
+                  <wp:align>center</wp:align>
+                </wp:positionH>
+                <wp:positionV relativeFrom="paragraph">
+                  <wp:posOffset>3808730</wp:posOffset>
+                </wp:positionV>
+                <wp:extent cx="7410450" cy="635"/>
+                <wp:effectExtent l="0" t="0" r="0" b="5715"/>
+                <wp:wrapTopAndBottom/>
+                <wp:docPr id="1148066494" name="Pole tekstowe 1"/>
+                <wp:cNvGraphicFramePr/>
+                <a:graphic xmlns:a="http://schemas.openxmlformats.org/drawingml/2006/main">
+                  <a:graphicData uri="http://schemas.microsoft.com/office/word/2010/wordprocessingShape">
+                    <wps:wsp>
+                      <wps:cNvSpPr txBox="1"/>
+                      <wps:spPr>
+                        <a:xfrm>
+                          <a:off x="0" y="0"/>
+                          <a:ext cx="7410450" cy="635"/>
+                        </a:xfrm>
+                        <a:prstGeom prst="rect">
+                          <a:avLst/>
+                        </a:prstGeom>
+                        <a:solidFill>
+                          <a:prstClr val="white"/>
+                        </a:solidFill>
+                        <a:ln>
+                          <a:noFill/>
+                        </a:ln>
+                      </wps:spPr>
+                      <wps:txbx>
+                        <w:txbxContent>
+                          <w:p>
+                            <w:pPr>
+                              <w:pStyle w:val="Odwoloania"/>
+                              <w:jc w:val="center"/>
+                            </w:pPr>
+                            <w:r>
+                              <w:t xml:space="preserve">Rysunek </w:t>
+                            </w:r>
+                            <w:fldSimple w:instr=" SEQ Rysunek \* ARABIC ">
+                              <w:r>
+                                <w:rPr>
+                                  <w:noProof/>
+                                </w:rPr>
+                                <w:t>2</w:t>
+                              </w:r>
+                            </w:fldSimple>
+                            <w:r>
+                              <w:t xml:space="preserve"> Wykres rozrzutu zmiennych</w:t>
+                            </w:r>
+                          </w:p>
+                        </w:txbxContent>
+                      </wps:txbx>
+                      <wps:bodyPr rot="0" spcFirstLastPara="0" vertOverflow="overflow" horzOverflow="overflow" vert="horz" wrap="square" lIns="0" tIns="0" rIns="0" bIns="0" numCol="1" spcCol="0" rtlCol="0" fromWordArt="0" anchor="t" anchorCtr="0" forceAA="0" compatLnSpc="1">
+                        <a:prstTxWarp prst="textNoShape">
+                          <a:avLst/>
+                        </a:prstTxWarp>
+                        <a:spAutoFit/>
+                      </wps:bodyPr>
+                    </wps:wsp>
+                  </a:graphicData>
+                </a:graphic>
+                <wp14:sizeRelH relativeFrom="margin">
+                  <wp14:pctWidth>0</wp14:pctWidth>
+                </wp14:sizeRelH>
+              </wp:anchor>
+            </w:drawing>
+          </mc:Choice>
+          <mc:Fallback>
+            <w:pict>
+              <v:shape w14:anchorId="3CE8445B" id="_x0000_s1027" type="#_x0000_t202" style="position:absolute;left:0;text-align:left;margin-left:0;margin-top:299.9pt;width:583.5pt;height:.05pt;z-index:251664384;visibility:visible;mso-wrap-style:square;mso-width-percent:0;mso-wrap-distance-left:9pt;mso-wrap-distance-top:0;mso-wrap-distance-right:9pt;mso-wrap-distance-bottom:0;mso-position-horizontal:center;mso-position-horizontal-relative:margin;mso-position-vertical:absolute;mso-position-vertical-relative:text;mso-width-percent:0;mso-width-relative:margin;v-text-anchor:top" o:gfxdata="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" stroked="f">
+                <v:textbox style="mso-fit-shape-to-text:t" inset="0,0,0,0">
+                  <w:txbxContent>
+                    <w:p>
+                      <w:pPr>
+                        <w:pStyle w:val="Odwoloania"/>
+                        <w:jc w:val="center"/>
+                      </w:pPr>
+                      <w:r>
+                        <w:t xml:space="preserve">Rysunek </w:t>
+                      </w:r>
+                      <w:fldSimple w:instr=" SEQ Rysunek \* ARABIC ">
+                        <w:r>
+                          <w:rPr>
+                            <w:noProof/>
+                          </w:rPr>
+                          <w:t>2</w:t>
+                        </w:r>
+                      </w:fldSimple>
+                      <w:r>
+                        <w:t xml:space="preserve"> Wykres rozrzutu zmiennych</w:t>
+                      </w:r>
+                    </w:p>
+                  </w:txbxContent>
+                </v:textbox>
+                <w10:wrap type="topAndBottom" anchorx="margin"/>
+              </v:shape>
+            </w:pict>
+          </mc:Fallback>
+        </mc:AlternateContent>
+      </w:r>
+      <w:r>
+        <w:drawing>
+          <wp:anchor distT="0" distB="0" distL="114300" distR="114300" simplePos="0" relativeHeight="251662336" behindDoc="0" locked="0" layoutInCell="1" allowOverlap="1" wp14:anchorId="651F8BE9" wp14:editId="2C1C3797">
+            <wp:simplePos x="0" y="0"/>
+            <wp:positionH relativeFrom="margin">
+              <wp:align>center</wp:align>
+            </wp:positionH>
+            <wp:positionV relativeFrom="paragraph">
+              <wp:posOffset>207645</wp:posOffset>
+            </wp:positionV>
+            <wp:extent cx="3962400" cy="3534410"/>
+            <wp:effectExtent l="0" t="0" r="0" b="8890"/>
+            <wp:wrapTopAndBottom/>
+            <wp:docPr id="495645044" name="Obraz 1" descr="Obraz zawierający linia, diagram, kwadrat, Wielobarwność&#10;&#10;Opis wygenerowany automatycznie"/>
+            <wp:cNvGraphicFramePr>
+              <a:graphicFrameLocks xmlns:a="http://schemas.openxmlformats.org/drawingml/2006/main" noChangeAspect="1"/>
+            </wp:cNvGraphicFramePr>
+            <a:graphic xmlns:a="http://schemas.openxmlformats.org/drawingml/2006/main">
+              <a:graphicData uri="http://schemas.openxmlformats.org/drawingml/2006/picture">
+                <pic:pic xmlns:pic="http://schemas.openxmlformats.org/drawingml/2006/picture">
+                  <pic:nvPicPr>
+                    <pic:cNvPr id="495645044" name="Obraz 1" descr="Obraz zawierający linia, diagram, kwadrat, Wielobarwność&#10;&#10;Opis wygenerowany automatycznie"/>
+                    <pic:cNvPicPr/>
+                  </pic:nvPicPr>
+                  <pic:blipFill>
+                    <a:blip r:embed="rId10">
+                      <a:extLst>
+                        <a:ext uri="{28A0092B-C50C-407E-A947-70E740481C1C}">
+                          <a14:useLocalDpi xmlns:a14="http://schemas.microsoft.com/office/drawing/2010/main" val="0"/>
+                        </a:ext>
+                      </a:extLst>
+                    </a:blip>
+                    <a:stretch>
+                      <a:fillRect/>
+                    </a:stretch>
+                  </pic:blipFill>
+                  <pic:spPr>
+                    <a:xfrm>
+                      <a:off x="0" y="0"/>
+                      <a:ext cx="3962400" cy="3534410"/>
+                    </a:xfrm>
+                    <a:prstGeom prst="rect">
+                      <a:avLst/>
+                    </a:prstGeom>
+                  </pic:spPr>
+                </pic:pic>
+              </a:graphicData>
+            </a:graphic>
+            <wp14:sizeRelH relativeFrom="margin">
+              <wp14:pctWidth>0</wp14:pctWidth>
+            </wp14:sizeRelH>
+            <wp14:sizeRelV relativeFrom="margin">
+              <wp14:pctHeight>0</wp14:pctHeight>
+            </wp14:sizeRelV>
+          </wp:anchor>
+        </w:drawing>
+      </w:r>
+      <w:r>
+        <w:rPr>
+          <w:rFonts w:ascii="Titillium" w:eastAsia="Calibri" w:hAnsi="Titillium"/>
+        </w:rPr>
+        <w:t xml:space="preserve"> </w:t>
+      </w:r>
+      <w:r>
+        <w:rPr>
+          <w:rFonts w:ascii="Titillium" w:eastAsia="Calibri" w:hAnsi="Titillium"/>
+        </w:rPr>
+        <w:tab/>
+      </w:r>
     </w:p>
     <w:p>
       <w:pPr>
@@ -4921,6 +5394,215 @@
         </w:rPr>
       </w:pPr>
     </w:p>
+    <w:p>
+      <w:r>
+        <w:t>Na wykresie możemy zauważyć</w:t>
+      </w:r>
+      <w:r>
+        <w:t xml:space="preserve"> </w:t>
+      </w:r>
+      <w:r>
+        <w:t>ciekaw</w:t>
+      </w:r>
+      <w:r>
+        <w:t>e</w:t>
+      </w:r>
+      <w:r>
+        <w:t xml:space="preserve"> zależności:</w:t>
+      </w:r>
+    </w:p>
+    <w:p>
+      <w:pPr>
+        <w:pStyle w:val="Akapitzlist"/>
+        <w:numPr>
+          <w:ilvl w:val="0"/>
+          <w:numId w:val="35"/>
+        </w:numPr>
+      </w:pPr>
+      <w:r>
+        <w:t>Y i X</w:t>
+      </w:r>
+      <w:r>
+        <w:rPr>
+          <w:vertAlign w:val="subscript"/>
+        </w:rPr>
+        <w:t>3</w:t>
+      </w:r>
+      <w:r>
+        <w:t xml:space="preserve"> wykazują dość mocną dodatnią korelację, punkty skupiają się wzdłuż szybko rosnącej linii prostej</w:t>
+      </w:r>
+    </w:p>
+    <w:p>
+      <w:pPr>
+        <w:pStyle w:val="Akapitzlist"/>
+        <w:numPr>
+          <w:ilvl w:val="0"/>
+          <w:numId w:val="35"/>
+        </w:numPr>
+      </w:pPr>
+      <w:r>
+        <w:t>Na wykresie Y i X</w:t>
+      </w:r>
+      <w:r>
+        <w:rPr>
+          <w:vertAlign w:val="subscript"/>
+        </w:rPr>
+        <w:t xml:space="preserve">5 </w:t>
+      </w:r>
+      <w:r>
+        <w:t xml:space="preserve">, można zaobserwować wykrywalną dodatnią korelację, jednak jest ona zaburzona przez dużą ilość obserwacji odstających, które osłabiają zależność między zmiennymi </w:t>
+      </w:r>
+    </w:p>
+    <w:p>
+      <w:pPr>
+        <w:pStyle w:val="Akapitzlist"/>
+        <w:numPr>
+          <w:ilvl w:val="0"/>
+          <w:numId w:val="35"/>
+        </w:numPr>
+      </w:pPr>
+      <w:r>
+        <w:t>Y i X</w:t>
+      </w:r>
+      <w:r>
+        <w:rPr>
+          <w:vertAlign w:val="subscript"/>
+        </w:rPr>
+        <w:t>6</w:t>
+      </w:r>
+      <w:r>
+        <w:t xml:space="preserve"> odznaczają się </w:t>
+      </w:r>
+      <w:r>
+        <w:t>ujemną korelacją, jednak znowu dość spora ilość obserwacji odstających może zaburzyć tę zależność i osłabić korelację</w:t>
+      </w:r>
+    </w:p>
+    <w:p>
+      <w:pPr>
+        <w:pStyle w:val="Akapitzlist"/>
+        <w:numPr>
+          <w:ilvl w:val="0"/>
+          <w:numId w:val="35"/>
+        </w:numPr>
+      </w:pPr>
+      <w:r>
+        <w:t>Pozostałe potencjalne zmienne objaśniające nie wykazują żadnych zależności względem zmiennej objaśnianej Y</w:t>
+      </w:r>
+    </w:p>
+    <w:p>
+      <w:pPr>
+        <w:pStyle w:val="Akapitzlist"/>
+        <w:numPr>
+          <w:ilvl w:val="0"/>
+          <w:numId w:val="35"/>
+        </w:numPr>
+      </w:pPr>
+      <w:r>
+        <w:t>Pomiędzy X</w:t>
+      </w:r>
+      <w:r>
+        <w:rPr>
+          <w:vertAlign w:val="subscript"/>
+        </w:rPr>
+        <w:t>3</w:t>
+      </w:r>
+      <w:r>
+        <w:t xml:space="preserve"> i X</w:t>
+      </w:r>
+      <w:r>
+        <w:rPr>
+          <w:vertAlign w:val="subscript"/>
+        </w:rPr>
+        <w:t>6</w:t>
+      </w:r>
+      <w:r>
+        <w:t xml:space="preserve"> możemy zobaczyć </w:t>
+      </w:r>
+      <w:r>
+        <w:t xml:space="preserve">widoczną </w:t>
+      </w:r>
+      <w:r>
+        <w:t xml:space="preserve">silną ujemną korelację, więc trzeba uważać na współliniowość tych zmiennych </w:t>
+      </w:r>
+    </w:p>
+    <w:p>
+      <w:pPr>
+        <w:pStyle w:val="Akapitzlist"/>
+        <w:numPr>
+          <w:ilvl w:val="0"/>
+          <w:numId w:val="35"/>
+        </w:numPr>
+      </w:pPr>
+      <w:r>
+        <w:t>X</w:t>
+      </w:r>
+      <w:r>
+        <w:rPr>
+          <w:vertAlign w:val="subscript"/>
+        </w:rPr>
+        <w:t>5</w:t>
+      </w:r>
+      <w:r>
+        <w:t xml:space="preserve"> i X</w:t>
+      </w:r>
+      <w:r>
+        <w:rPr>
+          <w:vertAlign w:val="subscript"/>
+        </w:rPr>
+        <w:t xml:space="preserve">6 </w:t>
+      </w:r>
+      <w:r>
+        <w:t>pomimo wielu obserwacji odstających mogą być skorelowane, więc trzeba zwrócić uwagę na współliniowość tych zmiennych</w:t>
+      </w:r>
+    </w:p>
+    <w:p>
+      <w:pPr>
+        <w:pStyle w:val="Akapitzlist"/>
+        <w:numPr>
+          <w:ilvl w:val="0"/>
+          <w:numId w:val="35"/>
+        </w:numPr>
+      </w:pPr>
+      <w:r>
+        <w:t>Wykresy Y, X</w:t>
+      </w:r>
+      <w:r>
+        <w:rPr>
+          <w:vertAlign w:val="subscript"/>
+        </w:rPr>
+        <w:t>3</w:t>
+      </w:r>
+      <w:r>
+        <w:t>,X</w:t>
+      </w:r>
+      <w:r>
+        <w:rPr>
+          <w:vertAlign w:val="subscript"/>
+        </w:rPr>
+        <w:t>5</w:t>
+      </w:r>
+      <w:r>
+        <w:t>,X</w:t>
+      </w:r>
+      <w:r>
+        <w:rPr>
+          <w:vertAlign w:val="subscript"/>
+        </w:rPr>
+        <w:t>6</w:t>
+      </w:r>
+      <w:r>
+        <w:t xml:space="preserve"> </w:t>
+      </w:r>
+      <w:r>
+        <w:t>cechują się podobnym rozkładem(silna prawostronna asymetria), co może sugerować o zależnoś</w:t>
+      </w:r>
+      <w:r>
+        <w:t>ciach</w:t>
+      </w:r>
+      <w:r>
+        <w:t xml:space="preserve"> między nimi </w:t>
+      </w:r>
+    </w:p>
     <w:p/>
     <w:p>
       <w:pPr>
@@ -4968,28 +5650,17 @@
     </w:p>
     <w:p>
       <w:pPr>
-        <w:tabs>
-          <w:tab w:val="left" w:pos="2835"/>
-        </w:tabs>
-        <w:spacing w:after="0" w:line="240" w:lineRule="auto"/>
-        <w:rPr>
-          <w:rFonts w:ascii="Titillium" w:eastAsia="Calibri" w:hAnsi="Titillium"/>
-        </w:rPr>
-      </w:pPr>
-    </w:p>
-    <w:p>
-      <w:pPr>
         <w:pStyle w:val="Akapitzlist"/>
         <w:spacing w:line="480" w:lineRule="auto"/>
         <w:ind w:left="714"/>
       </w:pPr>
-      <w:bookmarkStart w:id="1" w:name="_Toc130288810"/>
-      <w:bookmarkEnd w:id="1"/>
+      <w:bookmarkStart w:id="0" w:name="_Toc130288810"/>
+      <w:bookmarkEnd w:id="0"/>
     </w:p>
     <w:sectPr>
-      <w:headerReference w:type="default" r:id="rId10"/>
-      <w:footerReference w:type="default" r:id="rId11"/>
-      <w:footerReference w:type="first" r:id="rId12"/>
+      <w:headerReference w:type="default" r:id="rId11"/>
+      <w:footerReference w:type="default" r:id="rId12"/>
+      <w:footerReference w:type="first" r:id="rId13"/>
       <w:pgSz w:w="11906" w:h="16838"/>
       <w:pgMar w:top="1417" w:right="1417" w:bottom="1417" w:left="1417" w:header="708" w:footer="142" w:gutter="0"/>
       <w:pgNumType w:start="0"/>
@@ -5554,6 +6225,119 @@
     </w:lvl>
   </w:abstractNum>
   <w:abstractNum w:abstractNumId="3" w15:restartNumberingAfterBreak="0">
+    <w:nsid w:val="06602F4F"/>
+    <w:multiLevelType w:val="hybridMultilevel"/>
+    <w:tmpl w:val="3B3CB888"/>
+    <w:lvl w:ilvl="0" w:tplc="04150001">
+      <w:start w:val="1"/>
+      <w:numFmt w:val="bullet"/>
+      <w:lvlText w:val=""/>
+      <w:lvlJc w:val="left"/>
+      <w:pPr>
+        <w:ind w:left="1429" w:hanging="360"/>
+      </w:pPr>
+      <w:rPr>
+        <w:rFonts w:ascii="Symbol" w:hAnsi="Symbol" w:hint="default"/>
+      </w:rPr>
+    </w:lvl>
+    <w:lvl w:ilvl="1" w:tplc="04150003" w:tentative="1">
+      <w:start w:val="1"/>
+      <w:numFmt w:val="bullet"/>
+      <w:lvlText w:val="o"/>
+      <w:lvlJc w:val="left"/>
+      <w:pPr>
+        <w:ind w:left="2149" w:hanging="360"/>
+      </w:pPr>
+      <w:rPr>
+        <w:rFonts w:ascii="Courier New" w:hAnsi="Courier New" w:cs="Courier New" w:hint="default"/>
+      </w:rPr>
+    </w:lvl>
+    <w:lvl w:ilvl="2" w:tplc="04150005" w:tentative="1">
+      <w:start w:val="1"/>
+      <w:numFmt w:val="bullet"/>
+      <w:lvlText w:val=""/>
+      <w:lvlJc w:val="left"/>
+      <w:pPr>
+        <w:ind w:left="2869" w:hanging="360"/>
+      </w:pPr>
+      <w:rPr>
+        <w:rFonts w:ascii="Wingdings" w:hAnsi="Wingdings" w:hint="default"/>
+      </w:rPr>
+    </w:lvl>
+    <w:lvl w:ilvl="3" w:tplc="04150001" w:tentative="1">
+      <w:start w:val="1"/>
+      <w:numFmt w:val="bullet"/>
+      <w:lvlText w:val=""/>
+      <w:lvlJc w:val="left"/>
+      <w:pPr>
+        <w:ind w:left="3589" w:hanging="360"/>
+      </w:pPr>
+      <w:rPr>
+        <w:rFonts w:ascii="Symbol" w:hAnsi="Symbol" w:hint="default"/>
+      </w:rPr>
+    </w:lvl>
+    <w:lvl w:ilvl="4" w:tplc="04150003" w:tentative="1">
+      <w:start w:val="1"/>
+      <w:numFmt w:val="bullet"/>
+      <w:lvlText w:val="o"/>
+      <w:lvlJc w:val="left"/>
+      <w:pPr>
+        <w:ind w:left="4309" w:hanging="360"/>
+      </w:pPr>
+      <w:rPr>
+        <w:rFonts w:ascii="Courier New" w:hAnsi="Courier New" w:cs="Courier New" w:hint="default"/>
+      </w:rPr>
+    </w:lvl>
+    <w:lvl w:ilvl="5" w:tplc="04150005" w:tentative="1">
+      <w:start w:val="1"/>
+      <w:numFmt w:val="bullet"/>
+      <w:lvlText w:val=""/>
+      <w:lvlJc w:val="left"/>
+      <w:pPr>
+        <w:ind w:left="5029" w:hanging="360"/>
+      </w:pPr>
+      <w:rPr>
+        <w:rFonts w:ascii="Wingdings" w:hAnsi="Wingdings" w:hint="default"/>
+      </w:rPr>
+    </w:lvl>
+    <w:lvl w:ilvl="6" w:tplc="04150001" w:tentative="1">
+      <w:start w:val="1"/>
+      <w:numFmt w:val="bullet"/>
+      <w:lvlText w:val=""/>
+      <w:lvlJc w:val="left"/>
+      <w:pPr>
+        <w:ind w:left="5749" w:hanging="360"/>
+      </w:pPr>
+      <w:rPr>
+        <w:rFonts w:ascii="Symbol" w:hAnsi="Symbol" w:hint="default"/>
+      </w:rPr>
+    </w:lvl>
+    <w:lvl w:ilvl="7" w:tplc="04150003" w:tentative="1">
+      <w:start w:val="1"/>
+      <w:numFmt w:val="bullet"/>
+      <w:lvlText w:val="o"/>
+      <w:lvlJc w:val="left"/>
+      <w:pPr>
+        <w:ind w:left="6469" w:hanging="360"/>
+      </w:pPr>
+      <w:rPr>
+        <w:rFonts w:ascii="Courier New" w:hAnsi="Courier New" w:cs="Courier New" w:hint="default"/>
+      </w:rPr>
+    </w:lvl>
+    <w:lvl w:ilvl="8" w:tplc="04150005" w:tentative="1">
+      <w:start w:val="1"/>
+      <w:numFmt w:val="bullet"/>
+      <w:lvlText w:val=""/>
+      <w:lvlJc w:val="left"/>
+      <w:pPr>
+        <w:ind w:left="7189" w:hanging="360"/>
+      </w:pPr>
+      <w:rPr>
+        <w:rFonts w:ascii="Wingdings" w:hAnsi="Wingdings" w:hint="default"/>
+      </w:rPr>
+    </w:lvl>
+  </w:abstractNum>
+  <w:abstractNum w:abstractNumId="4" w15:restartNumberingAfterBreak="0">
     <w:nsid w:val="08C63493"/>
     <w:multiLevelType w:val="hybridMultilevel"/>
     <w:tmpl w:val="5B625276"/>
@@ -5666,7 +6450,7 @@
       </w:rPr>
     </w:lvl>
   </w:abstractNum>
-  <w:abstractNum w:abstractNumId="4" w15:restartNumberingAfterBreak="0">
+  <w:abstractNum w:abstractNumId="5" w15:restartNumberingAfterBreak="0">
     <w:nsid w:val="0D687F23"/>
     <w:multiLevelType w:val="hybridMultilevel"/>
     <w:tmpl w:val="EDBCFDB6"/>
@@ -5756,7 +6540,7 @@
       </w:pPr>
     </w:lvl>
   </w:abstractNum>
-  <w:abstractNum w:abstractNumId="5" w15:restartNumberingAfterBreak="0">
+  <w:abstractNum w:abstractNumId="6" w15:restartNumberingAfterBreak="0">
     <w:nsid w:val="0EBC65DF"/>
     <w:multiLevelType w:val="hybridMultilevel"/>
     <w:tmpl w:val="E53E163C"/>
@@ -5845,7 +6629,7 @@
       </w:pPr>
     </w:lvl>
   </w:abstractNum>
-  <w:abstractNum w:abstractNumId="6" w15:restartNumberingAfterBreak="0">
+  <w:abstractNum w:abstractNumId="7" w15:restartNumberingAfterBreak="0">
     <w:nsid w:val="13043308"/>
     <w:multiLevelType w:val="hybridMultilevel"/>
     <w:tmpl w:val="34B20DB8"/>
@@ -5931,7 +6715,7 @@
       </w:pPr>
     </w:lvl>
   </w:abstractNum>
-  <w:abstractNum w:abstractNumId="7" w15:restartNumberingAfterBreak="0">
+  <w:abstractNum w:abstractNumId="8" w15:restartNumberingAfterBreak="0">
     <w:nsid w:val="167A7777"/>
     <w:multiLevelType w:val="hybridMultilevel"/>
     <w:tmpl w:val="FAF29C42"/>
@@ -6020,7 +6804,7 @@
       </w:pPr>
     </w:lvl>
   </w:abstractNum>
-  <w:abstractNum w:abstractNumId="8" w15:restartNumberingAfterBreak="0">
+  <w:abstractNum w:abstractNumId="9" w15:restartNumberingAfterBreak="0">
     <w:nsid w:val="187167AF"/>
     <w:multiLevelType w:val="hybridMultilevel"/>
     <w:tmpl w:val="3AEAA800"/>
@@ -6109,7 +6893,7 @@
       </w:pPr>
     </w:lvl>
   </w:abstractNum>
-  <w:abstractNum w:abstractNumId="9" w15:restartNumberingAfterBreak="0">
+  <w:abstractNum w:abstractNumId="10" w15:restartNumberingAfterBreak="0">
     <w:nsid w:val="189953BE"/>
     <w:multiLevelType w:val="hybridMultilevel"/>
     <w:tmpl w:val="6FE28F2A"/>
@@ -6222,7 +7006,7 @@
       </w:rPr>
     </w:lvl>
   </w:abstractNum>
-  <w:abstractNum w:abstractNumId="10" w15:restartNumberingAfterBreak="0">
+  <w:abstractNum w:abstractNumId="11" w15:restartNumberingAfterBreak="0">
     <w:nsid w:val="1CA1732C"/>
     <w:multiLevelType w:val="hybridMultilevel"/>
     <w:tmpl w:val="67269442"/>
@@ -6335,7 +7119,7 @@
       </w:rPr>
     </w:lvl>
   </w:abstractNum>
-  <w:abstractNum w:abstractNumId="11" w15:restartNumberingAfterBreak="0">
+  <w:abstractNum w:abstractNumId="12" w15:restartNumberingAfterBreak="0">
     <w:nsid w:val="1DC96CB3"/>
     <w:multiLevelType w:val="hybridMultilevel"/>
     <w:tmpl w:val="C5E221AA"/>
@@ -6448,7 +7232,7 @@
       </w:rPr>
     </w:lvl>
   </w:abstractNum>
-  <w:abstractNum w:abstractNumId="12" w15:restartNumberingAfterBreak="0">
+  <w:abstractNum w:abstractNumId="13" w15:restartNumberingAfterBreak="0">
     <w:nsid w:val="1F0F4788"/>
     <w:multiLevelType w:val="hybridMultilevel"/>
     <w:tmpl w:val="C518DE1A"/>
@@ -6560,7 +7344,7 @@
       </w:rPr>
     </w:lvl>
   </w:abstractNum>
-  <w:abstractNum w:abstractNumId="13" w15:restartNumberingAfterBreak="0">
+  <w:abstractNum w:abstractNumId="14" w15:restartNumberingAfterBreak="0">
     <w:nsid w:val="26234C77"/>
     <w:multiLevelType w:val="hybridMultilevel"/>
     <w:tmpl w:val="7AE299FC"/>
@@ -6673,7 +7457,7 @@
       </w:rPr>
     </w:lvl>
   </w:abstractNum>
-  <w:abstractNum w:abstractNumId="14" w15:restartNumberingAfterBreak="0">
+  <w:abstractNum w:abstractNumId="15" w15:restartNumberingAfterBreak="0">
     <w:nsid w:val="285042EC"/>
     <w:multiLevelType w:val="hybridMultilevel"/>
     <w:tmpl w:val="2CF408C4"/>
@@ -6786,7 +7570,7 @@
       </w:rPr>
     </w:lvl>
   </w:abstractNum>
-  <w:abstractNum w:abstractNumId="15" w15:restartNumberingAfterBreak="0">
+  <w:abstractNum w:abstractNumId="16" w15:restartNumberingAfterBreak="0">
     <w:nsid w:val="2D5306BB"/>
     <w:multiLevelType w:val="hybridMultilevel"/>
     <w:tmpl w:val="0B725CBE"/>
@@ -6875,7 +7659,7 @@
       </w:pPr>
     </w:lvl>
   </w:abstractNum>
-  <w:abstractNum w:abstractNumId="16" w15:restartNumberingAfterBreak="0">
+  <w:abstractNum w:abstractNumId="17" w15:restartNumberingAfterBreak="0">
     <w:nsid w:val="2EA51ED5"/>
     <w:multiLevelType w:val="multilevel"/>
     <w:tmpl w:val="06BE29E0"/>
@@ -6988,7 +7772,7 @@
       </w:pPr>
     </w:lvl>
   </w:abstractNum>
-  <w:abstractNum w:abstractNumId="17" w15:restartNumberingAfterBreak="0">
+  <w:abstractNum w:abstractNumId="18" w15:restartNumberingAfterBreak="0">
     <w:nsid w:val="38D15AD6"/>
     <w:multiLevelType w:val="hybridMultilevel"/>
     <w:tmpl w:val="2C24BA2A"/>
@@ -7101,7 +7885,7 @@
       </w:rPr>
     </w:lvl>
   </w:abstractNum>
-  <w:abstractNum w:abstractNumId="18" w15:restartNumberingAfterBreak="0">
+  <w:abstractNum w:abstractNumId="19" w15:restartNumberingAfterBreak="0">
     <w:nsid w:val="399A187E"/>
     <w:multiLevelType w:val="hybridMultilevel"/>
     <w:tmpl w:val="548E5036"/>
@@ -7214,7 +7998,7 @@
       </w:rPr>
     </w:lvl>
   </w:abstractNum>
-  <w:abstractNum w:abstractNumId="19" w15:restartNumberingAfterBreak="0">
+  <w:abstractNum w:abstractNumId="20" w15:restartNumberingAfterBreak="0">
     <w:nsid w:val="3CF835D1"/>
     <w:multiLevelType w:val="hybridMultilevel"/>
     <w:tmpl w:val="E9261220"/>
@@ -7303,7 +8087,7 @@
       </w:pPr>
     </w:lvl>
   </w:abstractNum>
-  <w:abstractNum w:abstractNumId="20" w15:restartNumberingAfterBreak="0">
+  <w:abstractNum w:abstractNumId="21" w15:restartNumberingAfterBreak="0">
     <w:nsid w:val="47AF4B3B"/>
     <w:multiLevelType w:val="hybridMultilevel"/>
     <w:tmpl w:val="D5B87BD8"/>
@@ -7392,7 +8176,7 @@
       </w:pPr>
     </w:lvl>
   </w:abstractNum>
-  <w:abstractNum w:abstractNumId="21" w15:restartNumberingAfterBreak="0">
+  <w:abstractNum w:abstractNumId="22" w15:restartNumberingAfterBreak="0">
     <w:nsid w:val="4A4F769E"/>
     <w:multiLevelType w:val="hybridMultilevel"/>
     <w:tmpl w:val="E8104DDE"/>
@@ -7507,7 +8291,7 @@
       </w:rPr>
     </w:lvl>
   </w:abstractNum>
-  <w:abstractNum w:abstractNumId="22" w15:restartNumberingAfterBreak="0">
+  <w:abstractNum w:abstractNumId="23" w15:restartNumberingAfterBreak="0">
     <w:nsid w:val="4AB119C8"/>
     <w:multiLevelType w:val="multilevel"/>
     <w:tmpl w:val="85C42160"/>
@@ -7656,7 +8440,7 @@
       </w:rPr>
     </w:lvl>
   </w:abstractNum>
-  <w:abstractNum w:abstractNumId="23" w15:restartNumberingAfterBreak="0">
+  <w:abstractNum w:abstractNumId="24" w15:restartNumberingAfterBreak="0">
     <w:nsid w:val="4BBF1E2D"/>
     <w:multiLevelType w:val="hybridMultilevel"/>
     <w:tmpl w:val="7F3ECF7E"/>
@@ -7746,7 +8530,7 @@
       </w:pPr>
     </w:lvl>
   </w:abstractNum>
-  <w:abstractNum w:abstractNumId="24" w15:restartNumberingAfterBreak="0">
+  <w:abstractNum w:abstractNumId="25" w15:restartNumberingAfterBreak="0">
     <w:nsid w:val="5A5B2CAB"/>
     <w:multiLevelType w:val="hybridMultilevel"/>
     <w:tmpl w:val="A9B4C80C"/>
@@ -7859,7 +8643,7 @@
       </w:rPr>
     </w:lvl>
   </w:abstractNum>
-  <w:abstractNum w:abstractNumId="25" w15:restartNumberingAfterBreak="0">
+  <w:abstractNum w:abstractNumId="26" w15:restartNumberingAfterBreak="0">
     <w:nsid w:val="5BFA595E"/>
     <w:multiLevelType w:val="hybridMultilevel"/>
     <w:tmpl w:val="5052D422"/>
@@ -7948,7 +8732,7 @@
       </w:pPr>
     </w:lvl>
   </w:abstractNum>
-  <w:abstractNum w:abstractNumId="26" w15:restartNumberingAfterBreak="0">
+  <w:abstractNum w:abstractNumId="27" w15:restartNumberingAfterBreak="0">
     <w:nsid w:val="5C9751A2"/>
     <w:multiLevelType w:val="hybridMultilevel"/>
     <w:tmpl w:val="F5E2A8D6"/>
@@ -8034,7 +8818,7 @@
       </w:pPr>
     </w:lvl>
   </w:abstractNum>
-  <w:abstractNum w:abstractNumId="27" w15:restartNumberingAfterBreak="0">
+  <w:abstractNum w:abstractNumId="28" w15:restartNumberingAfterBreak="0">
     <w:nsid w:val="5C980043"/>
     <w:multiLevelType w:val="hybridMultilevel"/>
     <w:tmpl w:val="1F729C04"/>
@@ -8147,7 +8931,7 @@
       </w:rPr>
     </w:lvl>
   </w:abstractNum>
-  <w:abstractNum w:abstractNumId="28" w15:restartNumberingAfterBreak="0">
+  <w:abstractNum w:abstractNumId="29" w15:restartNumberingAfterBreak="0">
     <w:nsid w:val="5D8C0E85"/>
     <w:multiLevelType w:val="hybridMultilevel"/>
     <w:tmpl w:val="89AE5AB8"/>
@@ -8233,7 +9017,7 @@
       </w:pPr>
     </w:lvl>
   </w:abstractNum>
-  <w:abstractNum w:abstractNumId="29" w15:restartNumberingAfterBreak="0">
+  <w:abstractNum w:abstractNumId="30" w15:restartNumberingAfterBreak="0">
     <w:nsid w:val="60BD738B"/>
     <w:multiLevelType w:val="multilevel"/>
     <w:tmpl w:val="DBC81C5C"/>
@@ -8382,7 +9166,7 @@
       </w:rPr>
     </w:lvl>
   </w:abstractNum>
-  <w:abstractNum w:abstractNumId="30" w15:restartNumberingAfterBreak="0">
+  <w:abstractNum w:abstractNumId="31" w15:restartNumberingAfterBreak="0">
     <w:nsid w:val="61B94A32"/>
     <w:multiLevelType w:val="hybridMultilevel"/>
     <w:tmpl w:val="3014B4A8"/>
@@ -8471,7 +9255,7 @@
       </w:pPr>
     </w:lvl>
   </w:abstractNum>
-  <w:abstractNum w:abstractNumId="31" w15:restartNumberingAfterBreak="0">
+  <w:abstractNum w:abstractNumId="32" w15:restartNumberingAfterBreak="0">
     <w:nsid w:val="65815B0A"/>
     <w:multiLevelType w:val="hybridMultilevel"/>
     <w:tmpl w:val="F87EA478"/>
@@ -8584,7 +9368,7 @@
       </w:rPr>
     </w:lvl>
   </w:abstractNum>
-  <w:abstractNum w:abstractNumId="32" w15:restartNumberingAfterBreak="0">
+  <w:abstractNum w:abstractNumId="33" w15:restartNumberingAfterBreak="0">
     <w:nsid w:val="71E52D7A"/>
     <w:multiLevelType w:val="multilevel"/>
     <w:tmpl w:val="462A1DA4"/>
@@ -8730,7 +9514,7 @@
       </w:rPr>
     </w:lvl>
   </w:abstractNum>
-  <w:abstractNum w:abstractNumId="33" w15:restartNumberingAfterBreak="0">
+  <w:abstractNum w:abstractNumId="34" w15:restartNumberingAfterBreak="0">
     <w:nsid w:val="74401D57"/>
     <w:multiLevelType w:val="hybridMultilevel"/>
     <w:tmpl w:val="9BCEC9F2"/>
@@ -8820,106 +9604,109 @@
     </w:lvl>
   </w:abstractNum>
   <w:num w:numId="1" w16cid:durableId="1499616378">
-    <w:abstractNumId w:val="15"/>
+    <w:abstractNumId w:val="16"/>
   </w:num>
   <w:num w:numId="2" w16cid:durableId="1681851357">
     <w:abstractNumId w:val="1"/>
   </w:num>
   <w:num w:numId="3" w16cid:durableId="1154104547">
+    <w:abstractNumId w:val="5"/>
+  </w:num>
+  <w:num w:numId="4" w16cid:durableId="398983882">
+    <w:abstractNumId w:val="19"/>
+  </w:num>
+  <w:num w:numId="5" w16cid:durableId="2113427670">
+    <w:abstractNumId w:val="24"/>
+  </w:num>
+  <w:num w:numId="6" w16cid:durableId="1174997513">
+    <w:abstractNumId w:val="14"/>
+  </w:num>
+  <w:num w:numId="7" w16cid:durableId="403259114">
+    <w:abstractNumId w:val="22"/>
+  </w:num>
+  <w:num w:numId="8" w16cid:durableId="1374885462">
+    <w:abstractNumId w:val="15"/>
+  </w:num>
+  <w:num w:numId="9" w16cid:durableId="199822213">
+    <w:abstractNumId w:val="12"/>
+  </w:num>
+  <w:num w:numId="10" w16cid:durableId="1802071464">
     <w:abstractNumId w:val="4"/>
   </w:num>
-  <w:num w:numId="4" w16cid:durableId="398983882">
+  <w:num w:numId="11" w16cid:durableId="531577027">
+    <w:abstractNumId w:val="28"/>
+  </w:num>
+  <w:num w:numId="12" w16cid:durableId="85538243">
+    <w:abstractNumId w:val="31"/>
+  </w:num>
+  <w:num w:numId="13" w16cid:durableId="2100906662">
+    <w:abstractNumId w:val="7"/>
+  </w:num>
+  <w:num w:numId="14" w16cid:durableId="1560019158">
+    <w:abstractNumId w:val="25"/>
+  </w:num>
+  <w:num w:numId="15" w16cid:durableId="223301001">
     <w:abstractNumId w:val="18"/>
   </w:num>
-  <w:num w:numId="5" w16cid:durableId="2113427670">
-    <w:abstractNumId w:val="23"/>
-  </w:num>
-  <w:num w:numId="6" w16cid:durableId="1174997513">
-    <w:abstractNumId w:val="13"/>
-  </w:num>
-  <w:num w:numId="7" w16cid:durableId="403259114">
-    <w:abstractNumId w:val="21"/>
-  </w:num>
-  <w:num w:numId="8" w16cid:durableId="1374885462">
-    <w:abstractNumId w:val="14"/>
-  </w:num>
-  <w:num w:numId="9" w16cid:durableId="199822213">
-    <w:abstractNumId w:val="11"/>
-  </w:num>
-  <w:num w:numId="10" w16cid:durableId="1802071464">
-    <w:abstractNumId w:val="3"/>
-  </w:num>
-  <w:num w:numId="11" w16cid:durableId="531577027">
-    <w:abstractNumId w:val="27"/>
-  </w:num>
-  <w:num w:numId="12" w16cid:durableId="85538243">
-    <w:abstractNumId w:val="30"/>
-  </w:num>
-  <w:num w:numId="13" w16cid:durableId="2100906662">
-    <w:abstractNumId w:val="6"/>
-  </w:num>
-  <w:num w:numId="14" w16cid:durableId="1560019158">
-    <w:abstractNumId w:val="24"/>
-  </w:num>
-  <w:num w:numId="15" w16cid:durableId="223301001">
-    <w:abstractNumId w:val="17"/>
-  </w:num>
   <w:num w:numId="16" w16cid:durableId="306784898">
-    <w:abstractNumId w:val="19"/>
+    <w:abstractNumId w:val="20"/>
   </w:num>
   <w:num w:numId="17" w16cid:durableId="2058552402">
-    <w:abstractNumId w:val="8"/>
+    <w:abstractNumId w:val="9"/>
   </w:num>
   <w:num w:numId="18" w16cid:durableId="133180184">
     <w:abstractNumId w:val="2"/>
   </w:num>
   <w:num w:numId="19" w16cid:durableId="632292236">
-    <w:abstractNumId w:val="7"/>
+    <w:abstractNumId w:val="8"/>
   </w:num>
   <w:num w:numId="20" w16cid:durableId="1484469467">
-    <w:abstractNumId w:val="16"/>
+    <w:abstractNumId w:val="17"/>
   </w:num>
   <w:num w:numId="21" w16cid:durableId="2079160698">
-    <w:abstractNumId w:val="5"/>
+    <w:abstractNumId w:val="6"/>
   </w:num>
   <w:num w:numId="22" w16cid:durableId="1258518274">
+    <w:abstractNumId w:val="34"/>
+  </w:num>
+  <w:num w:numId="23" w16cid:durableId="420374713">
+    <w:abstractNumId w:val="26"/>
+  </w:num>
+  <w:num w:numId="24" w16cid:durableId="1032999369">
+    <w:abstractNumId w:val="21"/>
+  </w:num>
+  <w:num w:numId="25" w16cid:durableId="1238783303">
+    <w:abstractNumId w:val="23"/>
+  </w:num>
+  <w:num w:numId="26" w16cid:durableId="1199009932">
     <w:abstractNumId w:val="33"/>
   </w:num>
-  <w:num w:numId="23" w16cid:durableId="420374713">
-    <w:abstractNumId w:val="25"/>
+  <w:num w:numId="27" w16cid:durableId="36319926">
+    <w:abstractNumId w:val="30"/>
   </w:num>
-  <w:num w:numId="24" w16cid:durableId="1032999369">
-    <w:abstractNumId w:val="20"/>
-  </w:num>
-  <w:num w:numId="25" w16cid:durableId="1238783303">
-    <w:abstractNumId w:val="22"/>
-  </w:num>
-  <w:num w:numId="26" w16cid:durableId="1199009932">
-    <w:abstractNumId w:val="32"/>
-  </w:num>
-  <w:num w:numId="27" w16cid:durableId="36319926">
+  <w:num w:numId="28" w16cid:durableId="64649449">
     <w:abstractNumId w:val="29"/>
   </w:num>
-  <w:num w:numId="28" w16cid:durableId="64649449">
-    <w:abstractNumId w:val="28"/>
-  </w:num>
   <w:num w:numId="29" w16cid:durableId="1059135061">
-    <w:abstractNumId w:val="26"/>
+    <w:abstractNumId w:val="27"/>
   </w:num>
   <w:num w:numId="30" w16cid:durableId="994920226">
-    <w:abstractNumId w:val="12"/>
+    <w:abstractNumId w:val="13"/>
   </w:num>
   <w:num w:numId="31" w16cid:durableId="684598887">
     <w:abstractNumId w:val="0"/>
   </w:num>
   <w:num w:numId="32" w16cid:durableId="146828472">
+    <w:abstractNumId w:val="11"/>
+  </w:num>
+  <w:num w:numId="33" w16cid:durableId="707724565">
     <w:abstractNumId w:val="10"/>
   </w:num>
-  <w:num w:numId="33" w16cid:durableId="707724565">
-    <w:abstractNumId w:val="9"/>
+  <w:num w:numId="34" w16cid:durableId="532153389">
+    <w:abstractNumId w:val="32"/>
   </w:num>
-  <w:num w:numId="34" w16cid:durableId="532153389">
-    <w:abstractNumId w:val="31"/>
+  <w:num w:numId="35" w16cid:durableId="564537002">
+    <w:abstractNumId w:val="3"/>
   </w:num>
 </w:numbering>
 </file>

</xml_diff>

<commit_message>
Wybranie ostatecznych danych -- wkoncu
</commit_message>
<xml_diff>
--- a/Projekt/Projekt-WORD.docx
+++ b/Projekt/Projekt-WORD.docx
@@ -794,14 +794,27 @@
                             <w:r>
                               <w:t xml:space="preserve">Rysunek </w:t>
                             </w:r>
-                            <w:fldSimple w:instr=" SEQ Rysunek \* ARABIC ">
-                              <w:r>
-                                <w:rPr>
-                                  <w:noProof/>
-                                </w:rPr>
-                                <w:t>1</w:t>
-                              </w:r>
-                            </w:fldSimple>
+                            <w:r>
+                              <w:fldChar w:fldCharType="begin"/>
+                            </w:r>
+                            <w:r>
+                              <w:instrText xml:space="preserve"> SEQ Rysunek \* ARABIC </w:instrText>
+                            </w:r>
+                            <w:r>
+                              <w:fldChar w:fldCharType="separate"/>
+                            </w:r>
+                            <w:r>
+                              <w:rPr>
+                                <w:noProof/>
+                              </w:rPr>
+                              <w:t>1</w:t>
+                            </w:r>
+                            <w:r>
+                              <w:rPr>
+                                <w:noProof/>
+                              </w:rPr>
+                              <w:fldChar w:fldCharType="end"/>
+                            </w:r>
                             <w:r>
                               <w:t xml:space="preserve"> Krzywa przedstawiająca wartość średniego wynagrodzenia brutto w latach 2012-2021</w:t>
                             </w:r>
@@ -843,14 +856,27 @@
                       <w:r>
                         <w:t xml:space="preserve">Rysunek </w:t>
                       </w:r>
-                      <w:fldSimple w:instr=" SEQ Rysunek \* ARABIC ">
-                        <w:r>
-                          <w:rPr>
-                            <w:noProof/>
-                          </w:rPr>
-                          <w:t>1</w:t>
-                        </w:r>
-                      </w:fldSimple>
+                      <w:r>
+                        <w:fldChar w:fldCharType="begin"/>
+                      </w:r>
+                      <w:r>
+                        <w:instrText xml:space="preserve"> SEQ Rysunek \* ARABIC </w:instrText>
+                      </w:r>
+                      <w:r>
+                        <w:fldChar w:fldCharType="separate"/>
+                      </w:r>
+                      <w:r>
+                        <w:rPr>
+                          <w:noProof/>
+                        </w:rPr>
+                        <w:t>1</w:t>
+                      </w:r>
+                      <w:r>
+                        <w:rPr>
+                          <w:noProof/>
+                        </w:rPr>
+                        <w:fldChar w:fldCharType="end"/>
+                      </w:r>
                       <w:r>
                         <w:t xml:space="preserve"> Krzywa przedstawiająca wartość średniego wynagrodzenia brutto w latach 2012-2021</w:t>
                       </w:r>
@@ -866,6 +892,7 @@
       <w:r>
         <w:rPr>
           <w:rFonts w:ascii="Titillium" w:eastAsia="Calibri" w:hAnsi="Titillium"/>
+          <w:noProof/>
         </w:rPr>
         <w:drawing>
           <wp:anchor distT="0" distB="0" distL="114300" distR="114300" simplePos="0" relativeHeight="251661312" behindDoc="0" locked="0" layoutInCell="1" allowOverlap="1" wp14:anchorId="5F1AF668" wp14:editId="3ABD8A14">
@@ -1237,31 +1264,25 @@
         <w:rPr>
           <w:rFonts w:eastAsia="Calibri"/>
         </w:rPr>
-        <w:t xml:space="preserve">Zwiększanie się </w:t>
+        <w:t>Większ</w:t>
       </w:r>
       <w:r>
         <w:rPr>
           <w:rFonts w:eastAsia="Calibri"/>
         </w:rPr>
-        <w:t>przyrostu naturalnego</w:t>
+        <w:t xml:space="preserve">a liczba </w:t>
       </w:r>
       <w:r>
         <w:rPr>
           <w:rFonts w:eastAsia="Calibri"/>
         </w:rPr>
-        <w:t xml:space="preserve"> przyczynia się istotnie do </w:t>
+        <w:t xml:space="preserve">przestępstw stwierdzonych przez policję powoduje spadek </w:t>
       </w:r>
       <w:r>
         <w:rPr>
           <w:rFonts w:eastAsia="Calibri"/>
         </w:rPr>
-        <w:t>zwiększania</w:t>
-      </w:r>
-      <w:r>
-        <w:rPr>
-          <w:rFonts w:eastAsia="Calibri"/>
-        </w:rPr>
-        <w:t xml:space="preserve"> się średniego wynagrodzenia </w:t>
+        <w:t xml:space="preserve">średniego wynagrodzenia </w:t>
       </w:r>
     </w:p>
     <w:p>
@@ -1858,7 +1879,19 @@
         <w:rPr>
           <w:rFonts w:eastAsia="Calibri"/>
         </w:rPr>
-        <w:t xml:space="preserve"> - Poziom emisji </w:t>
+        <w:t xml:space="preserve"> </w:t>
+      </w:r>
+      <w:r>
+        <w:rPr>
+          <w:rFonts w:eastAsia="Calibri"/>
+        </w:rPr>
+        <w:t>–</w:t>
+      </w:r>
+      <w:r>
+        <w:rPr>
+          <w:rFonts w:eastAsia="Calibri"/>
+        </w:rPr>
+        <w:t xml:space="preserve"> Poziom emisji </w:t>
       </w:r>
       <w:r>
         <w:rPr>
@@ -1956,19 +1989,19 @@
         <w:rPr>
           <w:rFonts w:eastAsia="Calibri"/>
         </w:rPr>
-        <w:t>Przyrost naturalny na</w:t>
+        <w:t>P</w:t>
       </w:r>
       <w:r>
         <w:rPr>
           <w:rFonts w:eastAsia="Calibri"/>
         </w:rPr>
-        <w:t xml:space="preserve"> 1000 ludności</w:t>
+        <w:t>rzestępstwa stwierdzone przez Policję ogółem na 1000 mieszkańców</w:t>
       </w:r>
       <w:r>
         <w:rPr>
           <w:rFonts w:eastAsia="Calibri"/>
         </w:rPr>
-        <w:t xml:space="preserve"> [%]</w:t>
+        <w:t>[%]</w:t>
       </w:r>
     </w:p>
     <w:p>
@@ -2205,11 +2238,21 @@
       <w:r>
         <w:t xml:space="preserve">Tabela </w:t>
       </w:r>
-      <w:fldSimple w:instr=" SEQ Tabela \* ARABIC ">
-        <w:r>
-          <w:t>1</w:t>
-        </w:r>
-      </w:fldSimple>
+      <w:r>
+        <w:fldChar w:fldCharType="begin"/>
+      </w:r>
+      <w:r>
+        <w:instrText xml:space="preserve"> SEQ Tabela \* ARABIC </w:instrText>
+      </w:r>
+      <w:r>
+        <w:fldChar w:fldCharType="separate"/>
+      </w:r>
+      <w:r>
+        <w:t>1</w:t>
+      </w:r>
+      <w:r>
+        <w:fldChar w:fldCharType="end"/>
+      </w:r>
       <w:r>
         <w:t xml:space="preserve"> Statystyki opisowe</w:t>
       </w:r>
@@ -2687,7 +2730,7 @@
                 <w:rFonts w:ascii="Calibri" w:hAnsi="Calibri" w:cs="Calibri"/>
                 <w:color w:val="000000"/>
               </w:rPr>
-              <w:t>-5,2253</w:t>
+              <w:t>20,994</w:t>
             </w:r>
           </w:p>
         </w:tc>
@@ -2845,6 +2888,7 @@
                 <w:rFonts w:ascii="Titillium" w:eastAsia="Calibri" w:hAnsi="Titillium"/>
               </w:rPr>
             </w:pPr>
+            <w:bookmarkStart w:id="0" w:name="_Hlk136800616"/>
             <w:r>
               <w:rPr>
                 <w:rFonts w:ascii="Titillium" w:eastAsia="Calibri" w:hAnsi="Titillium"/>
@@ -2950,7 +2994,7 @@
                 <w:rFonts w:ascii="Calibri" w:hAnsi="Calibri" w:cs="Calibri"/>
                 <w:color w:val="000000"/>
               </w:rPr>
-              <w:t>-5,72</w:t>
+              <w:t>18,86</w:t>
             </w:r>
           </w:p>
         </w:tc>
@@ -3087,6 +3131,7 @@
           </w:p>
         </w:tc>
       </w:tr>
+      <w:bookmarkEnd w:id="0"/>
       <w:tr>
         <w:trPr>
           <w:trHeight w:val="250"/>
@@ -3213,7 +3258,7 @@
                 <w:rFonts w:ascii="Calibri" w:hAnsi="Calibri" w:cs="Calibri"/>
                 <w:color w:val="000000"/>
               </w:rPr>
-              <w:t>-10,34</w:t>
+              <w:t>10,88</w:t>
             </w:r>
           </w:p>
         </w:tc>
@@ -3476,7 +3521,7 @@
                 <w:rFonts w:ascii="Calibri" w:hAnsi="Calibri" w:cs="Calibri"/>
                 <w:color w:val="000000"/>
               </w:rPr>
-              <w:t>1,96</w:t>
+              <w:t>46,95</w:t>
             </w:r>
           </w:p>
         </w:tc>
@@ -3755,7 +3800,7 @@
                 <w:rFonts w:ascii="Calibri" w:hAnsi="Calibri" w:cs="Calibri"/>
                 <w:color w:val="000000"/>
               </w:rPr>
-              <w:t>2,5546</w:t>
+              <w:t>6,293</w:t>
             </w:r>
           </w:p>
         </w:tc>
@@ -4034,7 +4079,7 @@
                 <w:rFonts w:ascii="Calibri" w:hAnsi="Calibri" w:cs="Calibri"/>
                 <w:color w:val="000000"/>
               </w:rPr>
-              <w:t>0,48889</w:t>
+              <w:t>0,29975</w:t>
             </w:r>
           </w:p>
         </w:tc>
@@ -4297,7 +4342,7 @@
                 <w:rFonts w:ascii="Calibri" w:hAnsi="Calibri" w:cs="Calibri"/>
                 <w:color w:val="000000"/>
               </w:rPr>
-              <w:t>0,41698</w:t>
+              <w:t>1,5951</w:t>
             </w:r>
           </w:p>
         </w:tc>
@@ -4455,6 +4500,7 @@
                 <w:rFonts w:ascii="Titillium" w:eastAsia="Calibri" w:hAnsi="Titillium"/>
               </w:rPr>
             </w:pPr>
+            <w:proofErr w:type="spellStart"/>
             <w:r>
               <w:rPr>
                 <w:rFonts w:ascii="Titillium" w:eastAsia="Calibri" w:hAnsi="Titillium"/>
@@ -4463,6 +4509,7 @@
               </w:rPr>
               <w:t>Kurtoza</w:t>
             </w:r>
+            <w:proofErr w:type="spellEnd"/>
           </w:p>
         </w:tc>
         <w:tc>
@@ -4560,7 +4607,7 @@
                 <w:rFonts w:ascii="Calibri" w:hAnsi="Calibri" w:cs="Calibri"/>
                 <w:color w:val="000000"/>
               </w:rPr>
-              <w:t>-0,0172</w:t>
+              <w:t>3,1578</w:t>
             </w:r>
           </w:p>
         </w:tc>
@@ -4716,24 +4763,16 @@
     </w:p>
     <w:p>
       <w:pPr>
-        <w:ind w:firstLine="0"/>
+        <w:jc w:val="center"/>
+        <w:rPr>
+          <w:rFonts w:ascii="Titillium" w:eastAsia="Calibri" w:hAnsi="Titillium"/>
+        </w:rPr>
       </w:pPr>
     </w:p>
     <w:p>
       <w:r>
         <w:t xml:space="preserve">W tabeli 1 zostały przedstawione podstawowe statystyki zmiennych, które zostały wykorzystane w badaniu. </w:t>
       </w:r>
-    </w:p>
-    <w:p>
-      <w:pPr>
-        <w:tabs>
-          <w:tab w:val="left" w:pos="2835"/>
-        </w:tabs>
-        <w:spacing w:after="0" w:line="240" w:lineRule="auto"/>
-        <w:rPr>
-          <w:rFonts w:ascii="Titillium" w:eastAsia="Calibri" w:hAnsi="Titillium"/>
-        </w:rPr>
-      </w:pPr>
     </w:p>
     <w:p>
       <w:pPr>
@@ -4753,19 +4792,13 @@
         <w:t xml:space="preserve"> –</w:t>
       </w:r>
       <w:r>
-        <w:t xml:space="preserve"> </w:t>
-      </w:r>
-      <w:r>
-        <w:t>Wartość minimalna wynosi</w:t>
+        <w:t xml:space="preserve"> Wartość minimalna wynosi</w:t>
       </w:r>
       <w:r>
         <w:t xml:space="preserve"> 4671.2</w:t>
       </w:r>
       <w:r>
-        <w:t xml:space="preserve">, a wartość maksymalna </w:t>
-      </w:r>
-      <w:r>
-        <w:t>5</w:t>
+        <w:t>, a wartość maksymalna 5</w:t>
       </w:r>
       <w:r>
         <w:t>319</w:t>
@@ -4783,10 +4816,7 @@
         <w:t>1.411</w:t>
       </w:r>
       <w:r>
-        <w:t xml:space="preserve">. Typowa wielkość Y różni się od wartości przeciętnej średnio </w:t>
-      </w:r>
-      <w:r>
-        <w:t>64</w:t>
+        <w:t>. Typowa wielkość Y różni się od wartości przeciętnej średnio 64</w:t>
       </w:r>
       <w:r>
         <w:t>3</w:t>
@@ -4900,7 +4930,10 @@
         <w:t xml:space="preserve">wynosi </w:t>
       </w:r>
       <w:r>
-        <w:t>-10.34</w:t>
+        <w:t>10.</w:t>
+      </w:r>
+      <w:r>
+        <w:t>88</w:t>
       </w:r>
       <w:r>
         <w:t>,</w:t>
@@ -4912,7 +4945,13 @@
         <w:t xml:space="preserve">a wartość maksymalna </w:t>
       </w:r>
       <w:r>
-        <w:t>1.96</w:t>
+        <w:t>18</w:t>
+      </w:r>
+      <w:r>
+        <w:t>.</w:t>
+      </w:r>
+      <w:r>
+        <w:t>86</w:t>
       </w:r>
       <w:r>
         <w:t xml:space="preserve">. W zmiennej objaśniającej X2 średnia jest większa od </w:t>
@@ -4930,16 +4969,22 @@
         <w:t xml:space="preserve">wynoszący </w:t>
       </w:r>
       <w:r>
-        <w:t>0.42</w:t>
+        <w:t>1.6</w:t>
       </w:r>
       <w:r>
         <w:t xml:space="preserve">. Typowa wielkość X2 różni się od wartości przeciętnej średnio o </w:t>
       </w:r>
       <w:r>
-        <w:t>2.5</w:t>
-      </w:r>
-      <w:r>
-        <w:t>4</w:t>
+        <w:t>6</w:t>
+      </w:r>
+      <w:r>
+        <w:t>.</w:t>
+      </w:r>
+      <w:r>
+        <w:t>2</w:t>
+      </w:r>
+      <w:r>
+        <w:t>8</w:t>
       </w:r>
       <w:r>
         <w:t>.</w:t>
@@ -5156,6 +5201,66 @@
         </w:numPr>
       </w:pPr>
       <w:r>
+        <w:rPr>
+          <w:rFonts w:ascii="Titillium" w:eastAsia="Calibri" w:hAnsi="Titillium"/>
+        </w:rPr>
+        <w:drawing>
+          <wp:anchor distT="0" distB="0" distL="114300" distR="114300" simplePos="0" relativeHeight="251668480" behindDoc="0" locked="0" layoutInCell="1" allowOverlap="1" wp14:anchorId="7C365398" wp14:editId="6B6BC7A5">
+            <wp:simplePos x="0" y="0"/>
+            <wp:positionH relativeFrom="margin">
+              <wp:align>center</wp:align>
+            </wp:positionH>
+            <wp:positionV relativeFrom="paragraph">
+              <wp:posOffset>821690</wp:posOffset>
+            </wp:positionV>
+            <wp:extent cx="4178300" cy="3314700"/>
+            <wp:effectExtent l="0" t="0" r="0" b="0"/>
+            <wp:wrapTopAndBottom/>
+            <wp:docPr id="878406267" name="Obraz 1" descr="Obraz zawierający linia, diagram, kwadrat, Wielobarwność&#10;&#10;Opis wygenerowany automatycznie"/>
+            <wp:cNvGraphicFramePr>
+              <a:graphicFrameLocks xmlns:a="http://schemas.openxmlformats.org/drawingml/2006/main" noChangeAspect="1"/>
+            </wp:cNvGraphicFramePr>
+            <a:graphic xmlns:a="http://schemas.openxmlformats.org/drawingml/2006/main">
+              <a:graphicData uri="http://schemas.openxmlformats.org/drawingml/2006/picture">
+                <pic:pic xmlns:pic="http://schemas.openxmlformats.org/drawingml/2006/picture">
+                  <pic:nvPicPr>
+                    <pic:cNvPr id="878406267" name="Obraz 1" descr="Obraz zawierający linia, diagram, kwadrat, Wielobarwność&#10;&#10;Opis wygenerowany automatycznie"/>
+                    <pic:cNvPicPr/>
+                  </pic:nvPicPr>
+                  <pic:blipFill>
+                    <a:blip r:embed="rId10">
+                      <a:extLst>
+                        <a:ext uri="{28A0092B-C50C-407E-A947-70E740481C1C}">
+                          <a14:useLocalDpi xmlns:a14="http://schemas.microsoft.com/office/drawing/2010/main" val="0"/>
+                        </a:ext>
+                      </a:extLst>
+                    </a:blip>
+                    <a:stretch>
+                      <a:fillRect/>
+                    </a:stretch>
+                  </pic:blipFill>
+                  <pic:spPr>
+                    <a:xfrm>
+                      <a:off x="0" y="0"/>
+                      <a:ext cx="4178300" cy="3314700"/>
+                    </a:xfrm>
+                    <a:prstGeom prst="rect">
+                      <a:avLst/>
+                    </a:prstGeom>
+                  </pic:spPr>
+                </pic:pic>
+              </a:graphicData>
+            </a:graphic>
+            <wp14:sizeRelH relativeFrom="margin">
+              <wp14:pctWidth>0</wp14:pctWidth>
+            </wp14:sizeRelH>
+            <wp14:sizeRelV relativeFrom="margin">
+              <wp14:pctHeight>0</wp14:pctHeight>
+            </wp14:sizeRelV>
+          </wp:anchor>
+        </w:drawing>
+      </w:r>
+      <w:r>
         <w:t xml:space="preserve">Zmienna X6 – Minimalna wartość </w:t>
       </w:r>
       <w:r>
@@ -5209,15 +5314,15 @@
         <mc:AlternateContent>
           <mc:Choice Requires="wps">
             <w:drawing>
-              <wp:anchor distT="0" distB="0" distL="114300" distR="114300" simplePos="0" relativeHeight="251664384" behindDoc="0" locked="0" layoutInCell="1" allowOverlap="1" wp14:anchorId="3CE8445B" wp14:editId="0F7C0100">
+              <wp:anchor distT="0" distB="0" distL="114300" distR="114300" simplePos="0" relativeHeight="251664384" behindDoc="0" locked="0" layoutInCell="1" allowOverlap="1" wp14:anchorId="3CE8445B" wp14:editId="19DEBC31">
                 <wp:simplePos x="0" y="0"/>
                 <wp:positionH relativeFrom="margin">
                   <wp:align>center</wp:align>
                 </wp:positionH>
                 <wp:positionV relativeFrom="paragraph">
-                  <wp:posOffset>3808730</wp:posOffset>
+                  <wp:posOffset>3532505</wp:posOffset>
                 </wp:positionV>
-                <wp:extent cx="7410450" cy="635"/>
+                <wp:extent cx="7143750" cy="635"/>
                 <wp:effectExtent l="0" t="0" r="0" b="5715"/>
                 <wp:wrapTopAndBottom/>
                 <wp:docPr id="1148066494" name="Pole tekstowe 1"/>
@@ -5229,7 +5334,7 @@
                       <wps:spPr>
                         <a:xfrm>
                           <a:off x="0" y="0"/>
-                          <a:ext cx="7410450" cy="635"/>
+                          <a:ext cx="7143750" cy="635"/>
                         </a:xfrm>
                         <a:prstGeom prst="rect">
                           <a:avLst/>
@@ -5251,14 +5356,27 @@
                             <w:r>
                               <w:t xml:space="preserve">Rysunek </w:t>
                             </w:r>
-                            <w:fldSimple w:instr=" SEQ Rysunek \* ARABIC ">
-                              <w:r>
-                                <w:rPr>
-                                  <w:noProof/>
-                                </w:rPr>
-                                <w:t>2</w:t>
-                              </w:r>
-                            </w:fldSimple>
+                            <w:r>
+                              <w:fldChar w:fldCharType="begin"/>
+                            </w:r>
+                            <w:r>
+                              <w:instrText xml:space="preserve"> SEQ Rysunek \* ARABIC </w:instrText>
+                            </w:r>
+                            <w:r>
+                              <w:fldChar w:fldCharType="separate"/>
+                            </w:r>
+                            <w:r>
+                              <w:rPr>
+                                <w:noProof/>
+                              </w:rPr>
+                              <w:t>2</w:t>
+                            </w:r>
+                            <w:r>
+                              <w:rPr>
+                                <w:noProof/>
+                              </w:rPr>
+                              <w:fldChar w:fldCharType="end"/>
+                            </w:r>
                             <w:r>
                               <w:t xml:space="preserve"> Wykres rozrzutu zmiennych</w:t>
                             </w:r>
@@ -5282,7 +5400,7 @@
           </mc:Choice>
           <mc:Fallback>
             <w:pict>
-              <v:shape w14:anchorId="3CE8445B" id="_x0000_s1027" type="#_x0000_t202" style="position:absolute;left:0;text-align:left;margin-left:0;margin-top:299.9pt;width:583.5pt;height:.05pt;z-index:251664384;visibility:visible;mso-wrap-style:square;mso-width-percent:0;mso-wrap-distance-left:9pt;mso-wrap-distance-top:0;mso-wrap-distance-right:9pt;mso-wrap-distance-bottom:0;mso-position-horizontal:center;mso-position-horizontal-relative:margin;mso-position-vertical:absolute;mso-position-vertical-relative:text;mso-width-percent:0;mso-width-relative:margin;v-text-anchor:top" o:gfxdata="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" stroked="f">
+              <v:shape w14:anchorId="3CE8445B" id="_x0000_s1027" type="#_x0000_t202" style="position:absolute;left:0;text-align:left;margin-left:0;margin-top:278.15pt;width:562.5pt;height:.05pt;z-index:251664384;visibility:visible;mso-wrap-style:square;mso-width-percent:0;mso-wrap-distance-left:9pt;mso-wrap-distance-top:0;mso-wrap-distance-right:9pt;mso-wrap-distance-bottom:0;mso-position-horizontal:center;mso-position-horizontal-relative:margin;mso-position-vertical:absolute;mso-position-vertical-relative:text;mso-width-percent:0;mso-width-relative:margin;v-text-anchor:top" o:gfxdata="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" stroked="f">
                 <v:textbox style="mso-fit-shape-to-text:t" inset="0,0,0,0">
                   <w:txbxContent>
                     <w:p>
@@ -5293,14 +5411,27 @@
                       <w:r>
                         <w:t xml:space="preserve">Rysunek </w:t>
                       </w:r>
-                      <w:fldSimple w:instr=" SEQ Rysunek \* ARABIC ">
-                        <w:r>
-                          <w:rPr>
-                            <w:noProof/>
-                          </w:rPr>
-                          <w:t>2</w:t>
-                        </w:r>
-                      </w:fldSimple>
+                      <w:r>
+                        <w:fldChar w:fldCharType="begin"/>
+                      </w:r>
+                      <w:r>
+                        <w:instrText xml:space="preserve"> SEQ Rysunek \* ARABIC </w:instrText>
+                      </w:r>
+                      <w:r>
+                        <w:fldChar w:fldCharType="separate"/>
+                      </w:r>
+                      <w:r>
+                        <w:rPr>
+                          <w:noProof/>
+                        </w:rPr>
+                        <w:t>2</w:t>
+                      </w:r>
+                      <w:r>
+                        <w:rPr>
+                          <w:noProof/>
+                        </w:rPr>
+                        <w:fldChar w:fldCharType="end"/>
+                      </w:r>
                       <w:r>
                         <w:t xml:space="preserve"> Wykres rozrzutu zmiennych</w:t>
                       </w:r>
@@ -5314,19 +5445,433 @@
         </mc:AlternateContent>
       </w:r>
       <w:r>
+        <w:rPr>
+          <w:rFonts w:ascii="Titillium" w:eastAsia="Calibri" w:hAnsi="Titillium"/>
+        </w:rPr>
+        <w:t xml:space="preserve"> </w:t>
+      </w:r>
+      <w:r>
+        <w:rPr>
+          <w:rFonts w:ascii="Titillium" w:eastAsia="Calibri" w:hAnsi="Titillium"/>
+        </w:rPr>
+        <w:tab/>
+      </w:r>
+    </w:p>
+    <w:p>
+      <w:pPr>
+        <w:tabs>
+          <w:tab w:val="left" w:pos="2835"/>
+        </w:tabs>
+        <w:spacing w:after="0" w:line="240" w:lineRule="auto"/>
+        <w:rPr>
+          <w:rFonts w:ascii="Titillium" w:eastAsia="Calibri" w:hAnsi="Titillium"/>
+        </w:rPr>
+      </w:pPr>
+    </w:p>
+    <w:p>
+      <w:r>
+        <w:t>Na wykresie możemy zauważyć</w:t>
+      </w:r>
+      <w:r>
+        <w:t xml:space="preserve"> </w:t>
+      </w:r>
+      <w:r>
+        <w:t>ciekaw</w:t>
+      </w:r>
+      <w:r>
+        <w:t>e</w:t>
+      </w:r>
+      <w:r>
+        <w:t xml:space="preserve"> zależności:</w:t>
+      </w:r>
+    </w:p>
+    <w:p>
+      <w:pPr>
+        <w:pStyle w:val="Akapitzlist"/>
+        <w:numPr>
+          <w:ilvl w:val="0"/>
+          <w:numId w:val="37"/>
+        </w:numPr>
+      </w:pPr>
+      <w:r>
+        <w:t>Y i X</w:t>
+      </w:r>
+      <w:r>
+        <w:rPr>
+          <w:vertAlign w:val="subscript"/>
+        </w:rPr>
+        <w:t>2</w:t>
+      </w:r>
+      <w:r>
+        <w:t xml:space="preserve"> odznaczają się dodatnią korelacją, aczkolwiek jest dużo obserwacji odstających </w:t>
+      </w:r>
+    </w:p>
+    <w:p>
+      <w:pPr>
+        <w:pStyle w:val="Akapitzlist"/>
+        <w:numPr>
+          <w:ilvl w:val="0"/>
+          <w:numId w:val="35"/>
+        </w:numPr>
+      </w:pPr>
+      <w:r>
+        <w:t>Y i X</w:t>
+      </w:r>
+      <w:r>
+        <w:rPr>
+          <w:vertAlign w:val="subscript"/>
+        </w:rPr>
+        <w:t>3</w:t>
+      </w:r>
+      <w:r>
+        <w:t xml:space="preserve"> wykazują dość mocną dodatnią korelację, punkty skupiają się wzdłuż szybko rosnącej linii prostej</w:t>
+      </w:r>
+    </w:p>
+    <w:p>
+      <w:pPr>
+        <w:pStyle w:val="Akapitzlist"/>
+        <w:numPr>
+          <w:ilvl w:val="0"/>
+          <w:numId w:val="35"/>
+        </w:numPr>
+      </w:pPr>
+      <w:r>
+        <w:t>Na wykresie Y i X</w:t>
+      </w:r>
+      <w:r>
+        <w:rPr>
+          <w:vertAlign w:val="subscript"/>
+        </w:rPr>
+        <w:t xml:space="preserve">5 </w:t>
+      </w:r>
+      <w:r>
+        <w:t xml:space="preserve">, można zaobserwować wykrywalną dodatnią korelację, jednak jest ona zaburzona przez dużą ilość obserwacji odstających, które osłabiają zależność między zmiennymi </w:t>
+      </w:r>
+    </w:p>
+    <w:p>
+      <w:pPr>
+        <w:pStyle w:val="Akapitzlist"/>
+        <w:numPr>
+          <w:ilvl w:val="0"/>
+          <w:numId w:val="35"/>
+        </w:numPr>
+      </w:pPr>
+      <w:r>
+        <w:t>Y i X</w:t>
+      </w:r>
+      <w:r>
+        <w:rPr>
+          <w:vertAlign w:val="subscript"/>
+        </w:rPr>
+        <w:t>6</w:t>
+      </w:r>
+      <w:r>
+        <w:t xml:space="preserve"> odznaczają się </w:t>
+      </w:r>
+      <w:r>
+        <w:t>ujemną korelacją, jednak znowu dość spora ilość obserwacji odstających może zaburzyć tę zależność i osłabić korelację</w:t>
+      </w:r>
+    </w:p>
+    <w:p>
+      <w:pPr>
+        <w:pStyle w:val="Akapitzlist"/>
+        <w:numPr>
+          <w:ilvl w:val="0"/>
+          <w:numId w:val="35"/>
+        </w:numPr>
+      </w:pPr>
+      <w:r>
+        <w:t>Pozostałe potencjalne zmienne objaśniające nie wykazują żadnych zależności względem zmiennej objaśnianej Y</w:t>
+      </w:r>
+    </w:p>
+    <w:p>
+      <w:pPr>
+        <w:pStyle w:val="Akapitzlist"/>
+        <w:numPr>
+          <w:ilvl w:val="0"/>
+          <w:numId w:val="35"/>
+        </w:numPr>
+      </w:pPr>
+      <w:r>
+        <w:t>Pomiędzy X</w:t>
+      </w:r>
+      <w:r>
+        <w:rPr>
+          <w:vertAlign w:val="subscript"/>
+        </w:rPr>
+        <w:t>3</w:t>
+      </w:r>
+      <w:r>
+        <w:t xml:space="preserve"> i X</w:t>
+      </w:r>
+      <w:r>
+        <w:rPr>
+          <w:vertAlign w:val="subscript"/>
+        </w:rPr>
+        <w:t>6</w:t>
+      </w:r>
+      <w:r>
+        <w:t xml:space="preserve"> możemy zobaczyć </w:t>
+      </w:r>
+      <w:r>
+        <w:t xml:space="preserve">widoczną </w:t>
+      </w:r>
+      <w:r>
+        <w:t xml:space="preserve">silną ujemną korelację, więc trzeba uważać na współliniowość tych zmiennych </w:t>
+      </w:r>
+    </w:p>
+    <w:p>
+      <w:pPr>
+        <w:pStyle w:val="Akapitzlist"/>
+        <w:numPr>
+          <w:ilvl w:val="0"/>
+          <w:numId w:val="35"/>
+        </w:numPr>
+      </w:pPr>
+      <w:r>
+        <w:t>X</w:t>
+      </w:r>
+      <w:r>
+        <w:rPr>
+          <w:vertAlign w:val="subscript"/>
+        </w:rPr>
+        <w:t>5</w:t>
+      </w:r>
+      <w:r>
+        <w:t xml:space="preserve"> i X</w:t>
+      </w:r>
+      <w:r>
+        <w:rPr>
+          <w:vertAlign w:val="subscript"/>
+        </w:rPr>
+        <w:t xml:space="preserve">6 </w:t>
+      </w:r>
+      <w:r>
+        <w:t>pomimo wielu obserwacji odstających mogą być skorelowane, więc trzeba zwrócić uwagę na współliniowość tych zmiennych</w:t>
+      </w:r>
+    </w:p>
+    <w:p>
+      <w:pPr>
+        <w:pStyle w:val="Akapitzlist"/>
+        <w:numPr>
+          <w:ilvl w:val="0"/>
+          <w:numId w:val="35"/>
+        </w:numPr>
+      </w:pPr>
+      <w:r>
+        <w:t>Wykresy</w:t>
+      </w:r>
+      <w:r>
+        <w:t xml:space="preserve"> gęstości </w:t>
+      </w:r>
+      <w:r>
+        <w:t xml:space="preserve">Y, </w:t>
+      </w:r>
+      <w:r>
+        <w:t>X</w:t>
+      </w:r>
+      <w:r>
+        <w:rPr>
+          <w:vertAlign w:val="subscript"/>
+        </w:rPr>
+        <w:t>2</w:t>
+      </w:r>
+      <w:r>
+        <w:t>,</w:t>
+      </w:r>
+      <w:r>
+        <w:t>X</w:t>
+      </w:r>
+      <w:r>
+        <w:rPr>
+          <w:vertAlign w:val="subscript"/>
+        </w:rPr>
+        <w:t>3</w:t>
+      </w:r>
+      <w:r>
+        <w:t>,X</w:t>
+      </w:r>
+      <w:r>
+        <w:rPr>
+          <w:vertAlign w:val="subscript"/>
+        </w:rPr>
+        <w:t>5</w:t>
+      </w:r>
+      <w:r>
+        <w:t>,X</w:t>
+      </w:r>
+      <w:r>
+        <w:rPr>
+          <w:vertAlign w:val="subscript"/>
+        </w:rPr>
+        <w:t>6</w:t>
+      </w:r>
+      <w:r>
+        <w:t xml:space="preserve"> </w:t>
+      </w:r>
+      <w:r>
+        <w:t xml:space="preserve">cechują się podobnym rozkładem(silna prawostronna asymetria), co może sugerować </w:t>
+      </w:r>
+      <w:r>
+        <w:t>korelację</w:t>
+      </w:r>
+      <w:r>
+        <w:t xml:space="preserve"> między nimi </w:t>
+      </w:r>
+    </w:p>
+    <w:p>
+      <w:r>
+        <w:rPr>
+          <w:noProof/>
+        </w:rPr>
+        <w:lastRenderedPageBreak/>
+        <mc:AlternateContent>
+          <mc:Choice Requires="wps">
+            <w:drawing>
+              <wp:anchor distT="0" distB="0" distL="114300" distR="114300" simplePos="0" relativeHeight="251667456" behindDoc="0" locked="0" layoutInCell="1" allowOverlap="1" wp14:anchorId="50D38831" wp14:editId="70ED2C43">
+                <wp:simplePos x="0" y="0"/>
+                <wp:positionH relativeFrom="margin">
+                  <wp:align>center</wp:align>
+                </wp:positionH>
+                <wp:positionV relativeFrom="paragraph">
+                  <wp:posOffset>3100705</wp:posOffset>
+                </wp:positionV>
+                <wp:extent cx="3914775" cy="635"/>
+                <wp:effectExtent l="0" t="0" r="9525" b="5715"/>
+                <wp:wrapTopAndBottom/>
+                <wp:docPr id="79042155" name="Pole tekstowe 1"/>
+                <wp:cNvGraphicFramePr/>
+                <a:graphic xmlns:a="http://schemas.openxmlformats.org/drawingml/2006/main">
+                  <a:graphicData uri="http://schemas.microsoft.com/office/word/2010/wordprocessingShape">
+                    <wps:wsp>
+                      <wps:cNvSpPr txBox="1"/>
+                      <wps:spPr>
+                        <a:xfrm>
+                          <a:off x="0" y="0"/>
+                          <a:ext cx="3914775" cy="635"/>
+                        </a:xfrm>
+                        <a:prstGeom prst="rect">
+                          <a:avLst/>
+                        </a:prstGeom>
+                        <a:solidFill>
+                          <a:prstClr val="white"/>
+                        </a:solidFill>
+                        <a:ln>
+                          <a:noFill/>
+                        </a:ln>
+                      </wps:spPr>
+                      <wps:txbx>
+                        <w:txbxContent>
+                          <w:p>
+                            <w:pPr>
+                              <w:pStyle w:val="Odwoloania"/>
+                              <w:jc w:val="center"/>
+                              <w:rPr>
+                                <w:color w:val="000000" w:themeColor="text1"/>
+                              </w:rPr>
+                            </w:pPr>
+                            <w:r>
+                              <w:t xml:space="preserve">Rysunek </w:t>
+                            </w:r>
+                            <w:r>
+                              <w:fldChar w:fldCharType="begin"/>
+                            </w:r>
+                            <w:r>
+                              <w:instrText xml:space="preserve"> SEQ Rysunek \* ARABIC </w:instrText>
+                            </w:r>
+                            <w:r>
+                              <w:fldChar w:fldCharType="separate"/>
+                            </w:r>
+                            <w:r>
+                              <w:rPr>
+                                <w:noProof/>
+                              </w:rPr>
+                              <w:t>3</w:t>
+                            </w:r>
+                            <w:r>
+                              <w:fldChar w:fldCharType="end"/>
+                            </w:r>
+                            <w:r>
+                              <w:t xml:space="preserve"> Macierz korelacji</w:t>
+                            </w:r>
+                          </w:p>
+                        </w:txbxContent>
+                      </wps:txbx>
+                      <wps:bodyPr rot="0" spcFirstLastPara="0" vertOverflow="overflow" horzOverflow="overflow" vert="horz" wrap="square" lIns="0" tIns="0" rIns="0" bIns="0" numCol="1" spcCol="0" rtlCol="0" fromWordArt="0" anchor="t" anchorCtr="0" forceAA="0" compatLnSpc="1">
+                        <a:prstTxWarp prst="textNoShape">
+                          <a:avLst/>
+                        </a:prstTxWarp>
+                        <a:spAutoFit/>
+                      </wps:bodyPr>
+                    </wps:wsp>
+                  </a:graphicData>
+                </a:graphic>
+                <wp14:sizeRelH relativeFrom="margin">
+                  <wp14:pctWidth>0</wp14:pctWidth>
+                </wp14:sizeRelH>
+              </wp:anchor>
+            </w:drawing>
+          </mc:Choice>
+          <mc:Fallback>
+            <w:pict>
+              <v:shape w14:anchorId="50D38831" id="_x0000_s1028" type="#_x0000_t202" style="position:absolute;left:0;text-align:left;margin-left:0;margin-top:244.15pt;width:308.25pt;height:.05pt;z-index:251667456;visibility:visible;mso-wrap-style:square;mso-width-percent:0;mso-wrap-distance-left:9pt;mso-wrap-distance-top:0;mso-wrap-distance-right:9pt;mso-wrap-distance-bottom:0;mso-position-horizontal:center;mso-position-horizontal-relative:margin;mso-position-vertical:absolute;mso-position-vertical-relative:text;mso-width-percent:0;mso-width-relative:margin;v-text-anchor:top" o:gfxdata="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" stroked="f">
+                <v:textbox style="mso-fit-shape-to-text:t" inset="0,0,0,0">
+                  <w:txbxContent>
+                    <w:p>
+                      <w:pPr>
+                        <w:pStyle w:val="Odwoloania"/>
+                        <w:jc w:val="center"/>
+                        <w:rPr>
+                          <w:color w:val="000000" w:themeColor="text1"/>
+                        </w:rPr>
+                      </w:pPr>
+                      <w:r>
+                        <w:t xml:space="preserve">Rysunek </w:t>
+                      </w:r>
+                      <w:r>
+                        <w:fldChar w:fldCharType="begin"/>
+                      </w:r>
+                      <w:r>
+                        <w:instrText xml:space="preserve"> SEQ Rysunek \* ARABIC </w:instrText>
+                      </w:r>
+                      <w:r>
+                        <w:fldChar w:fldCharType="separate"/>
+                      </w:r>
+                      <w:r>
+                        <w:rPr>
+                          <w:noProof/>
+                        </w:rPr>
+                        <w:t>3</w:t>
+                      </w:r>
+                      <w:r>
+                        <w:fldChar w:fldCharType="end"/>
+                      </w:r>
+                      <w:r>
+                        <w:t xml:space="preserve"> Macierz korelacji</w:t>
+                      </w:r>
+                    </w:p>
+                  </w:txbxContent>
+                </v:textbox>
+                <w10:wrap type="topAndBottom" anchorx="margin"/>
+              </v:shape>
+            </w:pict>
+          </mc:Fallback>
+        </mc:AlternateContent>
+      </w:r>
+      <w:r>
         <w:drawing>
-          <wp:anchor distT="0" distB="0" distL="114300" distR="114300" simplePos="0" relativeHeight="251662336" behindDoc="0" locked="0" layoutInCell="1" allowOverlap="1" wp14:anchorId="651F8BE9" wp14:editId="2C1C3797">
+          <wp:anchor distT="0" distB="0" distL="114300" distR="114300" simplePos="0" relativeHeight="251669504" behindDoc="0" locked="0" layoutInCell="1" allowOverlap="1" wp14:anchorId="71569ECE" wp14:editId="008DA8D9">
             <wp:simplePos x="0" y="0"/>
             <wp:positionH relativeFrom="margin">
               <wp:align>center</wp:align>
             </wp:positionH>
             <wp:positionV relativeFrom="paragraph">
-              <wp:posOffset>207645</wp:posOffset>
+              <wp:posOffset>0</wp:posOffset>
             </wp:positionV>
-            <wp:extent cx="3962400" cy="3534410"/>
-            <wp:effectExtent l="0" t="0" r="0" b="8890"/>
+            <wp:extent cx="4152900" cy="3043555"/>
+            <wp:effectExtent l="0" t="0" r="0" b="4445"/>
             <wp:wrapTopAndBottom/>
-            <wp:docPr id="495645044" name="Obraz 1" descr="Obraz zawierający linia, diagram, kwadrat, Wielobarwność&#10;&#10;Opis wygenerowany automatycznie"/>
+            <wp:docPr id="1651019422" name="Obraz 1" descr="Obraz zawierający tekst, zrzut ekranu, kwadrat, Prostokąt&#10;&#10;Opis wygenerowany automatycznie"/>
             <wp:cNvGraphicFramePr>
               <a:graphicFrameLocks xmlns:a="http://schemas.openxmlformats.org/drawingml/2006/main" noChangeAspect="1"/>
             </wp:cNvGraphicFramePr>
@@ -5334,11 +5879,11 @@
               <a:graphicData uri="http://schemas.openxmlformats.org/drawingml/2006/picture">
                 <pic:pic xmlns:pic="http://schemas.openxmlformats.org/drawingml/2006/picture">
                   <pic:nvPicPr>
-                    <pic:cNvPr id="495645044" name="Obraz 1" descr="Obraz zawierający linia, diagram, kwadrat, Wielobarwność&#10;&#10;Opis wygenerowany automatycznie"/>
+                    <pic:cNvPr id="1651019422" name="Obraz 1" descr="Obraz zawierający tekst, zrzut ekranu, kwadrat, Prostokąt&#10;&#10;Opis wygenerowany automatycznie"/>
                     <pic:cNvPicPr/>
                   </pic:nvPicPr>
                   <pic:blipFill>
-                    <a:blip r:embed="rId10">
+                    <a:blip r:embed="rId11">
                       <a:extLst>
                         <a:ext uri="{28A0092B-C50C-407E-A947-70E740481C1C}">
                           <a14:useLocalDpi xmlns:a14="http://schemas.microsoft.com/office/drawing/2010/main" val="0"/>
@@ -5352,7 +5897,7 @@
                   <pic:spPr>
                     <a:xfrm>
                       <a:off x="0" y="0"/>
-                      <a:ext cx="3962400" cy="3534410"/>
+                      <a:ext cx="4152900" cy="3043555"/>
                     </a:xfrm>
                     <a:prstGeom prst="rect">
                       <a:avLst/>
@@ -5370,45 +5915,46 @@
           </wp:anchor>
         </w:drawing>
       </w:r>
-      <w:r>
-        <w:rPr>
-          <w:rFonts w:ascii="Titillium" w:eastAsia="Calibri" w:hAnsi="Titillium"/>
-        </w:rPr>
-        <w:t xml:space="preserve"> </w:t>
-      </w:r>
-      <w:r>
-        <w:rPr>
-          <w:rFonts w:ascii="Titillium" w:eastAsia="Calibri" w:hAnsi="Titillium"/>
-        </w:rPr>
-        <w:tab/>
-      </w:r>
     </w:p>
     <w:p>
-      <w:pPr>
-        <w:tabs>
-          <w:tab w:val="left" w:pos="2835"/>
-        </w:tabs>
-        <w:spacing w:after="0" w:line="240" w:lineRule="auto"/>
-        <w:rPr>
-          <w:rFonts w:ascii="Titillium" w:eastAsia="Calibri" w:hAnsi="Titillium"/>
-        </w:rPr>
-      </w:pPr>
-    </w:p>
-    <w:p>
-      <w:r>
-        <w:t>Na wykresie możemy zauważyć</w:t>
+      <w:r>
+        <w:t>Wzajemne korelacje zmiennych objaśniających oraz korelacje pomiędzy zmiennymi objaśniającymi X, a zmienną objaśnianą Y zostały przedstawione</w:t>
+      </w:r>
+      <w:r>
+        <w:t xml:space="preserve"> na rysunku 3. </w:t>
+      </w:r>
+      <w:r>
+        <w:t>Wiemy, że z założeń budowania modelu, zmienne powinny być silnie skorelowane ze zmienną</w:t>
       </w:r>
       <w:r>
         <w:t xml:space="preserve"> </w:t>
       </w:r>
       <w:r>
-        <w:t>ciekaw</w:t>
-      </w:r>
-      <w:r>
-        <w:t>e</w:t>
-      </w:r>
-      <w:r>
-        <w:t xml:space="preserve"> zależności:</w:t>
+        <w:t>objaśnianą</w:t>
+      </w:r>
+      <w:r>
+        <w:t>, n</w:t>
+      </w:r>
+      <w:r>
+        <w:t>atomiast słabo skorelowane między sobą.</w:t>
+      </w:r>
+      <w:r>
+        <w:t xml:space="preserve"> Wiele z tych zależności zostało </w:t>
+      </w:r>
+      <w:r>
+        <w:t xml:space="preserve">wykryte i </w:t>
+      </w:r>
+      <w:r>
+        <w:t>opisane przy okazji analizowania wykresu rozrzutu</w:t>
+      </w:r>
+      <w:r>
+        <w:t xml:space="preserve"> [rysunek 2], dlatego skupię się na tych zależnościach,</w:t>
+      </w:r>
+      <w:r>
+        <w:t xml:space="preserve"> które</w:t>
+      </w:r>
+      <w:r>
+        <w:t xml:space="preserve"> były nieoczywiste, jak na przykład: </w:t>
       </w:r>
     </w:p>
     <w:p>
@@ -5416,20 +5962,47 @@
         <w:pStyle w:val="Akapitzlist"/>
         <w:numPr>
           <w:ilvl w:val="0"/>
-          <w:numId w:val="35"/>
+          <w:numId w:val="36"/>
         </w:numPr>
       </w:pPr>
       <w:r>
-        <w:t>Y i X</w:t>
+        <w:t>Zmienna X</w:t>
       </w:r>
       <w:r>
         <w:rPr>
           <w:vertAlign w:val="subscript"/>
         </w:rPr>
+        <w:t>6</w:t>
+      </w:r>
+      <w:r>
+        <w:t xml:space="preserve"> jest skorelowana ze zmienną Y, ale także ze zmiennymi X</w:t>
+      </w:r>
+      <w:r>
+        <w:rPr>
+          <w:vertAlign w:val="subscript"/>
+        </w:rPr>
+        <w:t>2</w:t>
+      </w:r>
+      <w:r>
+        <w:t>, X</w:t>
+      </w:r>
+      <w:r>
+        <w:rPr>
+          <w:vertAlign w:val="subscript"/>
+        </w:rPr>
         <w:t>3</w:t>
       </w:r>
       <w:r>
-        <w:t xml:space="preserve"> wykazują dość mocną dodatnią korelację, punkty skupiają się wzdłuż szybko rosnącej linii prostej</w:t>
+        <w:t xml:space="preserve"> i X</w:t>
+      </w:r>
+      <w:r>
+        <w:rPr>
+          <w:vertAlign w:val="subscript"/>
+        </w:rPr>
+        <w:t>5</w:t>
+      </w:r>
+      <w:r>
+        <w:t xml:space="preserve">, co może powodować współliniowość w modelu </w:t>
       </w:r>
     </w:p>
     <w:p>
@@ -5437,20 +6010,41 @@
         <w:pStyle w:val="Akapitzlist"/>
         <w:numPr>
           <w:ilvl w:val="0"/>
-          <w:numId w:val="35"/>
+          <w:numId w:val="36"/>
         </w:numPr>
       </w:pPr>
       <w:r>
-        <w:t>Na wykresie Y i X</w:t>
+        <w:t>X</w:t>
       </w:r>
       <w:r>
         <w:rPr>
           <w:vertAlign w:val="subscript"/>
         </w:rPr>
-        <w:t xml:space="preserve">5 </w:t>
-      </w:r>
-      <w:r>
-        <w:t xml:space="preserve">, można zaobserwować wykrywalną dodatnią korelację, jednak jest ona zaburzona przez dużą ilość obserwacji odstających, które osłabiają zależność między zmiennymi </w:t>
+        <w:t>1</w:t>
+      </w:r>
+      <w:r>
+        <w:t xml:space="preserve"> i</w:t>
+      </w:r>
+      <w:r>
+        <w:t xml:space="preserve"> X</w:t>
+      </w:r>
+      <w:r>
+        <w:rPr>
+          <w:vertAlign w:val="subscript"/>
+        </w:rPr>
+        <w:t xml:space="preserve">4 </w:t>
+      </w:r>
+      <w:r>
+        <w:t xml:space="preserve">są słabo skorelowane ze zmienną objaśnianą Y i najprawdopodobniej </w:t>
+      </w:r>
+      <w:r>
+        <w:t xml:space="preserve">zmienne te </w:t>
+      </w:r>
+      <w:r>
+        <w:t xml:space="preserve">zostaną </w:t>
+      </w:r>
+      <w:r>
+        <w:t>wyeliminowane na następnych etapach estymacji</w:t>
       </w:r>
     </w:p>
     <w:p>
@@ -5458,209 +6052,1811 @@
         <w:pStyle w:val="Akapitzlist"/>
         <w:numPr>
           <w:ilvl w:val="0"/>
-          <w:numId w:val="35"/>
+          <w:numId w:val="36"/>
         </w:numPr>
       </w:pPr>
       <w:r>
-        <w:t>Y i X</w:t>
+        <w:t>Najwyższą korelacją na poziomie 0.7 ze zmienną objaśnianą Y odznacza się zmienna X</w:t>
       </w:r>
       <w:r>
         <w:rPr>
           <w:vertAlign w:val="subscript"/>
         </w:rPr>
-        <w:t>6</w:t>
-      </w:r>
-      <w:r>
-        <w:t xml:space="preserve"> odznaczają się </w:t>
-      </w:r>
-      <w:r>
-        <w:t>ujemną korelacją, jednak znowu dość spora ilość obserwacji odstających może zaburzyć tę zależność i osłabić korelację</w:t>
+        <w:t>3</w:t>
+      </w:r>
+      <w:r>
+        <w:t xml:space="preserve">, czyli nakłady inwestycyjne w przedsiębiorstwach  </w:t>
+      </w:r>
+      <w:r>
+        <w:tab/>
       </w:r>
     </w:p>
     <w:p>
       <w:pPr>
-        <w:pStyle w:val="Akapitzlist"/>
-        <w:numPr>
-          <w:ilvl w:val="0"/>
-          <w:numId w:val="35"/>
-        </w:numPr>
-      </w:pPr>
-      <w:r>
-        <w:t>Pozostałe potencjalne zmienne objaśniające nie wykazują żadnych zależności względem zmiennej objaśnianej Y</w:t>
-      </w:r>
+        <w:ind w:firstLine="0"/>
+      </w:pPr>
     </w:p>
     <w:p>
       <w:pPr>
-        <w:pStyle w:val="Akapitzlist"/>
-        <w:numPr>
-          <w:ilvl w:val="0"/>
-          <w:numId w:val="35"/>
-        </w:numPr>
-      </w:pPr>
-      <w:r>
-        <w:t>Pomiędzy X</w:t>
-      </w:r>
-      <w:r>
-        <w:rPr>
-          <w:vertAlign w:val="subscript"/>
-        </w:rPr>
-        <w:t>3</w:t>
-      </w:r>
-      <w:r>
-        <w:t xml:space="preserve"> i X</w:t>
-      </w:r>
-      <w:r>
-        <w:rPr>
-          <w:vertAlign w:val="subscript"/>
-        </w:rPr>
-        <w:t>6</w:t>
-      </w:r>
-      <w:r>
-        <w:t xml:space="preserve"> możemy zobaczyć </w:t>
-      </w:r>
-      <w:r>
-        <w:t xml:space="preserve">widoczną </w:t>
-      </w:r>
-      <w:r>
-        <w:t xml:space="preserve">silną ujemną korelację, więc trzeba uważać na współliniowość tych zmiennych </w:t>
-      </w:r>
+        <w:ind w:left="1069" w:firstLine="0"/>
+      </w:pPr>
     </w:p>
     <w:p>
       <w:pPr>
-        <w:pStyle w:val="Akapitzlist"/>
-        <w:numPr>
-          <w:ilvl w:val="0"/>
-          <w:numId w:val="35"/>
-        </w:numPr>
-      </w:pPr>
-      <w:r>
-        <w:t>X</w:t>
-      </w:r>
-      <w:r>
-        <w:rPr>
-          <w:vertAlign w:val="subscript"/>
-        </w:rPr>
-        <w:t>5</w:t>
-      </w:r>
-      <w:r>
-        <w:t xml:space="preserve"> i X</w:t>
-      </w:r>
-      <w:r>
-        <w:rPr>
-          <w:vertAlign w:val="subscript"/>
-        </w:rPr>
-        <w:t xml:space="preserve">6 </w:t>
-      </w:r>
-      <w:r>
-        <w:t>pomimo wielu obserwacji odstających mogą być skorelowane, więc trzeba zwrócić uwagę na współliniowość tych zmiennych</w:t>
-      </w:r>
+        <w:ind w:left="1069" w:firstLine="0"/>
+      </w:pPr>
     </w:p>
     <w:p>
       <w:pPr>
-        <w:pStyle w:val="Akapitzlist"/>
-        <w:numPr>
-          <w:ilvl w:val="0"/>
-          <w:numId w:val="35"/>
-        </w:numPr>
-      </w:pPr>
-      <w:r>
-        <w:t>Wykresy Y, X</w:t>
+        <w:ind w:left="1069" w:firstLine="0"/>
+      </w:pPr>
+    </w:p>
+    <w:p>
+      <w:pPr>
+        <w:ind w:left="1069" w:firstLine="0"/>
+      </w:pPr>
+    </w:p>
+    <w:p>
+      <w:pPr>
+        <w:ind w:left="1069" w:firstLine="0"/>
+      </w:pPr>
+    </w:p>
+    <w:p>
+      <w:pPr>
+        <w:ind w:left="1069" w:firstLine="0"/>
+      </w:pPr>
+    </w:p>
+    <w:p>
+      <w:pPr>
+        <w:ind w:left="1069" w:firstLine="0"/>
+      </w:pPr>
+    </w:p>
+    <w:p>
+      <w:pPr>
+        <w:pStyle w:val="Nagwek1"/>
+        <w:rPr>
+          <w:rFonts w:eastAsia="Calibri"/>
+        </w:rPr>
+      </w:pPr>
+      <w:r>
+        <w:rPr>
+          <w:rFonts w:eastAsia="Calibri"/>
+        </w:rPr>
+        <w:lastRenderedPageBreak/>
+        <w:t xml:space="preserve">Analiza modelu </w:t>
+      </w:r>
+    </w:p>
+    <w:p>
+      <w:r>
+        <w:t>Analiza regresji jest jedną z najczęściej stosowanych technik do</w:t>
+      </w:r>
+      <w:r>
+        <w:t xml:space="preserve"> </w:t>
+      </w:r>
+      <w:r>
+        <w:t>analizy danych wieloczynnikowych. Jej szeroka atrakcyjność i użyteczność wynika z</w:t>
+      </w:r>
+      <w:r>
+        <w:t xml:space="preserve"> </w:t>
+      </w:r>
+      <w:r>
+        <w:t>konceptualnie logicznego procesu użycia równania do wyrażenia</w:t>
+      </w:r>
+      <w:r>
+        <w:t xml:space="preserve"> </w:t>
+      </w:r>
+      <w:r>
+        <w:t>związku między zmienną będącą przedmiotem zainteresowania (odpowiedzią) a zestawem powiązanych zmiennych predykcyjnych. Analiza regresji jest również interesująca</w:t>
+      </w:r>
+      <w:r>
+        <w:t xml:space="preserve"> </w:t>
+      </w:r>
+      <w:r>
+        <w:t xml:space="preserve">ze strony </w:t>
+      </w:r>
+      <w:r>
+        <w:t>teoretyczn</w:t>
+      </w:r>
+      <w:r>
+        <w:t>ej</w:t>
+      </w:r>
+      <w:r>
+        <w:t xml:space="preserve"> ze względu na elegancką matematykę i dobrze rozwiniętą teorię statystyczną. Skuteczne wykorzystanie regresji wymaga</w:t>
+      </w:r>
+      <w:r>
+        <w:t xml:space="preserve"> </w:t>
+      </w:r>
+      <w:r>
+        <w:t xml:space="preserve">zarówno </w:t>
+      </w:r>
+      <w:r>
+        <w:t xml:space="preserve">zastosowania </w:t>
+      </w:r>
+      <w:r>
+        <w:t>teorii, jak i praktycznych</w:t>
+      </w:r>
+      <w:r>
+        <w:t xml:space="preserve"> rozwiązań</w:t>
+      </w:r>
+      <w:r>
+        <w:t xml:space="preserve"> problemów,</w:t>
+      </w:r>
+      <w:r>
+        <w:t xml:space="preserve"> </w:t>
+      </w:r>
+      <w:r>
+        <w:t>które zwykle pojawiają się, gdy technika ta jest stosowana z danymi ze świata</w:t>
+      </w:r>
+      <w:r>
+        <w:t xml:space="preserve"> </w:t>
+      </w:r>
+      <w:r>
+        <w:t>rzeczywistego</w:t>
+      </w:r>
+      <w:r>
+        <w:rPr>
+          <w:rStyle w:val="Odwoanieprzypisudolnego"/>
+        </w:rPr>
+        <w:footnoteReference w:id="3"/>
+      </w:r>
+      <w:r>
+        <w:t>.</w:t>
+      </w:r>
+    </w:p>
+    <w:p>
+      <w:r>
+        <w:t>W celu przeanalizowania modelu i oszacowania parametrów wykorzystam metodę najmniejszych kwadratów(KMNK)</w:t>
+      </w:r>
+      <w:r>
+        <w:t>. Ogólną postać modelu można zapisać następująco:</w:t>
+      </w:r>
+    </w:p>
+    <w:p>
+      <w:pPr>
+        <w:rPr>
+          <w:rFonts w:eastAsiaTheme="minorEastAsia"/>
+        </w:rPr>
+      </w:pPr>
+      <m:oMathPara>
+        <m:oMath>
+          <m:r>
+            <w:rPr>
+              <w:rFonts w:ascii="Cambria Math" w:eastAsia="Calibri" w:hAnsi="Cambria Math"/>
+            </w:rPr>
+            <m:t xml:space="preserve">Y= </m:t>
+          </m:r>
+          <m:sSub>
+            <m:sSubPr>
+              <m:ctrlPr>
+                <w:rPr>
+                  <w:rFonts w:ascii="Cambria Math" w:eastAsia="Calibri" w:hAnsi="Cambria Math"/>
+                  <w:i/>
+                </w:rPr>
+              </m:ctrlPr>
+            </m:sSubPr>
+            <m:e>
+              <m:r>
+                <w:rPr>
+                  <w:rFonts w:ascii="Cambria Math" w:eastAsia="Calibri" w:hAnsi="Cambria Math"/>
+                </w:rPr>
+                <m:t>α</m:t>
+              </m:r>
+            </m:e>
+            <m:sub>
+              <m:r>
+                <w:rPr>
+                  <w:rFonts w:ascii="Cambria Math" w:eastAsia="Calibri" w:hAnsi="Cambria Math"/>
+                </w:rPr>
+                <m:t>0</m:t>
+              </m:r>
+            </m:sub>
+          </m:sSub>
+          <m:r>
+            <w:rPr>
+              <w:rFonts w:ascii="Cambria Math" w:eastAsia="Calibri" w:hAnsi="Cambria Math"/>
+            </w:rPr>
+            <m:t>+</m:t>
+          </m:r>
+          <m:sSub>
+            <m:sSubPr>
+              <m:ctrlPr>
+                <w:rPr>
+                  <w:rFonts w:ascii="Cambria Math" w:eastAsia="Calibri" w:hAnsi="Cambria Math"/>
+                  <w:i/>
+                </w:rPr>
+              </m:ctrlPr>
+            </m:sSubPr>
+            <m:e>
+              <m:r>
+                <w:rPr>
+                  <w:rFonts w:ascii="Cambria Math" w:eastAsia="Calibri" w:hAnsi="Cambria Math"/>
+                </w:rPr>
+                <m:t>α</m:t>
+              </m:r>
+            </m:e>
+            <m:sub>
+              <m:r>
+                <w:rPr>
+                  <w:rFonts w:ascii="Cambria Math" w:eastAsia="Calibri" w:hAnsi="Cambria Math"/>
+                </w:rPr>
+                <m:t>1</m:t>
+              </m:r>
+            </m:sub>
+          </m:sSub>
+          <m:sSub>
+            <m:sSubPr>
+              <m:ctrlPr>
+                <w:rPr>
+                  <w:rFonts w:ascii="Cambria Math" w:eastAsia="Calibri" w:hAnsi="Cambria Math"/>
+                  <w:i/>
+                </w:rPr>
+              </m:ctrlPr>
+            </m:sSubPr>
+            <m:e>
+              <m:r>
+                <w:rPr>
+                  <w:rFonts w:ascii="Cambria Math" w:eastAsia="Calibri" w:hAnsi="Cambria Math"/>
+                </w:rPr>
+                <m:t>X</m:t>
+              </m:r>
+            </m:e>
+            <m:sub>
+              <m:r>
+                <w:rPr>
+                  <w:rFonts w:ascii="Cambria Math" w:eastAsia="Calibri" w:hAnsi="Cambria Math"/>
+                </w:rPr>
+                <m:t>1</m:t>
+              </m:r>
+            </m:sub>
+          </m:sSub>
+          <m:r>
+            <w:rPr>
+              <w:rFonts w:ascii="Cambria Math" w:eastAsia="Calibri" w:hAnsi="Cambria Math"/>
+            </w:rPr>
+            <m:t>+</m:t>
+          </m:r>
+          <m:sSub>
+            <m:sSubPr>
+              <m:ctrlPr>
+                <w:rPr>
+                  <w:rFonts w:ascii="Cambria Math" w:eastAsia="Calibri" w:hAnsi="Cambria Math"/>
+                  <w:i/>
+                </w:rPr>
+              </m:ctrlPr>
+            </m:sSubPr>
+            <m:e>
+              <m:r>
+                <w:rPr>
+                  <w:rFonts w:ascii="Cambria Math" w:eastAsia="Calibri" w:hAnsi="Cambria Math"/>
+                </w:rPr>
+                <m:t>α</m:t>
+              </m:r>
+            </m:e>
+            <m:sub>
+              <m:r>
+                <w:rPr>
+                  <w:rFonts w:ascii="Cambria Math" w:eastAsia="Calibri" w:hAnsi="Cambria Math"/>
+                </w:rPr>
+                <m:t>2</m:t>
+              </m:r>
+            </m:sub>
+          </m:sSub>
+          <m:sSub>
+            <m:sSubPr>
+              <m:ctrlPr>
+                <w:rPr>
+                  <w:rFonts w:ascii="Cambria Math" w:eastAsia="Calibri" w:hAnsi="Cambria Math"/>
+                  <w:i/>
+                </w:rPr>
+              </m:ctrlPr>
+            </m:sSubPr>
+            <m:e>
+              <m:r>
+                <w:rPr>
+                  <w:rFonts w:ascii="Cambria Math" w:eastAsia="Calibri" w:hAnsi="Cambria Math"/>
+                </w:rPr>
+                <m:t>X</m:t>
+              </m:r>
+            </m:e>
+            <m:sub>
+              <m:r>
+                <w:rPr>
+                  <w:rFonts w:ascii="Cambria Math" w:eastAsia="Calibri" w:hAnsi="Cambria Math"/>
+                </w:rPr>
+                <m:t>2</m:t>
+              </m:r>
+            </m:sub>
+          </m:sSub>
+          <m:r>
+            <w:rPr>
+              <w:rFonts w:ascii="Cambria Math" w:eastAsia="Calibri" w:hAnsi="Cambria Math"/>
+            </w:rPr>
+            <m:t>+</m:t>
+          </m:r>
+          <m:r>
+            <w:rPr>
+              <w:rFonts w:ascii="Cambria Math" w:eastAsia="Calibri" w:hAnsi="Cambria Math"/>
+            </w:rPr>
+            <m:t>…</m:t>
+          </m:r>
+          <m:r>
+            <w:rPr>
+              <w:rFonts w:ascii="Cambria Math" w:eastAsia="Calibri" w:hAnsi="Cambria Math"/>
+            </w:rPr>
+            <m:t>+</m:t>
+          </m:r>
+          <m:sSub>
+            <m:sSubPr>
+              <m:ctrlPr>
+                <w:rPr>
+                  <w:rFonts w:ascii="Cambria Math" w:eastAsia="Calibri" w:hAnsi="Cambria Math"/>
+                  <w:i/>
+                </w:rPr>
+              </m:ctrlPr>
+            </m:sSubPr>
+            <m:e>
+              <m:r>
+                <w:rPr>
+                  <w:rFonts w:ascii="Cambria Math" w:eastAsia="Calibri" w:hAnsi="Cambria Math"/>
+                </w:rPr>
+                <m:t>α</m:t>
+              </m:r>
+            </m:e>
+            <m:sub>
+              <m:r>
+                <w:rPr>
+                  <w:rFonts w:ascii="Cambria Math" w:eastAsia="Calibri" w:hAnsi="Cambria Math"/>
+                </w:rPr>
+                <m:t>k</m:t>
+              </m:r>
+            </m:sub>
+          </m:sSub>
+          <m:sSub>
+            <m:sSubPr>
+              <m:ctrlPr>
+                <w:rPr>
+                  <w:rFonts w:ascii="Cambria Math" w:eastAsia="Calibri" w:hAnsi="Cambria Math"/>
+                  <w:i/>
+                </w:rPr>
+              </m:ctrlPr>
+            </m:sSubPr>
+            <m:e>
+              <m:r>
+                <w:rPr>
+                  <w:rFonts w:ascii="Cambria Math" w:eastAsia="Calibri" w:hAnsi="Cambria Math"/>
+                </w:rPr>
+                <m:t>X</m:t>
+              </m:r>
+            </m:e>
+            <m:sub>
+              <m:r>
+                <w:rPr>
+                  <w:rFonts w:ascii="Cambria Math" w:eastAsia="Calibri" w:hAnsi="Cambria Math"/>
+                </w:rPr>
+                <m:t>k</m:t>
+              </m:r>
+            </m:sub>
+          </m:sSub>
+          <m:r>
+            <w:rPr>
+              <w:rFonts w:ascii="Cambria Math" w:eastAsia="Calibri" w:hAnsi="Cambria Math"/>
+            </w:rPr>
+            <m:t>+ ε</m:t>
+          </m:r>
+        </m:oMath>
+      </m:oMathPara>
+    </w:p>
+    <w:p>
+      <w:r>
+        <w:t xml:space="preserve">Ideą KMNK jest znalezienie takich wartości nieznanego wektora parametrów </w:t>
+      </w:r>
+      <w:r>
+        <w:t>α</w:t>
+      </w:r>
+      <w:r>
+        <w:t>, który minimalizuje sumę̨ kwadratów reszt, czyli różnic pomiędzy wartościami obserwowanymi, a teoretycznymi. Po oszacowaniu parametrów modelu ekonometrycznego:</w:t>
+      </w:r>
+    </w:p>
+    <w:p>
+      <w:pPr>
+        <w:rPr>
+          <w:rFonts w:eastAsiaTheme="minorEastAsia"/>
+        </w:rPr>
+      </w:pPr>
+      <m:oMathPara>
+        <m:oMath>
+          <m:acc>
+            <m:accPr>
+              <m:ctrlPr>
+                <w:rPr>
+                  <w:rFonts w:ascii="Cambria Math" w:eastAsia="Calibri" w:hAnsi="Cambria Math"/>
+                  <w:i/>
+                </w:rPr>
+              </m:ctrlPr>
+            </m:accPr>
+            <m:e>
+              <m:r>
+                <w:rPr>
+                  <w:rFonts w:ascii="Cambria Math" w:eastAsia="Calibri" w:hAnsi="Cambria Math"/>
+                </w:rPr>
+                <m:t>Y</m:t>
+              </m:r>
+            </m:e>
+          </m:acc>
+          <m:r>
+            <w:rPr>
+              <w:rFonts w:ascii="Cambria Math" w:eastAsia="Calibri" w:hAnsi="Cambria Math"/>
+            </w:rPr>
+            <m:t xml:space="preserve">= </m:t>
+          </m:r>
+          <m:sSub>
+            <m:sSubPr>
+              <m:ctrlPr>
+                <w:rPr>
+                  <w:rFonts w:ascii="Cambria Math" w:eastAsia="Calibri" w:hAnsi="Cambria Math"/>
+                  <w:i/>
+                </w:rPr>
+              </m:ctrlPr>
+            </m:sSubPr>
+            <m:e>
+              <m:acc>
+                <m:accPr>
+                  <m:ctrlPr>
+                    <w:rPr>
+                      <w:rFonts w:ascii="Cambria Math" w:eastAsia="Calibri" w:hAnsi="Cambria Math"/>
+                      <w:i/>
+                    </w:rPr>
+                  </m:ctrlPr>
+                </m:accPr>
+                <m:e>
+                  <m:r>
+                    <w:rPr>
+                      <w:rFonts w:ascii="Cambria Math" w:eastAsia="Calibri" w:hAnsi="Cambria Math"/>
+                    </w:rPr>
+                    <m:t>α</m:t>
+                  </m:r>
+                </m:e>
+              </m:acc>
+            </m:e>
+            <m:sub>
+              <m:r>
+                <w:rPr>
+                  <w:rFonts w:ascii="Cambria Math" w:eastAsia="Calibri" w:hAnsi="Cambria Math"/>
+                </w:rPr>
+                <m:t>0</m:t>
+              </m:r>
+            </m:sub>
+          </m:sSub>
+          <m:r>
+            <w:rPr>
+              <w:rFonts w:ascii="Cambria Math" w:eastAsia="Calibri" w:hAnsi="Cambria Math"/>
+            </w:rPr>
+            <m:t>+</m:t>
+          </m:r>
+          <m:sSub>
+            <m:sSubPr>
+              <m:ctrlPr>
+                <w:rPr>
+                  <w:rFonts w:ascii="Cambria Math" w:eastAsia="Calibri" w:hAnsi="Cambria Math"/>
+                  <w:i/>
+                </w:rPr>
+              </m:ctrlPr>
+            </m:sSubPr>
+            <m:e>
+              <m:acc>
+                <m:accPr>
+                  <m:ctrlPr>
+                    <w:rPr>
+                      <w:rFonts w:ascii="Cambria Math" w:eastAsia="Calibri" w:hAnsi="Cambria Math"/>
+                      <w:i/>
+                    </w:rPr>
+                  </m:ctrlPr>
+                </m:accPr>
+                <m:e>
+                  <m:r>
+                    <w:rPr>
+                      <w:rFonts w:ascii="Cambria Math" w:eastAsia="Calibri" w:hAnsi="Cambria Math"/>
+                    </w:rPr>
+                    <m:t>α</m:t>
+                  </m:r>
+                </m:e>
+              </m:acc>
+            </m:e>
+            <m:sub>
+              <m:r>
+                <w:rPr>
+                  <w:rFonts w:ascii="Cambria Math" w:eastAsia="Calibri" w:hAnsi="Cambria Math"/>
+                </w:rPr>
+                <m:t>1</m:t>
+              </m:r>
+            </m:sub>
+          </m:sSub>
+          <m:sSub>
+            <m:sSubPr>
+              <m:ctrlPr>
+                <w:rPr>
+                  <w:rFonts w:ascii="Cambria Math" w:eastAsia="Calibri" w:hAnsi="Cambria Math"/>
+                  <w:i/>
+                </w:rPr>
+              </m:ctrlPr>
+            </m:sSubPr>
+            <m:e>
+              <m:r>
+                <w:rPr>
+                  <w:rFonts w:ascii="Cambria Math" w:eastAsia="Calibri" w:hAnsi="Cambria Math"/>
+                </w:rPr>
+                <m:t>X</m:t>
+              </m:r>
+            </m:e>
+            <m:sub>
+              <m:r>
+                <w:rPr>
+                  <w:rFonts w:ascii="Cambria Math" w:eastAsia="Calibri" w:hAnsi="Cambria Math"/>
+                </w:rPr>
+                <m:t>1</m:t>
+              </m:r>
+            </m:sub>
+          </m:sSub>
+          <m:r>
+            <w:rPr>
+              <w:rFonts w:ascii="Cambria Math" w:eastAsia="Calibri" w:hAnsi="Cambria Math"/>
+            </w:rPr>
+            <m:t>+</m:t>
+          </m:r>
+          <m:sSub>
+            <m:sSubPr>
+              <m:ctrlPr>
+                <w:rPr>
+                  <w:rFonts w:ascii="Cambria Math" w:eastAsia="Calibri" w:hAnsi="Cambria Math"/>
+                  <w:i/>
+                </w:rPr>
+              </m:ctrlPr>
+            </m:sSubPr>
+            <m:e>
+              <m:acc>
+                <m:accPr>
+                  <m:ctrlPr>
+                    <w:rPr>
+                      <w:rFonts w:ascii="Cambria Math" w:eastAsia="Calibri" w:hAnsi="Cambria Math"/>
+                      <w:i/>
+                    </w:rPr>
+                  </m:ctrlPr>
+                </m:accPr>
+                <m:e>
+                  <m:r>
+                    <w:rPr>
+                      <w:rFonts w:ascii="Cambria Math" w:eastAsia="Calibri" w:hAnsi="Cambria Math"/>
+                    </w:rPr>
+                    <m:t>α</m:t>
+                  </m:r>
+                </m:e>
+              </m:acc>
+            </m:e>
+            <m:sub>
+              <m:r>
+                <w:rPr>
+                  <w:rFonts w:ascii="Cambria Math" w:eastAsia="Calibri" w:hAnsi="Cambria Math"/>
+                </w:rPr>
+                <m:t>2</m:t>
+              </m:r>
+            </m:sub>
+          </m:sSub>
+          <m:sSub>
+            <m:sSubPr>
+              <m:ctrlPr>
+                <w:rPr>
+                  <w:rFonts w:ascii="Cambria Math" w:eastAsia="Calibri" w:hAnsi="Cambria Math"/>
+                  <w:i/>
+                </w:rPr>
+              </m:ctrlPr>
+            </m:sSubPr>
+            <m:e>
+              <m:r>
+                <w:rPr>
+                  <w:rFonts w:ascii="Cambria Math" w:eastAsia="Calibri" w:hAnsi="Cambria Math"/>
+                </w:rPr>
+                <m:t>X</m:t>
+              </m:r>
+            </m:e>
+            <m:sub>
+              <m:r>
+                <w:rPr>
+                  <w:rFonts w:ascii="Cambria Math" w:eastAsia="Calibri" w:hAnsi="Cambria Math"/>
+                </w:rPr>
+                <m:t>2</m:t>
+              </m:r>
+            </m:sub>
+          </m:sSub>
+          <m:r>
+            <w:rPr>
+              <w:rFonts w:ascii="Cambria Math" w:eastAsia="Calibri" w:hAnsi="Cambria Math"/>
+            </w:rPr>
+            <m:t>+…+</m:t>
+          </m:r>
+          <m:sSub>
+            <m:sSubPr>
+              <m:ctrlPr>
+                <w:rPr>
+                  <w:rFonts w:ascii="Cambria Math" w:eastAsia="Calibri" w:hAnsi="Cambria Math"/>
+                  <w:i/>
+                </w:rPr>
+              </m:ctrlPr>
+            </m:sSubPr>
+            <m:e>
+              <m:acc>
+                <m:accPr>
+                  <m:ctrlPr>
+                    <w:rPr>
+                      <w:rFonts w:ascii="Cambria Math" w:eastAsia="Calibri" w:hAnsi="Cambria Math"/>
+                      <w:i/>
+                    </w:rPr>
+                  </m:ctrlPr>
+                </m:accPr>
+                <m:e>
+                  <m:r>
+                    <w:rPr>
+                      <w:rFonts w:ascii="Cambria Math" w:eastAsia="Calibri" w:hAnsi="Cambria Math"/>
+                    </w:rPr>
+                    <m:t>α</m:t>
+                  </m:r>
+                </m:e>
+              </m:acc>
+            </m:e>
+            <m:sub>
+              <m:r>
+                <w:rPr>
+                  <w:rFonts w:ascii="Cambria Math" w:eastAsia="Calibri" w:hAnsi="Cambria Math"/>
+                </w:rPr>
+                <m:t>6</m:t>
+              </m:r>
+            </m:sub>
+          </m:sSub>
+          <m:sSub>
+            <m:sSubPr>
+              <m:ctrlPr>
+                <w:rPr>
+                  <w:rFonts w:ascii="Cambria Math" w:eastAsia="Calibri" w:hAnsi="Cambria Math"/>
+                  <w:i/>
+                </w:rPr>
+              </m:ctrlPr>
+            </m:sSubPr>
+            <m:e>
+              <m:r>
+                <w:rPr>
+                  <w:rFonts w:ascii="Cambria Math" w:eastAsia="Calibri" w:hAnsi="Cambria Math"/>
+                </w:rPr>
+                <m:t>X</m:t>
+              </m:r>
+            </m:e>
+            <m:sub>
+              <m:r>
+                <w:rPr>
+                  <w:rFonts w:ascii="Cambria Math" w:eastAsia="Calibri" w:hAnsi="Cambria Math"/>
+                </w:rPr>
+                <m:t>6</m:t>
+              </m:r>
+            </m:sub>
+          </m:sSub>
+        </m:oMath>
+      </m:oMathPara>
+    </w:p>
+    <w:p>
+      <w:pPr>
+        <w:rPr>
+          <w:rFonts w:eastAsiaTheme="minorEastAsia"/>
+        </w:rPr>
+      </w:pPr>
+    </w:p>
+    <w:p>
+      <w:r>
+        <w:t>Po próbach zmiany zmiennych X</w:t>
       </w:r>
       <w:r>
         <w:rPr>
           <w:vertAlign w:val="subscript"/>
         </w:rPr>
-        <w:t>3</w:t>
-      </w:r>
-      <w:r>
-        <w:t>,X</w:t>
+        <w:t>1</w:t>
+      </w:r>
+      <w:r>
+        <w:t xml:space="preserve"> i X</w:t>
       </w:r>
       <w:r>
         <w:rPr>
           <w:vertAlign w:val="subscript"/>
         </w:rPr>
-        <w:t>5</w:t>
-      </w:r>
-      <w:r>
-        <w:t>,X</w:t>
-      </w:r>
-      <w:r>
-        <w:rPr>
-          <w:vertAlign w:val="subscript"/>
-        </w:rPr>
-        <w:t>6</w:t>
-      </w:r>
-      <w:r>
-        <w:t xml:space="preserve"> </w:t>
-      </w:r>
-      <w:r>
-        <w:t>cechują się podobnym rozkładem(silna prawostronna asymetria), co może sugerować o zależnoś</w:t>
-      </w:r>
-      <w:r>
-        <w:t>ciach</w:t>
-      </w:r>
-      <w:r>
-        <w:t xml:space="preserve"> między nimi </w:t>
+        <w:t>4</w:t>
+      </w:r>
+      <w:r>
+        <w:t xml:space="preserve"> na logarytmy i kwadraty tych zmiennych model nie wykazywał poprawy w parametrach</w:t>
+      </w:r>
+      <w:r>
+        <w:t>, dlatego usunąłem zmienne i stworzyłem model z czterema zmiennymi objaśniającymi</w:t>
+      </w:r>
+      <w:r>
+        <w:t>.</w:t>
       </w:r>
     </w:p>
     <w:p/>
-    <w:p>
-      <w:pPr>
-        <w:tabs>
-          <w:tab w:val="left" w:pos="2835"/>
-        </w:tabs>
-        <w:spacing w:after="0" w:line="240" w:lineRule="auto"/>
-        <w:rPr>
-          <w:rFonts w:ascii="Titillium" w:eastAsia="Calibri" w:hAnsi="Titillium"/>
-        </w:rPr>
-      </w:pPr>
-    </w:p>
-    <w:p>
-      <w:pPr>
-        <w:tabs>
-          <w:tab w:val="left" w:pos="2835"/>
-        </w:tabs>
-        <w:spacing w:after="0" w:line="240" w:lineRule="auto"/>
-        <w:rPr>
-          <w:rFonts w:ascii="Titillium" w:eastAsia="Calibri" w:hAnsi="Titillium"/>
-        </w:rPr>
-      </w:pPr>
-    </w:p>
-    <w:p>
-      <w:pPr>
-        <w:tabs>
-          <w:tab w:val="left" w:pos="2835"/>
-        </w:tabs>
-        <w:spacing w:after="0" w:line="240" w:lineRule="auto"/>
-        <w:rPr>
-          <w:rFonts w:ascii="Titillium" w:eastAsia="Calibri" w:hAnsi="Titillium"/>
-        </w:rPr>
-      </w:pPr>
-    </w:p>
-    <w:p>
-      <w:pPr>
-        <w:tabs>
-          <w:tab w:val="left" w:pos="2835"/>
-        </w:tabs>
-        <w:spacing w:after="0" w:line="240" w:lineRule="auto"/>
-        <w:rPr>
-          <w:rFonts w:ascii="Titillium" w:eastAsia="Calibri" w:hAnsi="Titillium"/>
-        </w:rPr>
-      </w:pPr>
-    </w:p>
-    <w:p>
-      <w:pPr>
-        <w:pStyle w:val="Akapitzlist"/>
-        <w:spacing w:line="480" w:lineRule="auto"/>
-        <w:ind w:left="714"/>
-      </w:pPr>
-      <w:bookmarkStart w:id="0" w:name="_Toc130288810"/>
-      <w:bookmarkEnd w:id="0"/>
-    </w:p>
+    <w:tbl>
+      <w:tblPr>
+        <w:tblStyle w:val="Tabela-Siatka"/>
+        <w:tblW w:w="9803" w:type="dxa"/>
+        <w:tblInd w:w="-5" w:type="dxa"/>
+        <w:tblLayout w:type="fixed"/>
+        <w:tblLook w:val="06A0" w:firstRow="1" w:lastRow="0" w:firstColumn="1" w:lastColumn="0" w:noHBand="1" w:noVBand="1"/>
+      </w:tblPr>
+      <w:tblGrid>
+        <w:gridCol w:w="1701"/>
+        <w:gridCol w:w="2025"/>
+        <w:gridCol w:w="2228"/>
+        <w:gridCol w:w="1823"/>
+        <w:gridCol w:w="2026"/>
+      </w:tblGrid>
+      <w:tr>
+        <w:trPr>
+          <w:trHeight w:val="474"/>
+        </w:trPr>
+        <w:tc>
+          <w:tcPr>
+            <w:tcW w:w="1701" w:type="dxa"/>
+            <w:tcBorders>
+              <w:tl2br w:val="single" w:sz="4" w:space="0" w:color="auto"/>
+            </w:tcBorders>
+          </w:tcPr>
+          <w:p>
+            <w:pPr>
+              <w:tabs>
+                <w:tab w:val="left" w:pos="2835"/>
+              </w:tabs>
+              <w:spacing w:after="0" w:line="240" w:lineRule="auto"/>
+              <w:ind w:firstLine="0"/>
+              <w:jc w:val="right"/>
+              <w:rPr>
+                <w:rFonts w:ascii="Titillium" w:eastAsia="Calibri" w:hAnsi="Titillium"/>
+                <w:b/>
+                <w:bCs/>
+                <w:sz w:val="20"/>
+                <w:szCs w:val="20"/>
+              </w:rPr>
+            </w:pPr>
+            <w:r>
+              <w:rPr>
+                <w:rFonts w:ascii="Titillium" w:eastAsia="Calibri" w:hAnsi="Titillium"/>
+                <w:sz w:val="16"/>
+                <w:szCs w:val="16"/>
+              </w:rPr>
+              <w:t xml:space="preserve">            </w:t>
+            </w:r>
+            <w:r>
+              <w:rPr>
+                <w:rFonts w:ascii="Titillium" w:eastAsia="Calibri" w:hAnsi="Titillium"/>
+                <w:b/>
+                <w:bCs/>
+                <w:i/>
+                <w:iCs/>
+                <w:sz w:val="20"/>
+                <w:szCs w:val="20"/>
+              </w:rPr>
+              <w:t>Zmienna</w:t>
+            </w:r>
+            <w:r>
+              <w:rPr>
+                <w:rFonts w:ascii="Titillium" w:eastAsia="Calibri" w:hAnsi="Titillium"/>
+                <w:b/>
+                <w:bCs/>
+                <w:sz w:val="20"/>
+                <w:szCs w:val="20"/>
+              </w:rPr>
+              <w:t xml:space="preserve">                  </w:t>
+            </w:r>
+          </w:p>
+          <w:p>
+            <w:pPr>
+              <w:tabs>
+                <w:tab w:val="left" w:pos="2835"/>
+              </w:tabs>
+              <w:spacing w:after="0" w:line="240" w:lineRule="auto"/>
+              <w:ind w:firstLine="0"/>
+              <w:rPr>
+                <w:rFonts w:ascii="Titillium" w:eastAsia="Calibri" w:hAnsi="Titillium"/>
+                <w:sz w:val="18"/>
+                <w:szCs w:val="18"/>
+              </w:rPr>
+            </w:pPr>
+          </w:p>
+          <w:p>
+            <w:pPr>
+              <w:tabs>
+                <w:tab w:val="left" w:pos="2835"/>
+              </w:tabs>
+              <w:spacing w:after="0" w:line="240" w:lineRule="auto"/>
+              <w:ind w:firstLine="0"/>
+              <w:rPr>
+                <w:rFonts w:ascii="Titillium" w:eastAsia="Calibri" w:hAnsi="Titillium"/>
+                <w:b/>
+                <w:bCs/>
+                <w:i/>
+                <w:iCs/>
+                <w:sz w:val="20"/>
+                <w:szCs w:val="20"/>
+              </w:rPr>
+            </w:pPr>
+            <w:r>
+              <w:rPr>
+                <w:rFonts w:ascii="Titillium" w:eastAsia="Calibri" w:hAnsi="Titillium"/>
+                <w:b/>
+                <w:bCs/>
+                <w:i/>
+                <w:iCs/>
+                <w:sz w:val="20"/>
+                <w:szCs w:val="20"/>
+              </w:rPr>
+              <w:t>Statystyka</w:t>
+            </w:r>
+          </w:p>
+        </w:tc>
+        <w:tc>
+          <w:tcPr>
+            <w:tcW w:w="2025" w:type="dxa"/>
+            <w:tcBorders>
+              <w:bottom w:val="single" w:sz="4" w:space="0" w:color="auto"/>
+            </w:tcBorders>
+            <w:vAlign w:val="center"/>
+          </w:tcPr>
+          <w:p>
+            <w:pPr>
+              <w:tabs>
+                <w:tab w:val="left" w:pos="2835"/>
+              </w:tabs>
+              <w:spacing w:after="0" w:line="240" w:lineRule="auto"/>
+              <w:ind w:firstLine="0"/>
+              <w:jc w:val="center"/>
+              <w:rPr>
+                <w:rFonts w:ascii="Titillium" w:eastAsia="Calibri" w:hAnsi="Titillium"/>
+                <w:b/>
+                <w:bCs/>
+              </w:rPr>
+            </w:pPr>
+            <w:r>
+              <w:rPr>
+                <w:rFonts w:ascii="Titillium" w:eastAsia="Calibri" w:hAnsi="Titillium"/>
+                <w:b/>
+                <w:bCs/>
+              </w:rPr>
+              <w:t>Współczynnik</w:t>
+            </w:r>
+          </w:p>
+        </w:tc>
+        <w:tc>
+          <w:tcPr>
+            <w:tcW w:w="2228" w:type="dxa"/>
+            <w:tcBorders>
+              <w:bottom w:val="single" w:sz="4" w:space="0" w:color="auto"/>
+            </w:tcBorders>
+            <w:vAlign w:val="center"/>
+          </w:tcPr>
+          <w:p>
+            <w:pPr>
+              <w:tabs>
+                <w:tab w:val="left" w:pos="2835"/>
+              </w:tabs>
+              <w:spacing w:after="0" w:line="240" w:lineRule="auto"/>
+              <w:ind w:firstLine="0"/>
+              <w:jc w:val="center"/>
+              <w:rPr>
+                <w:rFonts w:ascii="Titillium" w:eastAsia="Calibri" w:hAnsi="Titillium"/>
+                <w:b/>
+                <w:bCs/>
+              </w:rPr>
+            </w:pPr>
+            <w:r>
+              <w:rPr>
+                <w:rFonts w:ascii="Titillium" w:eastAsia="Calibri" w:hAnsi="Titillium"/>
+                <w:b/>
+                <w:bCs/>
+              </w:rPr>
+              <w:t>Błąd standardowy</w:t>
+            </w:r>
+          </w:p>
+        </w:tc>
+        <w:tc>
+          <w:tcPr>
+            <w:tcW w:w="1823" w:type="dxa"/>
+            <w:tcBorders>
+              <w:bottom w:val="single" w:sz="4" w:space="0" w:color="auto"/>
+            </w:tcBorders>
+            <w:vAlign w:val="center"/>
+          </w:tcPr>
+          <w:p>
+            <w:pPr>
+              <w:tabs>
+                <w:tab w:val="left" w:pos="2835"/>
+              </w:tabs>
+              <w:spacing w:after="0" w:line="240" w:lineRule="auto"/>
+              <w:ind w:firstLine="0"/>
+              <w:jc w:val="center"/>
+              <w:rPr>
+                <w:rFonts w:ascii="Titillium" w:eastAsia="Calibri" w:hAnsi="Titillium"/>
+                <w:b/>
+                <w:bCs/>
+              </w:rPr>
+            </w:pPr>
+            <w:r>
+              <w:rPr>
+                <w:rFonts w:ascii="Titillium" w:eastAsia="Calibri" w:hAnsi="Titillium"/>
+                <w:b/>
+                <w:bCs/>
+              </w:rPr>
+              <w:t>t-studenta</w:t>
+            </w:r>
+          </w:p>
+        </w:tc>
+        <w:tc>
+          <w:tcPr>
+            <w:tcW w:w="2026" w:type="dxa"/>
+            <w:tcBorders>
+              <w:bottom w:val="single" w:sz="4" w:space="0" w:color="auto"/>
+            </w:tcBorders>
+            <w:vAlign w:val="center"/>
+          </w:tcPr>
+          <w:p>
+            <w:pPr>
+              <w:tabs>
+                <w:tab w:val="left" w:pos="2835"/>
+              </w:tabs>
+              <w:spacing w:after="0" w:line="240" w:lineRule="auto"/>
+              <w:ind w:firstLine="0"/>
+              <w:jc w:val="center"/>
+              <w:rPr>
+                <w:rFonts w:ascii="Titillium" w:eastAsia="Calibri" w:hAnsi="Titillium"/>
+                <w:b/>
+                <w:bCs/>
+              </w:rPr>
+            </w:pPr>
+            <w:r>
+              <w:rPr>
+                <w:rFonts w:ascii="Titillium" w:eastAsia="Calibri" w:hAnsi="Titillium"/>
+                <w:b/>
+                <w:bCs/>
+              </w:rPr>
+              <w:t>Wartość p</w:t>
+            </w:r>
+          </w:p>
+        </w:tc>
+      </w:tr>
+      <w:tr>
+        <w:trPr>
+          <w:trHeight w:val="446"/>
+        </w:trPr>
+        <w:tc>
+          <w:tcPr>
+            <w:tcW w:w="1701" w:type="dxa"/>
+            <w:vAlign w:val="center"/>
+          </w:tcPr>
+          <w:p>
+            <w:pPr>
+              <w:spacing w:after="0" w:line="240" w:lineRule="auto"/>
+              <w:ind w:firstLine="0"/>
+              <w:jc w:val="center"/>
+              <w:rPr>
+                <w:rFonts w:ascii="Titillium" w:hAnsi="Titillium"/>
+                <w:b/>
+                <w:bCs/>
+              </w:rPr>
+            </w:pPr>
+            <w:r>
+              <w:rPr>
+                <w:rFonts w:ascii="Titillium" w:hAnsi="Titillium"/>
+                <w:b/>
+                <w:bCs/>
+              </w:rPr>
+              <w:t>const</w:t>
+            </w:r>
+          </w:p>
+        </w:tc>
+        <w:tc>
+          <w:tcPr>
+            <w:tcW w:w="2025" w:type="dxa"/>
+            <w:tcBorders>
+              <w:top w:val="single" w:sz="4" w:space="0" w:color="auto"/>
+              <w:left w:val="single" w:sz="4" w:space="0" w:color="auto"/>
+              <w:bottom w:val="single" w:sz="4" w:space="0" w:color="auto"/>
+              <w:right w:val="single" w:sz="4" w:space="0" w:color="auto"/>
+            </w:tcBorders>
+            <w:shd w:val="clear" w:color="auto" w:fill="auto"/>
+            <w:vAlign w:val="center"/>
+          </w:tcPr>
+          <w:p>
+            <w:pPr>
+              <w:tabs>
+                <w:tab w:val="left" w:pos="2835"/>
+              </w:tabs>
+              <w:spacing w:after="0" w:line="240" w:lineRule="auto"/>
+              <w:ind w:firstLine="0"/>
+              <w:jc w:val="center"/>
+              <w:rPr>
+                <w:rFonts w:ascii="Titillium" w:eastAsia="Calibri" w:hAnsi="Titillium"/>
+              </w:rPr>
+            </w:pPr>
+            <w:r>
+              <w:rPr>
+                <w:rFonts w:ascii="Calibri" w:hAnsi="Calibri" w:cs="Calibri"/>
+                <w:color w:val="000000"/>
+              </w:rPr>
+              <w:t>4401,34</w:t>
+            </w:r>
+          </w:p>
+        </w:tc>
+        <w:tc>
+          <w:tcPr>
+            <w:tcW w:w="2228" w:type="dxa"/>
+            <w:tcBorders>
+              <w:top w:val="single" w:sz="4" w:space="0" w:color="auto"/>
+              <w:left w:val="single" w:sz="4" w:space="0" w:color="auto"/>
+              <w:bottom w:val="single" w:sz="4" w:space="0" w:color="auto"/>
+              <w:right w:val="single" w:sz="4" w:space="0" w:color="auto"/>
+            </w:tcBorders>
+            <w:shd w:val="clear" w:color="auto" w:fill="auto"/>
+            <w:vAlign w:val="center"/>
+          </w:tcPr>
+          <w:p>
+            <w:pPr>
+              <w:tabs>
+                <w:tab w:val="left" w:pos="2835"/>
+              </w:tabs>
+              <w:spacing w:after="0" w:line="240" w:lineRule="auto"/>
+              <w:ind w:firstLine="0"/>
+              <w:jc w:val="center"/>
+              <w:rPr>
+                <w:rFonts w:ascii="Titillium" w:eastAsia="Calibri" w:hAnsi="Titillium"/>
+              </w:rPr>
+            </w:pPr>
+            <w:r>
+              <w:rPr>
+                <w:rFonts w:ascii="Calibri" w:hAnsi="Calibri" w:cs="Calibri"/>
+                <w:color w:val="000000"/>
+              </w:rPr>
+              <w:t>239,435</w:t>
+            </w:r>
+          </w:p>
+        </w:tc>
+        <w:tc>
+          <w:tcPr>
+            <w:tcW w:w="1823" w:type="dxa"/>
+            <w:tcBorders>
+              <w:top w:val="single" w:sz="4" w:space="0" w:color="auto"/>
+              <w:left w:val="single" w:sz="4" w:space="0" w:color="auto"/>
+              <w:bottom w:val="single" w:sz="4" w:space="0" w:color="auto"/>
+              <w:right w:val="single" w:sz="4" w:space="0" w:color="auto"/>
+            </w:tcBorders>
+            <w:shd w:val="clear" w:color="auto" w:fill="auto"/>
+            <w:vAlign w:val="center"/>
+          </w:tcPr>
+          <w:p>
+            <w:pPr>
+              <w:tabs>
+                <w:tab w:val="left" w:pos="2835"/>
+              </w:tabs>
+              <w:spacing w:after="0" w:line="240" w:lineRule="auto"/>
+              <w:ind w:firstLine="0"/>
+              <w:jc w:val="center"/>
+              <w:rPr>
+                <w:rFonts w:ascii="Titillium" w:eastAsia="Calibri" w:hAnsi="Titillium"/>
+              </w:rPr>
+            </w:pPr>
+            <w:r>
+              <w:rPr>
+                <w:rFonts w:ascii="Calibri" w:hAnsi="Calibri" w:cs="Calibri"/>
+                <w:color w:val="000000"/>
+              </w:rPr>
+              <w:t>18,38</w:t>
+            </w:r>
+          </w:p>
+        </w:tc>
+        <w:tc>
+          <w:tcPr>
+            <w:tcW w:w="2026" w:type="dxa"/>
+            <w:tcBorders>
+              <w:top w:val="single" w:sz="4" w:space="0" w:color="auto"/>
+              <w:left w:val="single" w:sz="4" w:space="0" w:color="auto"/>
+              <w:bottom w:val="single" w:sz="4" w:space="0" w:color="auto"/>
+              <w:right w:val="single" w:sz="4" w:space="0" w:color="auto"/>
+            </w:tcBorders>
+            <w:shd w:val="clear" w:color="auto" w:fill="auto"/>
+            <w:vAlign w:val="center"/>
+          </w:tcPr>
+          <w:p>
+            <w:pPr>
+              <w:tabs>
+                <w:tab w:val="left" w:pos="2835"/>
+              </w:tabs>
+              <w:spacing w:after="0" w:line="240" w:lineRule="auto"/>
+              <w:ind w:firstLine="0"/>
+              <w:jc w:val="center"/>
+              <w:rPr>
+                <w:rFonts w:ascii="Titillium" w:eastAsia="Calibri" w:hAnsi="Titillium"/>
+              </w:rPr>
+            </w:pPr>
+            <w:r>
+              <w:rPr>
+                <w:rFonts w:ascii="Calibri" w:hAnsi="Calibri" w:cs="Calibri"/>
+                <w:color w:val="000000"/>
+              </w:rPr>
+              <w:t>4,38e-28</w:t>
+            </w:r>
+          </w:p>
+        </w:tc>
+      </w:tr>
+      <w:tr>
+        <w:trPr>
+          <w:trHeight w:val="360"/>
+        </w:trPr>
+        <w:tc>
+          <w:tcPr>
+            <w:tcW w:w="1701" w:type="dxa"/>
+            <w:vAlign w:val="center"/>
+          </w:tcPr>
+          <w:p>
+            <w:pPr>
+              <w:tabs>
+                <w:tab w:val="left" w:pos="2835"/>
+              </w:tabs>
+              <w:spacing w:after="0" w:line="240" w:lineRule="auto"/>
+              <w:ind w:firstLine="0"/>
+              <w:jc w:val="center"/>
+              <w:rPr>
+                <w:rFonts w:ascii="Titillium" w:eastAsia="Calibri" w:hAnsi="Titillium"/>
+                <w:b/>
+                <w:bCs/>
+              </w:rPr>
+            </w:pPr>
+            <w:r>
+              <w:rPr>
+                <w:rFonts w:ascii="Titillium" w:eastAsia="Calibri" w:hAnsi="Titillium"/>
+                <w:b/>
+                <w:bCs/>
+              </w:rPr>
+              <w:t>X2</w:t>
+            </w:r>
+          </w:p>
+        </w:tc>
+        <w:tc>
+          <w:tcPr>
+            <w:tcW w:w="2025" w:type="dxa"/>
+            <w:tcBorders>
+              <w:top w:val="single" w:sz="4" w:space="0" w:color="auto"/>
+              <w:left w:val="single" w:sz="4" w:space="0" w:color="auto"/>
+              <w:bottom w:val="single" w:sz="4" w:space="0" w:color="auto"/>
+              <w:right w:val="single" w:sz="4" w:space="0" w:color="auto"/>
+            </w:tcBorders>
+            <w:shd w:val="clear" w:color="auto" w:fill="auto"/>
+            <w:vAlign w:val="center"/>
+          </w:tcPr>
+          <w:p>
+            <w:pPr>
+              <w:tabs>
+                <w:tab w:val="left" w:pos="2835"/>
+              </w:tabs>
+              <w:spacing w:after="0" w:line="240" w:lineRule="auto"/>
+              <w:ind w:firstLine="0"/>
+              <w:jc w:val="center"/>
+              <w:rPr>
+                <w:rFonts w:ascii="Titillium" w:eastAsia="Calibri" w:hAnsi="Titillium"/>
+              </w:rPr>
+            </w:pPr>
+            <w:r>
+              <w:rPr>
+                <w:rFonts w:ascii="Calibri" w:hAnsi="Calibri" w:cs="Calibri"/>
+                <w:color w:val="000000"/>
+              </w:rPr>
+              <w:t>21,9976</w:t>
+            </w:r>
+          </w:p>
+        </w:tc>
+        <w:tc>
+          <w:tcPr>
+            <w:tcW w:w="2228" w:type="dxa"/>
+            <w:tcBorders>
+              <w:top w:val="single" w:sz="4" w:space="0" w:color="auto"/>
+              <w:left w:val="single" w:sz="4" w:space="0" w:color="auto"/>
+              <w:bottom w:val="single" w:sz="4" w:space="0" w:color="auto"/>
+              <w:right w:val="single" w:sz="4" w:space="0" w:color="auto"/>
+            </w:tcBorders>
+            <w:shd w:val="clear" w:color="auto" w:fill="auto"/>
+            <w:vAlign w:val="center"/>
+          </w:tcPr>
+          <w:p>
+            <w:pPr>
+              <w:tabs>
+                <w:tab w:val="left" w:pos="2835"/>
+              </w:tabs>
+              <w:spacing w:after="0" w:line="240" w:lineRule="auto"/>
+              <w:ind w:firstLine="0"/>
+              <w:jc w:val="center"/>
+              <w:rPr>
+                <w:rFonts w:ascii="Titillium" w:eastAsia="Calibri" w:hAnsi="Titillium"/>
+              </w:rPr>
+            </w:pPr>
+            <w:r>
+              <w:rPr>
+                <w:rFonts w:ascii="Calibri" w:hAnsi="Calibri" w:cs="Calibri"/>
+                <w:color w:val="000000"/>
+              </w:rPr>
+              <w:t>7,18116</w:t>
+            </w:r>
+          </w:p>
+        </w:tc>
+        <w:tc>
+          <w:tcPr>
+            <w:tcW w:w="1823" w:type="dxa"/>
+            <w:tcBorders>
+              <w:top w:val="single" w:sz="4" w:space="0" w:color="auto"/>
+              <w:left w:val="single" w:sz="4" w:space="0" w:color="auto"/>
+              <w:bottom w:val="single" w:sz="4" w:space="0" w:color="auto"/>
+              <w:right w:val="single" w:sz="4" w:space="0" w:color="auto"/>
+            </w:tcBorders>
+            <w:shd w:val="clear" w:color="auto" w:fill="auto"/>
+            <w:vAlign w:val="center"/>
+          </w:tcPr>
+          <w:p>
+            <w:pPr>
+              <w:tabs>
+                <w:tab w:val="left" w:pos="2835"/>
+              </w:tabs>
+              <w:spacing w:after="0" w:line="240" w:lineRule="auto"/>
+              <w:ind w:firstLine="0"/>
+              <w:jc w:val="center"/>
+              <w:rPr>
+                <w:rFonts w:ascii="Titillium" w:eastAsia="Calibri" w:hAnsi="Titillium"/>
+              </w:rPr>
+            </w:pPr>
+            <w:r>
+              <w:rPr>
+                <w:rFonts w:ascii="Calibri" w:hAnsi="Calibri" w:cs="Calibri"/>
+                <w:color w:val="000000"/>
+              </w:rPr>
+              <w:t>3,063</w:t>
+            </w:r>
+          </w:p>
+        </w:tc>
+        <w:tc>
+          <w:tcPr>
+            <w:tcW w:w="2026" w:type="dxa"/>
+            <w:tcBorders>
+              <w:top w:val="single" w:sz="4" w:space="0" w:color="auto"/>
+              <w:left w:val="single" w:sz="4" w:space="0" w:color="auto"/>
+              <w:bottom w:val="single" w:sz="4" w:space="0" w:color="auto"/>
+              <w:right w:val="single" w:sz="4" w:space="0" w:color="auto"/>
+            </w:tcBorders>
+            <w:shd w:val="clear" w:color="auto" w:fill="auto"/>
+            <w:vAlign w:val="center"/>
+          </w:tcPr>
+          <w:p>
+            <w:pPr>
+              <w:tabs>
+                <w:tab w:val="left" w:pos="2835"/>
+              </w:tabs>
+              <w:spacing w:after="0" w:line="240" w:lineRule="auto"/>
+              <w:ind w:firstLine="0"/>
+              <w:jc w:val="center"/>
+              <w:rPr>
+                <w:rFonts w:ascii="Titillium" w:eastAsia="Calibri" w:hAnsi="Titillium"/>
+              </w:rPr>
+            </w:pPr>
+            <w:r>
+              <w:rPr>
+                <w:rFonts w:ascii="Calibri" w:hAnsi="Calibri" w:cs="Calibri"/>
+                <w:color w:val="000000"/>
+              </w:rPr>
+              <w:t>0,0031</w:t>
+            </w:r>
+          </w:p>
+        </w:tc>
+      </w:tr>
+      <w:tr>
+        <w:trPr>
+          <w:trHeight w:val="366"/>
+        </w:trPr>
+        <w:tc>
+          <w:tcPr>
+            <w:tcW w:w="1701" w:type="dxa"/>
+            <w:vAlign w:val="center"/>
+          </w:tcPr>
+          <w:p>
+            <w:pPr>
+              <w:tabs>
+                <w:tab w:val="left" w:pos="2835"/>
+              </w:tabs>
+              <w:spacing w:after="0" w:line="240" w:lineRule="auto"/>
+              <w:ind w:firstLine="0"/>
+              <w:jc w:val="center"/>
+              <w:rPr>
+                <w:rFonts w:ascii="Titillium" w:eastAsia="Calibri" w:hAnsi="Titillium"/>
+                <w:b/>
+                <w:bCs/>
+              </w:rPr>
+            </w:pPr>
+            <w:r>
+              <w:rPr>
+                <w:rFonts w:ascii="Titillium" w:eastAsia="Calibri" w:hAnsi="Titillium"/>
+                <w:b/>
+                <w:bCs/>
+              </w:rPr>
+              <w:t>X3</w:t>
+            </w:r>
+          </w:p>
+        </w:tc>
+        <w:tc>
+          <w:tcPr>
+            <w:tcW w:w="2025" w:type="dxa"/>
+            <w:tcBorders>
+              <w:top w:val="single" w:sz="4" w:space="0" w:color="auto"/>
+              <w:left w:val="single" w:sz="4" w:space="0" w:color="auto"/>
+              <w:bottom w:val="single" w:sz="4" w:space="0" w:color="auto"/>
+              <w:right w:val="single" w:sz="4" w:space="0" w:color="auto"/>
+            </w:tcBorders>
+            <w:shd w:val="clear" w:color="auto" w:fill="auto"/>
+            <w:vAlign w:val="center"/>
+          </w:tcPr>
+          <w:p>
+            <w:pPr>
+              <w:tabs>
+                <w:tab w:val="left" w:pos="2835"/>
+              </w:tabs>
+              <w:spacing w:after="0" w:line="240" w:lineRule="auto"/>
+              <w:ind w:firstLine="0"/>
+              <w:jc w:val="center"/>
+              <w:rPr>
+                <w:rFonts w:ascii="Titillium" w:eastAsia="Calibri" w:hAnsi="Titillium"/>
+              </w:rPr>
+            </w:pPr>
+            <w:r>
+              <w:rPr>
+                <w:rFonts w:ascii="Calibri" w:hAnsi="Calibri" w:cs="Calibri"/>
+                <w:color w:val="000000"/>
+              </w:rPr>
+              <w:t>0,114623</w:t>
+            </w:r>
+          </w:p>
+        </w:tc>
+        <w:tc>
+          <w:tcPr>
+            <w:tcW w:w="2228" w:type="dxa"/>
+            <w:tcBorders>
+              <w:top w:val="single" w:sz="4" w:space="0" w:color="auto"/>
+              <w:left w:val="single" w:sz="4" w:space="0" w:color="auto"/>
+              <w:bottom w:val="single" w:sz="4" w:space="0" w:color="auto"/>
+              <w:right w:val="single" w:sz="4" w:space="0" w:color="auto"/>
+            </w:tcBorders>
+            <w:shd w:val="clear" w:color="auto" w:fill="auto"/>
+            <w:vAlign w:val="center"/>
+          </w:tcPr>
+          <w:p>
+            <w:pPr>
+              <w:tabs>
+                <w:tab w:val="left" w:pos="2835"/>
+              </w:tabs>
+              <w:spacing w:after="0" w:line="240" w:lineRule="auto"/>
+              <w:ind w:firstLine="0"/>
+              <w:jc w:val="center"/>
+              <w:rPr>
+                <w:rFonts w:ascii="Titillium" w:eastAsia="Calibri" w:hAnsi="Titillium"/>
+              </w:rPr>
+            </w:pPr>
+            <w:r>
+              <w:rPr>
+                <w:rFonts w:ascii="Calibri" w:hAnsi="Calibri" w:cs="Calibri"/>
+                <w:color w:val="000000"/>
+              </w:rPr>
+              <w:t>0,018267</w:t>
+            </w:r>
+          </w:p>
+        </w:tc>
+        <w:tc>
+          <w:tcPr>
+            <w:tcW w:w="1823" w:type="dxa"/>
+            <w:tcBorders>
+              <w:top w:val="single" w:sz="4" w:space="0" w:color="auto"/>
+              <w:left w:val="single" w:sz="4" w:space="0" w:color="auto"/>
+              <w:bottom w:val="single" w:sz="4" w:space="0" w:color="auto"/>
+              <w:right w:val="single" w:sz="4" w:space="0" w:color="auto"/>
+            </w:tcBorders>
+            <w:shd w:val="clear" w:color="auto" w:fill="auto"/>
+            <w:vAlign w:val="center"/>
+          </w:tcPr>
+          <w:p>
+            <w:pPr>
+              <w:tabs>
+                <w:tab w:val="left" w:pos="2835"/>
+              </w:tabs>
+              <w:spacing w:after="0" w:line="240" w:lineRule="auto"/>
+              <w:ind w:firstLine="0"/>
+              <w:jc w:val="center"/>
+              <w:rPr>
+                <w:rFonts w:ascii="Titillium" w:eastAsia="Calibri" w:hAnsi="Titillium"/>
+              </w:rPr>
+            </w:pPr>
+            <w:r>
+              <w:rPr>
+                <w:rFonts w:ascii="Calibri" w:hAnsi="Calibri" w:cs="Calibri"/>
+                <w:color w:val="000000"/>
+              </w:rPr>
+              <w:t>6,275</w:t>
+            </w:r>
+          </w:p>
+        </w:tc>
+        <w:tc>
+          <w:tcPr>
+            <w:tcW w:w="2026" w:type="dxa"/>
+            <w:tcBorders>
+              <w:top w:val="single" w:sz="4" w:space="0" w:color="auto"/>
+              <w:left w:val="single" w:sz="4" w:space="0" w:color="auto"/>
+              <w:bottom w:val="single" w:sz="4" w:space="0" w:color="auto"/>
+              <w:right w:val="single" w:sz="4" w:space="0" w:color="auto"/>
+            </w:tcBorders>
+            <w:shd w:val="clear" w:color="auto" w:fill="auto"/>
+            <w:vAlign w:val="center"/>
+          </w:tcPr>
+          <w:p>
+            <w:pPr>
+              <w:tabs>
+                <w:tab w:val="left" w:pos="2835"/>
+              </w:tabs>
+              <w:spacing w:after="0" w:line="240" w:lineRule="auto"/>
+              <w:ind w:firstLine="0"/>
+              <w:jc w:val="center"/>
+              <w:rPr>
+                <w:rFonts w:ascii="Titillium" w:eastAsia="Calibri" w:hAnsi="Titillium"/>
+              </w:rPr>
+            </w:pPr>
+            <w:r>
+              <w:rPr>
+                <w:rFonts w:ascii="Calibri" w:hAnsi="Calibri" w:cs="Calibri"/>
+                <w:color w:val="000000"/>
+              </w:rPr>
+              <w:t>2,79e-08</w:t>
+            </w:r>
+          </w:p>
+        </w:tc>
+      </w:tr>
+      <w:tr>
+        <w:trPr>
+          <w:trHeight w:val="396"/>
+        </w:trPr>
+        <w:tc>
+          <w:tcPr>
+            <w:tcW w:w="1701" w:type="dxa"/>
+            <w:vAlign w:val="center"/>
+          </w:tcPr>
+          <w:p>
+            <w:pPr>
+              <w:tabs>
+                <w:tab w:val="left" w:pos="2835"/>
+              </w:tabs>
+              <w:spacing w:after="0" w:line="240" w:lineRule="auto"/>
+              <w:ind w:firstLine="0"/>
+              <w:jc w:val="center"/>
+              <w:rPr>
+                <w:rFonts w:ascii="Titillium" w:eastAsia="Calibri" w:hAnsi="Titillium"/>
+                <w:b/>
+                <w:bCs/>
+              </w:rPr>
+            </w:pPr>
+            <w:r>
+              <w:rPr>
+                <w:rFonts w:ascii="Titillium" w:eastAsia="Calibri" w:hAnsi="Titillium"/>
+                <w:b/>
+                <w:bCs/>
+              </w:rPr>
+              <w:t>X5</w:t>
+            </w:r>
+          </w:p>
+        </w:tc>
+        <w:tc>
+          <w:tcPr>
+            <w:tcW w:w="2025" w:type="dxa"/>
+            <w:tcBorders>
+              <w:top w:val="single" w:sz="4" w:space="0" w:color="auto"/>
+              <w:left w:val="single" w:sz="4" w:space="0" w:color="auto"/>
+              <w:bottom w:val="single" w:sz="4" w:space="0" w:color="auto"/>
+              <w:right w:val="single" w:sz="4" w:space="0" w:color="auto"/>
+            </w:tcBorders>
+            <w:shd w:val="clear" w:color="auto" w:fill="auto"/>
+            <w:vAlign w:val="center"/>
+          </w:tcPr>
+          <w:p>
+            <w:pPr>
+              <w:tabs>
+                <w:tab w:val="left" w:pos="2835"/>
+              </w:tabs>
+              <w:spacing w:after="0" w:line="240" w:lineRule="auto"/>
+              <w:ind w:firstLine="0"/>
+              <w:jc w:val="center"/>
+              <w:rPr>
+                <w:rFonts w:ascii="Titillium" w:eastAsia="Calibri" w:hAnsi="Titillium"/>
+              </w:rPr>
+            </w:pPr>
+            <w:r>
+              <w:rPr>
+                <w:rFonts w:ascii="Calibri" w:hAnsi="Calibri" w:cs="Calibri"/>
+                <w:color w:val="000000"/>
+              </w:rPr>
+              <w:t>2,56776</w:t>
+            </w:r>
+          </w:p>
+        </w:tc>
+        <w:tc>
+          <w:tcPr>
+            <w:tcW w:w="2228" w:type="dxa"/>
+            <w:tcBorders>
+              <w:top w:val="single" w:sz="4" w:space="0" w:color="auto"/>
+              <w:left w:val="single" w:sz="4" w:space="0" w:color="auto"/>
+              <w:bottom w:val="single" w:sz="4" w:space="0" w:color="auto"/>
+              <w:right w:val="single" w:sz="4" w:space="0" w:color="auto"/>
+            </w:tcBorders>
+            <w:shd w:val="clear" w:color="auto" w:fill="auto"/>
+            <w:vAlign w:val="center"/>
+          </w:tcPr>
+          <w:p>
+            <w:pPr>
+              <w:tabs>
+                <w:tab w:val="left" w:pos="2835"/>
+              </w:tabs>
+              <w:spacing w:after="0" w:line="240" w:lineRule="auto"/>
+              <w:ind w:firstLine="0"/>
+              <w:jc w:val="center"/>
+              <w:rPr>
+                <w:rFonts w:ascii="Titillium" w:eastAsia="Calibri" w:hAnsi="Titillium"/>
+              </w:rPr>
+            </w:pPr>
+            <w:r>
+              <w:rPr>
+                <w:rFonts w:ascii="Calibri" w:hAnsi="Calibri" w:cs="Calibri"/>
+                <w:color w:val="000000"/>
+              </w:rPr>
+              <w:t>0,544519</w:t>
+            </w:r>
+          </w:p>
+        </w:tc>
+        <w:tc>
+          <w:tcPr>
+            <w:tcW w:w="1823" w:type="dxa"/>
+            <w:tcBorders>
+              <w:top w:val="single" w:sz="4" w:space="0" w:color="auto"/>
+              <w:left w:val="single" w:sz="4" w:space="0" w:color="auto"/>
+              <w:bottom w:val="single" w:sz="4" w:space="0" w:color="auto"/>
+              <w:right w:val="single" w:sz="4" w:space="0" w:color="auto"/>
+            </w:tcBorders>
+            <w:shd w:val="clear" w:color="auto" w:fill="auto"/>
+            <w:vAlign w:val="center"/>
+          </w:tcPr>
+          <w:p>
+            <w:pPr>
+              <w:tabs>
+                <w:tab w:val="left" w:pos="2835"/>
+              </w:tabs>
+              <w:spacing w:after="0" w:line="240" w:lineRule="auto"/>
+              <w:ind w:firstLine="0"/>
+              <w:jc w:val="center"/>
+              <w:rPr>
+                <w:rFonts w:ascii="Titillium" w:eastAsia="Calibri" w:hAnsi="Titillium"/>
+              </w:rPr>
+            </w:pPr>
+            <w:r>
+              <w:rPr>
+                <w:rFonts w:ascii="Calibri" w:hAnsi="Calibri" w:cs="Calibri"/>
+                <w:color w:val="000000"/>
+              </w:rPr>
+              <w:t>4,716</w:t>
+            </w:r>
+          </w:p>
+        </w:tc>
+        <w:tc>
+          <w:tcPr>
+            <w:tcW w:w="2026" w:type="dxa"/>
+            <w:tcBorders>
+              <w:top w:val="single" w:sz="4" w:space="0" w:color="auto"/>
+              <w:left w:val="single" w:sz="4" w:space="0" w:color="auto"/>
+              <w:bottom w:val="single" w:sz="4" w:space="0" w:color="auto"/>
+              <w:right w:val="single" w:sz="4" w:space="0" w:color="auto"/>
+            </w:tcBorders>
+            <w:shd w:val="clear" w:color="auto" w:fill="auto"/>
+            <w:vAlign w:val="center"/>
+          </w:tcPr>
+          <w:p>
+            <w:pPr>
+              <w:tabs>
+                <w:tab w:val="left" w:pos="2835"/>
+              </w:tabs>
+              <w:spacing w:after="0" w:line="240" w:lineRule="auto"/>
+              <w:ind w:firstLine="0"/>
+              <w:jc w:val="center"/>
+              <w:rPr>
+                <w:rFonts w:ascii="Titillium" w:eastAsia="Calibri" w:hAnsi="Titillium"/>
+              </w:rPr>
+            </w:pPr>
+            <w:r>
+              <w:rPr>
+                <w:rFonts w:ascii="Calibri" w:hAnsi="Calibri" w:cs="Calibri"/>
+                <w:color w:val="000000"/>
+              </w:rPr>
+              <w:t>1,24e-05</w:t>
+            </w:r>
+          </w:p>
+        </w:tc>
+      </w:tr>
+      <w:tr>
+        <w:trPr>
+          <w:trHeight w:val="412"/>
+        </w:trPr>
+        <w:tc>
+          <w:tcPr>
+            <w:tcW w:w="1701" w:type="dxa"/>
+            <w:vAlign w:val="center"/>
+          </w:tcPr>
+          <w:p>
+            <w:pPr>
+              <w:tabs>
+                <w:tab w:val="left" w:pos="2835"/>
+              </w:tabs>
+              <w:spacing w:after="0" w:line="240" w:lineRule="auto"/>
+              <w:ind w:firstLine="0"/>
+              <w:jc w:val="center"/>
+              <w:rPr>
+                <w:rFonts w:ascii="Titillium" w:eastAsia="Calibri" w:hAnsi="Titillium"/>
+                <w:b/>
+                <w:bCs/>
+              </w:rPr>
+            </w:pPr>
+            <w:r>
+              <w:rPr>
+                <w:rFonts w:ascii="Titillium" w:eastAsia="Calibri" w:hAnsi="Titillium"/>
+                <w:b/>
+                <w:bCs/>
+              </w:rPr>
+              <w:t>X6</w:t>
+            </w:r>
+          </w:p>
+        </w:tc>
+        <w:tc>
+          <w:tcPr>
+            <w:tcW w:w="2025" w:type="dxa"/>
+            <w:tcBorders>
+              <w:top w:val="single" w:sz="4" w:space="0" w:color="auto"/>
+              <w:left w:val="single" w:sz="4" w:space="0" w:color="auto"/>
+              <w:bottom w:val="single" w:sz="4" w:space="0" w:color="auto"/>
+              <w:right w:val="single" w:sz="4" w:space="0" w:color="auto"/>
+            </w:tcBorders>
+            <w:shd w:val="clear" w:color="auto" w:fill="auto"/>
+            <w:vAlign w:val="center"/>
+          </w:tcPr>
+          <w:p>
+            <w:pPr>
+              <w:tabs>
+                <w:tab w:val="left" w:pos="2835"/>
+              </w:tabs>
+              <w:spacing w:after="0" w:line="240" w:lineRule="auto"/>
+              <w:ind w:firstLine="0"/>
+              <w:jc w:val="center"/>
+              <w:rPr>
+                <w:rFonts w:ascii="Titillium" w:eastAsia="Calibri" w:hAnsi="Titillium"/>
+              </w:rPr>
+            </w:pPr>
+            <w:r>
+              <w:rPr>
+                <w:rFonts w:ascii="Calibri" w:hAnsi="Calibri" w:cs="Calibri"/>
+                <w:color w:val="000000"/>
+              </w:rPr>
+              <w:t>−19,2915</w:t>
+            </w:r>
+          </w:p>
+        </w:tc>
+        <w:tc>
+          <w:tcPr>
+            <w:tcW w:w="2228" w:type="dxa"/>
+            <w:tcBorders>
+              <w:top w:val="single" w:sz="4" w:space="0" w:color="auto"/>
+              <w:left w:val="single" w:sz="4" w:space="0" w:color="auto"/>
+              <w:bottom w:val="single" w:sz="4" w:space="0" w:color="auto"/>
+              <w:right w:val="single" w:sz="4" w:space="0" w:color="auto"/>
+            </w:tcBorders>
+            <w:shd w:val="clear" w:color="auto" w:fill="auto"/>
+            <w:vAlign w:val="center"/>
+          </w:tcPr>
+          <w:p>
+            <w:pPr>
+              <w:tabs>
+                <w:tab w:val="left" w:pos="2835"/>
+              </w:tabs>
+              <w:spacing w:after="0" w:line="240" w:lineRule="auto"/>
+              <w:ind w:firstLine="0"/>
+              <w:jc w:val="center"/>
+              <w:rPr>
+                <w:rFonts w:ascii="Titillium" w:eastAsia="Calibri" w:hAnsi="Titillium"/>
+              </w:rPr>
+            </w:pPr>
+            <w:r>
+              <w:rPr>
+                <w:rFonts w:ascii="Calibri" w:hAnsi="Calibri" w:cs="Calibri"/>
+                <w:color w:val="000000"/>
+              </w:rPr>
+              <w:t>16,7792</w:t>
+            </w:r>
+          </w:p>
+        </w:tc>
+        <w:tc>
+          <w:tcPr>
+            <w:tcW w:w="1823" w:type="dxa"/>
+            <w:tcBorders>
+              <w:top w:val="single" w:sz="4" w:space="0" w:color="auto"/>
+              <w:left w:val="single" w:sz="4" w:space="0" w:color="auto"/>
+              <w:bottom w:val="single" w:sz="4" w:space="0" w:color="auto"/>
+              <w:right w:val="single" w:sz="4" w:space="0" w:color="auto"/>
+            </w:tcBorders>
+            <w:shd w:val="clear" w:color="auto" w:fill="auto"/>
+            <w:vAlign w:val="center"/>
+          </w:tcPr>
+          <w:p>
+            <w:pPr>
+              <w:tabs>
+                <w:tab w:val="left" w:pos="2835"/>
+              </w:tabs>
+              <w:spacing w:after="0" w:line="240" w:lineRule="auto"/>
+              <w:ind w:firstLine="0"/>
+              <w:jc w:val="center"/>
+              <w:rPr>
+                <w:rFonts w:ascii="Titillium" w:eastAsia="Calibri" w:hAnsi="Titillium"/>
+              </w:rPr>
+            </w:pPr>
+            <w:r>
+              <w:rPr>
+                <w:rFonts w:ascii="Calibri" w:hAnsi="Calibri" w:cs="Calibri"/>
+                <w:color w:val="000000"/>
+              </w:rPr>
+              <w:t>−1,150</w:t>
+            </w:r>
+          </w:p>
+        </w:tc>
+        <w:tc>
+          <w:tcPr>
+            <w:tcW w:w="2026" w:type="dxa"/>
+            <w:tcBorders>
+              <w:top w:val="single" w:sz="4" w:space="0" w:color="auto"/>
+              <w:left w:val="single" w:sz="4" w:space="0" w:color="auto"/>
+              <w:bottom w:val="single" w:sz="4" w:space="0" w:color="auto"/>
+              <w:right w:val="single" w:sz="4" w:space="0" w:color="auto"/>
+            </w:tcBorders>
+            <w:shd w:val="clear" w:color="auto" w:fill="auto"/>
+            <w:vAlign w:val="center"/>
+          </w:tcPr>
+          <w:p>
+            <w:pPr>
+              <w:tabs>
+                <w:tab w:val="left" w:pos="2835"/>
+              </w:tabs>
+              <w:spacing w:after="0" w:line="240" w:lineRule="auto"/>
+              <w:ind w:firstLine="0"/>
+              <w:jc w:val="center"/>
+              <w:rPr>
+                <w:rFonts w:ascii="Titillium" w:eastAsia="Calibri" w:hAnsi="Titillium"/>
+              </w:rPr>
+            </w:pPr>
+            <w:r>
+              <w:rPr>
+                <w:rFonts w:ascii="Calibri" w:hAnsi="Calibri" w:cs="Calibri"/>
+                <w:color w:val="000000"/>
+              </w:rPr>
+              <w:t>0,2543</w:t>
+            </w:r>
+          </w:p>
+        </w:tc>
+      </w:tr>
+    </w:tbl>
+    <w:p/>
     <w:sectPr>
-      <w:headerReference w:type="default" r:id="rId11"/>
-      <w:footerReference w:type="default" r:id="rId12"/>
-      <w:footerReference w:type="first" r:id="rId13"/>
+      <w:headerReference w:type="default" r:id="rId12"/>
+      <w:footerReference w:type="default" r:id="rId13"/>
+      <w:footerReference w:type="first" r:id="rId14"/>
       <w:pgSz w:w="11906" w:h="16838"/>
       <w:pgMar w:top="1417" w:right="1417" w:bottom="1417" w:left="1417" w:header="708" w:footer="142" w:gutter="0"/>
       <w:pgNumType w:start="0"/>
@@ -5929,6 +8125,100 @@
       </w:r>
     </w:p>
   </w:footnote>
+  <w:footnote w:id="3">
+    <w:p>
+      <w:pPr>
+        <w:pStyle w:val="Bezodstpw"/>
+      </w:pPr>
+      <w:r>
+        <w:rPr>
+          <w:rStyle w:val="Odwoanieprzypisudolnego"/>
+        </w:rPr>
+        <w:footnoteRef/>
+      </w:r>
+      <w:r>
+        <w:t xml:space="preserve"> </w:t>
+      </w:r>
+      <w:r>
+        <w:t xml:space="preserve"> </w:t>
+      </w:r>
+      <w:r>
+        <w:t>Douglas C. Montgomery, Elizabeth A. Peck</w:t>
+      </w:r>
+      <w:r>
+        <w:t>,</w:t>
+      </w:r>
+      <w:r>
+        <w:t xml:space="preserve"> G. Geoffrey Vining, </w:t>
+      </w:r>
+      <w:proofErr w:type="spellStart"/>
+      <w:r>
+        <w:rPr>
+          <w:i/>
+          <w:iCs/>
+        </w:rPr>
+        <w:t>Introduction</w:t>
+      </w:r>
+      <w:proofErr w:type="spellEnd"/>
+      <w:r>
+        <w:rPr>
+          <w:i/>
+          <w:iCs/>
+        </w:rPr>
+        <w:t xml:space="preserve"> to </w:t>
+      </w:r>
+      <w:proofErr w:type="spellStart"/>
+      <w:r>
+        <w:rPr>
+          <w:i/>
+          <w:iCs/>
+        </w:rPr>
+        <w:t>Linear</w:t>
+      </w:r>
+      <w:proofErr w:type="spellEnd"/>
+      <w:r>
+        <w:rPr>
+          <w:i/>
+          <w:iCs/>
+        </w:rPr>
+        <w:t xml:space="preserve"> </w:t>
+      </w:r>
+      <w:proofErr w:type="spellStart"/>
+      <w:r>
+        <w:rPr>
+          <w:i/>
+          <w:iCs/>
+        </w:rPr>
+        <w:t>Regression</w:t>
+      </w:r>
+      <w:proofErr w:type="spellEnd"/>
+      <w:r>
+        <w:rPr>
+          <w:i/>
+          <w:iCs/>
+        </w:rPr>
+        <w:t xml:space="preserve"> Analysis 5th Edition</w:t>
+      </w:r>
+      <w:r>
+        <w:t xml:space="preserve">, </w:t>
+      </w:r>
+      <w:r>
+        <w:t>New Jersey</w:t>
+      </w:r>
+      <w:r>
+        <w:t xml:space="preserve"> </w:t>
+      </w:r>
+      <w:r>
+        <w:t>2012</w:t>
+      </w:r>
+      <w:r>
+        <w:t>, s.</w:t>
+      </w:r>
+      <w:r>
+        <w:t>15</w:t>
+      </w:r>
+    </w:p>
+  </w:footnote>
 </w:footnotes>
 </file>
 
@@ -8531,6 +10821,119 @@
     </w:lvl>
   </w:abstractNum>
   <w:abstractNum w:abstractNumId="25" w15:restartNumberingAfterBreak="0">
+    <w:nsid w:val="4E072110"/>
+    <w:multiLevelType w:val="hybridMultilevel"/>
+    <w:tmpl w:val="531CE464"/>
+    <w:lvl w:ilvl="0" w:tplc="04150001">
+      <w:start w:val="1"/>
+      <w:numFmt w:val="bullet"/>
+      <w:lvlText w:val=""/>
+      <w:lvlJc w:val="left"/>
+      <w:pPr>
+        <w:ind w:left="1429" w:hanging="360"/>
+      </w:pPr>
+      <w:rPr>
+        <w:rFonts w:ascii="Symbol" w:hAnsi="Symbol" w:hint="default"/>
+      </w:rPr>
+    </w:lvl>
+    <w:lvl w:ilvl="1" w:tplc="04150003" w:tentative="1">
+      <w:start w:val="1"/>
+      <w:numFmt w:val="bullet"/>
+      <w:lvlText w:val="o"/>
+      <w:lvlJc w:val="left"/>
+      <w:pPr>
+        <w:ind w:left="2149" w:hanging="360"/>
+      </w:pPr>
+      <w:rPr>
+        <w:rFonts w:ascii="Courier New" w:hAnsi="Courier New" w:cs="Courier New" w:hint="default"/>
+      </w:rPr>
+    </w:lvl>
+    <w:lvl w:ilvl="2" w:tplc="04150005" w:tentative="1">
+      <w:start w:val="1"/>
+      <w:numFmt w:val="bullet"/>
+      <w:lvlText w:val=""/>
+      <w:lvlJc w:val="left"/>
+      <w:pPr>
+        <w:ind w:left="2869" w:hanging="360"/>
+      </w:pPr>
+      <w:rPr>
+        <w:rFonts w:ascii="Wingdings" w:hAnsi="Wingdings" w:hint="default"/>
+      </w:rPr>
+    </w:lvl>
+    <w:lvl w:ilvl="3" w:tplc="04150001" w:tentative="1">
+      <w:start w:val="1"/>
+      <w:numFmt w:val="bullet"/>
+      <w:lvlText w:val=""/>
+      <w:lvlJc w:val="left"/>
+      <w:pPr>
+        <w:ind w:left="3589" w:hanging="360"/>
+      </w:pPr>
+      <w:rPr>
+        <w:rFonts w:ascii="Symbol" w:hAnsi="Symbol" w:hint="default"/>
+      </w:rPr>
+    </w:lvl>
+    <w:lvl w:ilvl="4" w:tplc="04150003" w:tentative="1">
+      <w:start w:val="1"/>
+      <w:numFmt w:val="bullet"/>
+      <w:lvlText w:val="o"/>
+      <w:lvlJc w:val="left"/>
+      <w:pPr>
+        <w:ind w:left="4309" w:hanging="360"/>
+      </w:pPr>
+      <w:rPr>
+        <w:rFonts w:ascii="Courier New" w:hAnsi="Courier New" w:cs="Courier New" w:hint="default"/>
+      </w:rPr>
+    </w:lvl>
+    <w:lvl w:ilvl="5" w:tplc="04150005" w:tentative="1">
+      <w:start w:val="1"/>
+      <w:numFmt w:val="bullet"/>
+      <w:lvlText w:val=""/>
+      <w:lvlJc w:val="left"/>
+      <w:pPr>
+        <w:ind w:left="5029" w:hanging="360"/>
+      </w:pPr>
+      <w:rPr>
+        <w:rFonts w:ascii="Wingdings" w:hAnsi="Wingdings" w:hint="default"/>
+      </w:rPr>
+    </w:lvl>
+    <w:lvl w:ilvl="6" w:tplc="04150001" w:tentative="1">
+      <w:start w:val="1"/>
+      <w:numFmt w:val="bullet"/>
+      <w:lvlText w:val=""/>
+      <w:lvlJc w:val="left"/>
+      <w:pPr>
+        <w:ind w:left="5749" w:hanging="360"/>
+      </w:pPr>
+      <w:rPr>
+        <w:rFonts w:ascii="Symbol" w:hAnsi="Symbol" w:hint="default"/>
+      </w:rPr>
+    </w:lvl>
+    <w:lvl w:ilvl="7" w:tplc="04150003" w:tentative="1">
+      <w:start w:val="1"/>
+      <w:numFmt w:val="bullet"/>
+      <w:lvlText w:val="o"/>
+      <w:lvlJc w:val="left"/>
+      <w:pPr>
+        <w:ind w:left="6469" w:hanging="360"/>
+      </w:pPr>
+      <w:rPr>
+        <w:rFonts w:ascii="Courier New" w:hAnsi="Courier New" w:cs="Courier New" w:hint="default"/>
+      </w:rPr>
+    </w:lvl>
+    <w:lvl w:ilvl="8" w:tplc="04150005" w:tentative="1">
+      <w:start w:val="1"/>
+      <w:numFmt w:val="bullet"/>
+      <w:lvlText w:val=""/>
+      <w:lvlJc w:val="left"/>
+      <w:pPr>
+        <w:ind w:left="7189" w:hanging="360"/>
+      </w:pPr>
+      <w:rPr>
+        <w:rFonts w:ascii="Wingdings" w:hAnsi="Wingdings" w:hint="default"/>
+      </w:rPr>
+    </w:lvl>
+  </w:abstractNum>
+  <w:abstractNum w:abstractNumId="26" w15:restartNumberingAfterBreak="0">
     <w:nsid w:val="5A5B2CAB"/>
     <w:multiLevelType w:val="hybridMultilevel"/>
     <w:tmpl w:val="A9B4C80C"/>
@@ -8643,7 +11046,7 @@
       </w:rPr>
     </w:lvl>
   </w:abstractNum>
-  <w:abstractNum w:abstractNumId="26" w15:restartNumberingAfterBreak="0">
+  <w:abstractNum w:abstractNumId="27" w15:restartNumberingAfterBreak="0">
     <w:nsid w:val="5BFA595E"/>
     <w:multiLevelType w:val="hybridMultilevel"/>
     <w:tmpl w:val="5052D422"/>
@@ -8732,7 +11135,7 @@
       </w:pPr>
     </w:lvl>
   </w:abstractNum>
-  <w:abstractNum w:abstractNumId="27" w15:restartNumberingAfterBreak="0">
+  <w:abstractNum w:abstractNumId="28" w15:restartNumberingAfterBreak="0">
     <w:nsid w:val="5C9751A2"/>
     <w:multiLevelType w:val="hybridMultilevel"/>
     <w:tmpl w:val="F5E2A8D6"/>
@@ -8818,7 +11221,7 @@
       </w:pPr>
     </w:lvl>
   </w:abstractNum>
-  <w:abstractNum w:abstractNumId="28" w15:restartNumberingAfterBreak="0">
+  <w:abstractNum w:abstractNumId="29" w15:restartNumberingAfterBreak="0">
     <w:nsid w:val="5C980043"/>
     <w:multiLevelType w:val="hybridMultilevel"/>
     <w:tmpl w:val="1F729C04"/>
@@ -8931,7 +11334,7 @@
       </w:rPr>
     </w:lvl>
   </w:abstractNum>
-  <w:abstractNum w:abstractNumId="29" w15:restartNumberingAfterBreak="0">
+  <w:abstractNum w:abstractNumId="30" w15:restartNumberingAfterBreak="0">
     <w:nsid w:val="5D8C0E85"/>
     <w:multiLevelType w:val="hybridMultilevel"/>
     <w:tmpl w:val="89AE5AB8"/>
@@ -9017,7 +11420,7 @@
       </w:pPr>
     </w:lvl>
   </w:abstractNum>
-  <w:abstractNum w:abstractNumId="30" w15:restartNumberingAfterBreak="0">
+  <w:abstractNum w:abstractNumId="31" w15:restartNumberingAfterBreak="0">
     <w:nsid w:val="60BD738B"/>
     <w:multiLevelType w:val="multilevel"/>
     <w:tmpl w:val="DBC81C5C"/>
@@ -9166,7 +11569,7 @@
       </w:rPr>
     </w:lvl>
   </w:abstractNum>
-  <w:abstractNum w:abstractNumId="31" w15:restartNumberingAfterBreak="0">
+  <w:abstractNum w:abstractNumId="32" w15:restartNumberingAfterBreak="0">
     <w:nsid w:val="61B94A32"/>
     <w:multiLevelType w:val="hybridMultilevel"/>
     <w:tmpl w:val="3014B4A8"/>
@@ -9255,7 +11658,7 @@
       </w:pPr>
     </w:lvl>
   </w:abstractNum>
-  <w:abstractNum w:abstractNumId="32" w15:restartNumberingAfterBreak="0">
+  <w:abstractNum w:abstractNumId="33" w15:restartNumberingAfterBreak="0">
     <w:nsid w:val="65815B0A"/>
     <w:multiLevelType w:val="hybridMultilevel"/>
     <w:tmpl w:val="F87EA478"/>
@@ -9368,7 +11771,7 @@
       </w:rPr>
     </w:lvl>
   </w:abstractNum>
-  <w:abstractNum w:abstractNumId="33" w15:restartNumberingAfterBreak="0">
+  <w:abstractNum w:abstractNumId="34" w15:restartNumberingAfterBreak="0">
     <w:nsid w:val="71E52D7A"/>
     <w:multiLevelType w:val="multilevel"/>
     <w:tmpl w:val="462A1DA4"/>
@@ -9514,7 +11917,120 @@
       </w:rPr>
     </w:lvl>
   </w:abstractNum>
-  <w:abstractNum w:abstractNumId="34" w15:restartNumberingAfterBreak="0">
+  <w:abstractNum w:abstractNumId="35" w15:restartNumberingAfterBreak="0">
+    <w:nsid w:val="72363F9C"/>
+    <w:multiLevelType w:val="hybridMultilevel"/>
+    <w:tmpl w:val="FF5C00B2"/>
+    <w:lvl w:ilvl="0" w:tplc="04150001">
+      <w:start w:val="1"/>
+      <w:numFmt w:val="bullet"/>
+      <w:lvlText w:val=""/>
+      <w:lvlJc w:val="left"/>
+      <w:pPr>
+        <w:ind w:left="1429" w:hanging="360"/>
+      </w:pPr>
+      <w:rPr>
+        <w:rFonts w:ascii="Symbol" w:hAnsi="Symbol" w:hint="default"/>
+      </w:rPr>
+    </w:lvl>
+    <w:lvl w:ilvl="1" w:tplc="04150003" w:tentative="1">
+      <w:start w:val="1"/>
+      <w:numFmt w:val="bullet"/>
+      <w:lvlText w:val="o"/>
+      <w:lvlJc w:val="left"/>
+      <w:pPr>
+        <w:ind w:left="2149" w:hanging="360"/>
+      </w:pPr>
+      <w:rPr>
+        <w:rFonts w:ascii="Courier New" w:hAnsi="Courier New" w:cs="Courier New" w:hint="default"/>
+      </w:rPr>
+    </w:lvl>
+    <w:lvl w:ilvl="2" w:tplc="04150005" w:tentative="1">
+      <w:start w:val="1"/>
+      <w:numFmt w:val="bullet"/>
+      <w:lvlText w:val=""/>
+      <w:lvlJc w:val="left"/>
+      <w:pPr>
+        <w:ind w:left="2869" w:hanging="360"/>
+      </w:pPr>
+      <w:rPr>
+        <w:rFonts w:ascii="Wingdings" w:hAnsi="Wingdings" w:hint="default"/>
+      </w:rPr>
+    </w:lvl>
+    <w:lvl w:ilvl="3" w:tplc="04150001" w:tentative="1">
+      <w:start w:val="1"/>
+      <w:numFmt w:val="bullet"/>
+      <w:lvlText w:val=""/>
+      <w:lvlJc w:val="left"/>
+      <w:pPr>
+        <w:ind w:left="3589" w:hanging="360"/>
+      </w:pPr>
+      <w:rPr>
+        <w:rFonts w:ascii="Symbol" w:hAnsi="Symbol" w:hint="default"/>
+      </w:rPr>
+    </w:lvl>
+    <w:lvl w:ilvl="4" w:tplc="04150003" w:tentative="1">
+      <w:start w:val="1"/>
+      <w:numFmt w:val="bullet"/>
+      <w:lvlText w:val="o"/>
+      <w:lvlJc w:val="left"/>
+      <w:pPr>
+        <w:ind w:left="4309" w:hanging="360"/>
+      </w:pPr>
+      <w:rPr>
+        <w:rFonts w:ascii="Courier New" w:hAnsi="Courier New" w:cs="Courier New" w:hint="default"/>
+      </w:rPr>
+    </w:lvl>
+    <w:lvl w:ilvl="5" w:tplc="04150005" w:tentative="1">
+      <w:start w:val="1"/>
+      <w:numFmt w:val="bullet"/>
+      <w:lvlText w:val=""/>
+      <w:lvlJc w:val="left"/>
+      <w:pPr>
+        <w:ind w:left="5029" w:hanging="360"/>
+      </w:pPr>
+      <w:rPr>
+        <w:rFonts w:ascii="Wingdings" w:hAnsi="Wingdings" w:hint="default"/>
+      </w:rPr>
+    </w:lvl>
+    <w:lvl w:ilvl="6" w:tplc="04150001" w:tentative="1">
+      <w:start w:val="1"/>
+      <w:numFmt w:val="bullet"/>
+      <w:lvlText w:val=""/>
+      <w:lvlJc w:val="left"/>
+      <w:pPr>
+        <w:ind w:left="5749" w:hanging="360"/>
+      </w:pPr>
+      <w:rPr>
+        <w:rFonts w:ascii="Symbol" w:hAnsi="Symbol" w:hint="default"/>
+      </w:rPr>
+    </w:lvl>
+    <w:lvl w:ilvl="7" w:tplc="04150003" w:tentative="1">
+      <w:start w:val="1"/>
+      <w:numFmt w:val="bullet"/>
+      <w:lvlText w:val="o"/>
+      <w:lvlJc w:val="left"/>
+      <w:pPr>
+        <w:ind w:left="6469" w:hanging="360"/>
+      </w:pPr>
+      <w:rPr>
+        <w:rFonts w:ascii="Courier New" w:hAnsi="Courier New" w:cs="Courier New" w:hint="default"/>
+      </w:rPr>
+    </w:lvl>
+    <w:lvl w:ilvl="8" w:tplc="04150005" w:tentative="1">
+      <w:start w:val="1"/>
+      <w:numFmt w:val="bullet"/>
+      <w:lvlText w:val=""/>
+      <w:lvlJc w:val="left"/>
+      <w:pPr>
+        <w:ind w:left="7189" w:hanging="360"/>
+      </w:pPr>
+      <w:rPr>
+        <w:rFonts w:ascii="Wingdings" w:hAnsi="Wingdings" w:hint="default"/>
+      </w:rPr>
+    </w:lvl>
+  </w:abstractNum>
+  <w:abstractNum w:abstractNumId="36" w15:restartNumberingAfterBreak="0">
     <w:nsid w:val="74401D57"/>
     <w:multiLevelType w:val="hybridMultilevel"/>
     <w:tmpl w:val="9BCEC9F2"/>
@@ -9634,16 +12150,16 @@
     <w:abstractNumId w:val="4"/>
   </w:num>
   <w:num w:numId="11" w16cid:durableId="531577027">
-    <w:abstractNumId w:val="28"/>
+    <w:abstractNumId w:val="29"/>
   </w:num>
   <w:num w:numId="12" w16cid:durableId="85538243">
-    <w:abstractNumId w:val="31"/>
+    <w:abstractNumId w:val="32"/>
   </w:num>
   <w:num w:numId="13" w16cid:durableId="2100906662">
     <w:abstractNumId w:val="7"/>
   </w:num>
   <w:num w:numId="14" w16cid:durableId="1560019158">
-    <w:abstractNumId w:val="25"/>
+    <w:abstractNumId w:val="26"/>
   </w:num>
   <w:num w:numId="15" w16cid:durableId="223301001">
     <w:abstractNumId w:val="18"/>
@@ -9667,10 +12183,10 @@
     <w:abstractNumId w:val="6"/>
   </w:num>
   <w:num w:numId="22" w16cid:durableId="1258518274">
-    <w:abstractNumId w:val="34"/>
+    <w:abstractNumId w:val="36"/>
   </w:num>
   <w:num w:numId="23" w16cid:durableId="420374713">
-    <w:abstractNumId w:val="26"/>
+    <w:abstractNumId w:val="27"/>
   </w:num>
   <w:num w:numId="24" w16cid:durableId="1032999369">
     <w:abstractNumId w:val="21"/>
@@ -9679,16 +12195,16 @@
     <w:abstractNumId w:val="23"/>
   </w:num>
   <w:num w:numId="26" w16cid:durableId="1199009932">
-    <w:abstractNumId w:val="33"/>
+    <w:abstractNumId w:val="34"/>
   </w:num>
   <w:num w:numId="27" w16cid:durableId="36319926">
+    <w:abstractNumId w:val="31"/>
+  </w:num>
+  <w:num w:numId="28" w16cid:durableId="64649449">
     <w:abstractNumId w:val="30"/>
   </w:num>
-  <w:num w:numId="28" w16cid:durableId="64649449">
-    <w:abstractNumId w:val="29"/>
-  </w:num>
   <w:num w:numId="29" w16cid:durableId="1059135061">
-    <w:abstractNumId w:val="27"/>
+    <w:abstractNumId w:val="28"/>
   </w:num>
   <w:num w:numId="30" w16cid:durableId="994920226">
     <w:abstractNumId w:val="13"/>
@@ -9703,10 +12219,16 @@
     <w:abstractNumId w:val="10"/>
   </w:num>
   <w:num w:numId="34" w16cid:durableId="532153389">
-    <w:abstractNumId w:val="32"/>
+    <w:abstractNumId w:val="33"/>
   </w:num>
   <w:num w:numId="35" w16cid:durableId="564537002">
     <w:abstractNumId w:val="3"/>
+  </w:num>
+  <w:num w:numId="36" w16cid:durableId="1991516184">
+    <w:abstractNumId w:val="35"/>
+  </w:num>
+  <w:num w:numId="37" w16cid:durableId="1772122041">
+    <w:abstractNumId w:val="25"/>
   </w:num>
 </w:numbering>
 </file>
@@ -10188,7 +12710,6 @@
   <w:style w:type="character" w:default="1" w:styleId="Domylnaczcionkaakapitu">
     <w:name w:val="Default Paragraph Font"/>
     <w:uiPriority w:val="1"/>
-    <w:semiHidden/>
     <w:unhideWhenUsed/>
   </w:style>
   <w:style w:type="table" w:default="1" w:styleId="Standardowy">

</xml_diff>